<commit_message>
Word document already finished only in wait for changes or revision
</commit_message>
<xml_diff>
--- a/Reporte de Práctica.docx
+++ b/Reporte de Práctica.docx
@@ -37,7 +37,7 @@
                     <pic:cNvPicPr/>
                   </pic:nvPicPr>
                   <pic:blipFill>
-                    <a:blip r:embed="rId5" cstate="print"/>
+                    <a:blip r:embed="rId6" cstate="print"/>
                     <a:stretch>
                       <a:fillRect/>
                     </a:stretch>
@@ -86,7 +86,7 @@
                     </pic:cNvPicPr>
                   </pic:nvPicPr>
                   <pic:blipFill>
-                    <a:blip r:embed="rId6" cstate="print">
+                    <a:blip r:embed="rId7" cstate="print">
                       <a:extLst>
                         <a:ext uri="{28A0092B-C50C-407E-A947-70E740481C1C}">
                           <a14:useLocalDpi xmlns:a14="http://schemas.microsoft.com/office/drawing/2010/main" val="0"/>
@@ -148,7 +148,7 @@
                     <pic:cNvPicPr/>
                   </pic:nvPicPr>
                   <pic:blipFill>
-                    <a:blip r:embed="rId7" cstate="print"/>
+                    <a:blip r:embed="rId8" cstate="print"/>
                     <a:stretch>
                       <a:fillRect/>
                     </a:stretch>
@@ -199,7 +199,7 @@
                     <pic:cNvPicPr/>
                   </pic:nvPicPr>
                   <pic:blipFill>
-                    <a:blip r:embed="rId8" cstate="print"/>
+                    <a:blip r:embed="rId9" cstate="print"/>
                     <a:stretch>
                       <a:fillRect/>
                     </a:stretch>
@@ -252,7 +252,7 @@
                     <pic:cNvPicPr/>
                   </pic:nvPicPr>
                   <pic:blipFill>
-                    <a:blip r:embed="rId9" cstate="print"/>
+                    <a:blip r:embed="rId10" cstate="print"/>
                     <a:stretch>
                       <a:fillRect/>
                     </a:stretch>
@@ -842,11 +842,417 @@
       <w:pPr>
         <w:pStyle w:val="TituloAPA"/>
       </w:pPr>
+      <w:bookmarkStart w:id="0" w:name="_Toc116072924"/>
       <w:r>
         <w:lastRenderedPageBreak/>
         <w:t>Índice</w:t>
       </w:r>
-    </w:p>
+      <w:bookmarkEnd w:id="0"/>
+    </w:p>
+    <w:sdt>
+      <w:sdtPr>
+        <w:rPr>
+          <w:lang w:val="es-ES"/>
+        </w:rPr>
+        <w:id w:val="917523783"/>
+        <w:docPartObj>
+          <w:docPartGallery w:val="Table of Contents"/>
+          <w:docPartUnique/>
+        </w:docPartObj>
+      </w:sdtPr>
+      <w:sdtEndPr>
+        <w:rPr>
+          <w:rFonts w:ascii="Arial" w:eastAsiaTheme="minorHAnsi" w:hAnsi="Arial" w:cs="Arial MT"/>
+          <w:b/>
+          <w:bCs/>
+          <w:color w:val="auto"/>
+          <w:sz w:val="24"/>
+          <w:szCs w:val="22"/>
+          <w:lang w:eastAsia="en-US"/>
+        </w:rPr>
+      </w:sdtEndPr>
+      <w:sdtContent>
+        <w:p>
+          <w:pPr>
+            <w:pStyle w:val="TtuloTDC"/>
+          </w:pPr>
+        </w:p>
+        <w:p>
+          <w:pPr>
+            <w:pStyle w:val="TDC1"/>
+            <w:tabs>
+              <w:tab w:val="right" w:leader="dot" w:pos="9394"/>
+            </w:tabs>
+            <w:rPr>
+              <w:rFonts w:asciiTheme="minorHAnsi" w:eastAsiaTheme="minorEastAsia" w:hAnsiTheme="minorHAnsi" w:cstheme="minorBidi"/>
+              <w:noProof/>
+              <w:sz w:val="22"/>
+              <w:lang w:eastAsia="es-MX"/>
+            </w:rPr>
+          </w:pPr>
+          <w:r>
+            <w:fldChar w:fldCharType="begin"/>
+          </w:r>
+          <w:r>
+            <w:instrText xml:space="preserve"> TOC \o "1-3" \h \z \u </w:instrText>
+          </w:r>
+          <w:r>
+            <w:fldChar w:fldCharType="separate"/>
+          </w:r>
+          <w:hyperlink w:anchor="_Toc116072925" w:history="1">
+            <w:r>
+              <w:rPr>
+                <w:rStyle w:val="Hipervnculo"/>
+                <w:noProof/>
+              </w:rPr>
+              <w:t>Introducción</w:t>
+            </w:r>
+            <w:r>
+              <w:rPr>
+                <w:noProof/>
+                <w:webHidden/>
+              </w:rPr>
+              <w:tab/>
+            </w:r>
+            <w:r>
+              <w:rPr>
+                <w:noProof/>
+                <w:webHidden/>
+              </w:rPr>
+              <w:fldChar w:fldCharType="begin"/>
+            </w:r>
+            <w:r>
+              <w:rPr>
+                <w:noProof/>
+                <w:webHidden/>
+              </w:rPr>
+              <w:instrText xml:space="preserve"> PAGEREF _Toc116072925 \h </w:instrText>
+            </w:r>
+            <w:r>
+              <w:rPr>
+                <w:noProof/>
+                <w:webHidden/>
+              </w:rPr>
+            </w:r>
+            <w:r>
+              <w:rPr>
+                <w:noProof/>
+                <w:webHidden/>
+              </w:rPr>
+              <w:fldChar w:fldCharType="separate"/>
+            </w:r>
+            <w:r>
+              <w:rPr>
+                <w:noProof/>
+                <w:webHidden/>
+              </w:rPr>
+              <w:t>3</w:t>
+            </w:r>
+            <w:r>
+              <w:rPr>
+                <w:noProof/>
+                <w:webHidden/>
+              </w:rPr>
+              <w:fldChar w:fldCharType="end"/>
+            </w:r>
+          </w:hyperlink>
+        </w:p>
+        <w:p>
+          <w:pPr>
+            <w:pStyle w:val="TDC1"/>
+            <w:tabs>
+              <w:tab w:val="right" w:leader="dot" w:pos="9394"/>
+            </w:tabs>
+            <w:rPr>
+              <w:rFonts w:asciiTheme="minorHAnsi" w:eastAsiaTheme="minorEastAsia" w:hAnsiTheme="minorHAnsi" w:cstheme="minorBidi"/>
+              <w:noProof/>
+              <w:sz w:val="22"/>
+              <w:lang w:eastAsia="es-MX"/>
+            </w:rPr>
+          </w:pPr>
+          <w:hyperlink w:anchor="_Toc116072926" w:history="1">
+            <w:r>
+              <w:rPr>
+                <w:rStyle w:val="Hipervnculo"/>
+                <w:noProof/>
+              </w:rPr>
+              <w:t>Reporte de Práctica</w:t>
+            </w:r>
+            <w:r>
+              <w:rPr>
+                <w:noProof/>
+                <w:webHidden/>
+              </w:rPr>
+              <w:tab/>
+            </w:r>
+            <w:r>
+              <w:rPr>
+                <w:noProof/>
+                <w:webHidden/>
+              </w:rPr>
+              <w:fldChar w:fldCharType="begin"/>
+            </w:r>
+            <w:r>
+              <w:rPr>
+                <w:noProof/>
+                <w:webHidden/>
+              </w:rPr>
+              <w:instrText xml:space="preserve"> PAGEREF _Toc116072926 \h </w:instrText>
+            </w:r>
+            <w:r>
+              <w:rPr>
+                <w:noProof/>
+                <w:webHidden/>
+              </w:rPr>
+            </w:r>
+            <w:r>
+              <w:rPr>
+                <w:noProof/>
+                <w:webHidden/>
+              </w:rPr>
+              <w:fldChar w:fldCharType="separate"/>
+            </w:r>
+            <w:r>
+              <w:rPr>
+                <w:noProof/>
+                <w:webHidden/>
+              </w:rPr>
+              <w:t>4</w:t>
+            </w:r>
+            <w:r>
+              <w:rPr>
+                <w:noProof/>
+                <w:webHidden/>
+              </w:rPr>
+              <w:fldChar w:fldCharType="end"/>
+            </w:r>
+          </w:hyperlink>
+        </w:p>
+        <w:p>
+          <w:pPr>
+            <w:pStyle w:val="TDC2"/>
+            <w:tabs>
+              <w:tab w:val="right" w:leader="dot" w:pos="9394"/>
+            </w:tabs>
+            <w:rPr>
+              <w:rFonts w:asciiTheme="minorHAnsi" w:eastAsiaTheme="minorEastAsia" w:hAnsiTheme="minorHAnsi" w:cstheme="minorBidi"/>
+              <w:noProof/>
+              <w:sz w:val="22"/>
+              <w:lang w:eastAsia="es-MX"/>
+            </w:rPr>
+          </w:pPr>
+          <w:hyperlink w:anchor="_Toc116072927" w:history="1">
+            <w:r>
+              <w:rPr>
+                <w:rStyle w:val="Hipervnculo"/>
+                <w:noProof/>
+              </w:rPr>
+              <w:t>Primeros Pasos</w:t>
+            </w:r>
+            <w:r>
+              <w:rPr>
+                <w:noProof/>
+                <w:webHidden/>
+              </w:rPr>
+              <w:tab/>
+            </w:r>
+            <w:r>
+              <w:rPr>
+                <w:noProof/>
+                <w:webHidden/>
+              </w:rPr>
+              <w:fldChar w:fldCharType="begin"/>
+            </w:r>
+            <w:r>
+              <w:rPr>
+                <w:noProof/>
+                <w:webHidden/>
+              </w:rPr>
+              <w:instrText xml:space="preserve"> PAGEREF _Toc116072927 \h </w:instrText>
+            </w:r>
+            <w:r>
+              <w:rPr>
+                <w:noProof/>
+                <w:webHidden/>
+              </w:rPr>
+            </w:r>
+            <w:r>
+              <w:rPr>
+                <w:noProof/>
+                <w:webHidden/>
+              </w:rPr>
+              <w:fldChar w:fldCharType="separate"/>
+            </w:r>
+            <w:r>
+              <w:rPr>
+                <w:noProof/>
+                <w:webHidden/>
+              </w:rPr>
+              <w:t>4</w:t>
+            </w:r>
+            <w:r>
+              <w:rPr>
+                <w:noProof/>
+                <w:webHidden/>
+              </w:rPr>
+              <w:fldChar w:fldCharType="end"/>
+            </w:r>
+          </w:hyperlink>
+        </w:p>
+        <w:p>
+          <w:pPr>
+            <w:pStyle w:val="TDC2"/>
+            <w:tabs>
+              <w:tab w:val="right" w:leader="dot" w:pos="9394"/>
+            </w:tabs>
+            <w:rPr>
+              <w:rFonts w:asciiTheme="minorHAnsi" w:eastAsiaTheme="minorEastAsia" w:hAnsiTheme="minorHAnsi" w:cstheme="minorBidi"/>
+              <w:noProof/>
+              <w:sz w:val="22"/>
+              <w:lang w:eastAsia="es-MX"/>
+            </w:rPr>
+          </w:pPr>
+          <w:hyperlink w:anchor="_Toc116072928" w:history="1">
+            <w:r>
+              <w:rPr>
+                <w:rStyle w:val="Hipervnculo"/>
+                <w:noProof/>
+              </w:rPr>
+              <w:t>Ejercicios y sus soluciones.</w:t>
+            </w:r>
+            <w:r>
+              <w:rPr>
+                <w:noProof/>
+                <w:webHidden/>
+              </w:rPr>
+              <w:tab/>
+            </w:r>
+            <w:r>
+              <w:rPr>
+                <w:noProof/>
+                <w:webHidden/>
+              </w:rPr>
+              <w:fldChar w:fldCharType="begin"/>
+            </w:r>
+            <w:r>
+              <w:rPr>
+                <w:noProof/>
+                <w:webHidden/>
+              </w:rPr>
+              <w:instrText xml:space="preserve"> PAGEREF _Toc116072928 \h </w:instrText>
+            </w:r>
+            <w:r>
+              <w:rPr>
+                <w:noProof/>
+                <w:webHidden/>
+              </w:rPr>
+            </w:r>
+            <w:r>
+              <w:rPr>
+                <w:noProof/>
+                <w:webHidden/>
+              </w:rPr>
+              <w:fldChar w:fldCharType="separate"/>
+            </w:r>
+            <w:r>
+              <w:rPr>
+                <w:noProof/>
+                <w:webHidden/>
+              </w:rPr>
+              <w:t>5</w:t>
+            </w:r>
+            <w:r>
+              <w:rPr>
+                <w:noProof/>
+                <w:webHidden/>
+              </w:rPr>
+              <w:fldChar w:fldCharType="end"/>
+            </w:r>
+          </w:hyperlink>
+        </w:p>
+        <w:p>
+          <w:pPr>
+            <w:pStyle w:val="TDC1"/>
+            <w:tabs>
+              <w:tab w:val="right" w:leader="dot" w:pos="9394"/>
+            </w:tabs>
+            <w:rPr>
+              <w:rFonts w:asciiTheme="minorHAnsi" w:eastAsiaTheme="minorEastAsia" w:hAnsiTheme="minorHAnsi" w:cstheme="minorBidi"/>
+              <w:noProof/>
+              <w:sz w:val="22"/>
+              <w:lang w:eastAsia="es-MX"/>
+            </w:rPr>
+          </w:pPr>
+          <w:hyperlink w:anchor="_Toc116072929" w:history="1">
+            <w:r>
+              <w:rPr>
+                <w:rStyle w:val="Hipervnculo"/>
+                <w:noProof/>
+              </w:rPr>
+              <w:t>Conclusión</w:t>
+            </w:r>
+            <w:r>
+              <w:rPr>
+                <w:noProof/>
+                <w:webHidden/>
+              </w:rPr>
+              <w:tab/>
+            </w:r>
+            <w:r>
+              <w:rPr>
+                <w:noProof/>
+                <w:webHidden/>
+              </w:rPr>
+              <w:fldChar w:fldCharType="begin"/>
+            </w:r>
+            <w:r>
+              <w:rPr>
+                <w:noProof/>
+                <w:webHidden/>
+              </w:rPr>
+              <w:instrText xml:space="preserve"> PAGEREF _Toc116072929 \h </w:instrText>
+            </w:r>
+            <w:r>
+              <w:rPr>
+                <w:noProof/>
+                <w:webHidden/>
+              </w:rPr>
+            </w:r>
+            <w:r>
+              <w:rPr>
+                <w:noProof/>
+                <w:webHidden/>
+              </w:rPr>
+              <w:fldChar w:fldCharType="separate"/>
+            </w:r>
+            <w:r>
+              <w:rPr>
+                <w:noProof/>
+                <w:webHidden/>
+              </w:rPr>
+              <w:t>20</w:t>
+            </w:r>
+            <w:r>
+              <w:rPr>
+                <w:noProof/>
+                <w:webHidden/>
+              </w:rPr>
+              <w:fldChar w:fldCharType="end"/>
+            </w:r>
+          </w:hyperlink>
+        </w:p>
+        <w:p>
+          <w:r>
+            <w:rPr>
+              <w:b/>
+              <w:bCs/>
+              <w:lang w:val="es-ES"/>
+            </w:rPr>
+            <w:fldChar w:fldCharType="end"/>
+          </w:r>
+        </w:p>
+      </w:sdtContent>
+    </w:sdt>
     <w:p>
       <w:pPr>
         <w:pStyle w:val="TextoAPA"/>
@@ -866,10 +1272,12 @@
       <w:pPr>
         <w:pStyle w:val="TituloAPA"/>
       </w:pPr>
+      <w:bookmarkStart w:id="1" w:name="_Toc116072925"/>
       <w:r>
         <w:lastRenderedPageBreak/>
         <w:t>Introducción</w:t>
       </w:r>
+      <w:bookmarkEnd w:id="1"/>
     </w:p>
     <w:p>
       <w:pPr>
@@ -921,7 +1329,7 @@
                     </pic:cNvPicPr>
                   </pic:nvPicPr>
                   <pic:blipFill>
-                    <a:blip r:embed="rId10">
+                    <a:blip r:embed="rId11">
                       <a:extLst>
                         <a:ext uri="{28A0092B-C50C-407E-A947-70E740481C1C}">
                           <a14:useLocalDpi xmlns:a14="http://schemas.microsoft.com/office/drawing/2010/main" val="0"/>
@@ -968,18 +1376,22 @@
       <w:pPr>
         <w:pStyle w:val="TituloAPA"/>
       </w:pPr>
+      <w:bookmarkStart w:id="2" w:name="_Toc116072926"/>
       <w:r>
         <w:lastRenderedPageBreak/>
         <w:t>Reporte de Práctica</w:t>
       </w:r>
+      <w:bookmarkEnd w:id="2"/>
     </w:p>
     <w:p>
       <w:pPr>
         <w:pStyle w:val="SubtituloAPA"/>
       </w:pPr>
+      <w:bookmarkStart w:id="3" w:name="_Toc116072927"/>
       <w:r>
         <w:t>Primeros Pasos</w:t>
       </w:r>
+      <w:bookmarkEnd w:id="3"/>
     </w:p>
     <w:p>
       <w:pPr>
@@ -997,11 +1409,4036 @@
         <w:t xml:space="preserve"> el cual es la base de datos, las tablas, relaciones y los datos listos para solo realizar las actividades de la práctica.</w:t>
       </w:r>
     </w:p>
-    <w:p/>
-    <w:p>
-      <w:pPr>
-        <w:rPr>
-          <w:szCs w:val="32"/>
+    <w:p>
+      <w:r>
+        <w:t>Puede tener acceso al SQL mencionado en el siguiente repositorio en GitHub:</w:t>
+      </w:r>
+    </w:p>
+    <w:p>
+      <w:hyperlink r:id="rId12" w:history="1">
+        <w:r>
+          <w:rPr>
+            <w:rStyle w:val="Hipervnculo"/>
+          </w:rPr>
+          <w:t>https://github.com/arekku17/ConsultasSQLEjercicios/blob/main/BDsql.sql</w:t>
+        </w:r>
+      </w:hyperlink>
+    </w:p>
+    <w:p>
+      <w:r>
+        <w:t>En esta base de datos está almacenada la siguiente información:</w:t>
+      </w:r>
+    </w:p>
+    <w:p>
+      <w:pPr>
+        <w:rPr>
+          <w:b/>
+          <w:bCs/>
+        </w:rPr>
+      </w:pPr>
+      <w:r>
+        <w:rPr>
+          <w:b/>
+          <w:bCs/>
+        </w:rPr>
+        <w:t>Proveedores</w:t>
+      </w:r>
+    </w:p>
+    <w:p>
+      <w:pPr>
+        <w:rPr>
+          <w:b/>
+          <w:bCs/>
+        </w:rPr>
+      </w:pPr>
+      <w:r>
+        <w:rPr>
+          <w:noProof/>
+        </w:rPr>
+        <w:drawing>
+          <wp:inline distT="0" distB="0" distL="0" distR="0" wp14:anchorId="6FFED3B1" wp14:editId="14929D53">
+            <wp:extent cx="3665552" cy="1237124"/>
+            <wp:effectExtent l="0" t="0" r="0" b="1270"/>
+            <wp:docPr id="4" name="Imagen 4" descr="Tabla&#10;&#10;Descripción generada automáticamente"/>
+            <wp:cNvGraphicFramePr>
+              <a:graphicFrameLocks xmlns:a="http://schemas.openxmlformats.org/drawingml/2006/main" noChangeAspect="1"/>
+            </wp:cNvGraphicFramePr>
+            <a:graphic xmlns:a="http://schemas.openxmlformats.org/drawingml/2006/main">
+              <a:graphicData uri="http://schemas.openxmlformats.org/drawingml/2006/picture">
+                <pic:pic xmlns:pic="http://schemas.openxmlformats.org/drawingml/2006/picture">
+                  <pic:nvPicPr>
+                    <pic:cNvPr id="4" name="Imagen 4" descr="Tabla&#10;&#10;Descripción generada automáticamente"/>
+                    <pic:cNvPicPr/>
+                  </pic:nvPicPr>
+                  <pic:blipFill>
+                    <a:blip r:embed="rId13"/>
+                    <a:stretch>
+                      <a:fillRect/>
+                    </a:stretch>
+                  </pic:blipFill>
+                  <pic:spPr>
+                    <a:xfrm>
+                      <a:off x="0" y="0"/>
+                      <a:ext cx="3688073" cy="1244725"/>
+                    </a:xfrm>
+                    <a:prstGeom prst="rect">
+                      <a:avLst/>
+                    </a:prstGeom>
+                  </pic:spPr>
+                </pic:pic>
+              </a:graphicData>
+            </a:graphic>
+          </wp:inline>
+        </w:drawing>
+      </w:r>
+    </w:p>
+    <w:p>
+      <w:pPr>
+        <w:rPr>
+          <w:b/>
+          <w:bCs/>
+        </w:rPr>
+      </w:pPr>
+      <w:r>
+        <w:rPr>
+          <w:b/>
+          <w:bCs/>
+        </w:rPr>
+        <w:t>Componentes</w:t>
+      </w:r>
+    </w:p>
+    <w:p>
+      <w:r>
+        <w:rPr>
+          <w:noProof/>
+        </w:rPr>
+        <w:drawing>
+          <wp:inline distT="0" distB="0" distL="0" distR="0" wp14:anchorId="0470FF90" wp14:editId="7E10253D">
+            <wp:extent cx="3490623" cy="1328355"/>
+            <wp:effectExtent l="0" t="0" r="0" b="5715"/>
+            <wp:docPr id="6" name="Imagen 6" descr="Tabla&#10;&#10;Descripción generada automáticamente"/>
+            <wp:cNvGraphicFramePr>
+              <a:graphicFrameLocks xmlns:a="http://schemas.openxmlformats.org/drawingml/2006/main" noChangeAspect="1"/>
+            </wp:cNvGraphicFramePr>
+            <a:graphic xmlns:a="http://schemas.openxmlformats.org/drawingml/2006/main">
+              <a:graphicData uri="http://schemas.openxmlformats.org/drawingml/2006/picture">
+                <pic:pic xmlns:pic="http://schemas.openxmlformats.org/drawingml/2006/picture">
+                  <pic:nvPicPr>
+                    <pic:cNvPr id="6" name="Imagen 6" descr="Tabla&#10;&#10;Descripción generada automáticamente"/>
+                    <pic:cNvPicPr/>
+                  </pic:nvPicPr>
+                  <pic:blipFill>
+                    <a:blip r:embed="rId14"/>
+                    <a:stretch>
+                      <a:fillRect/>
+                    </a:stretch>
+                  </pic:blipFill>
+                  <pic:spPr>
+                    <a:xfrm>
+                      <a:off x="0" y="0"/>
+                      <a:ext cx="3526339" cy="1341947"/>
+                    </a:xfrm>
+                    <a:prstGeom prst="rect">
+                      <a:avLst/>
+                    </a:prstGeom>
+                  </pic:spPr>
+                </pic:pic>
+              </a:graphicData>
+            </a:graphic>
+          </wp:inline>
+        </w:drawing>
+      </w:r>
+    </w:p>
+    <w:p>
+      <w:pPr>
+        <w:rPr>
+          <w:b/>
+          <w:bCs/>
+        </w:rPr>
+      </w:pPr>
+      <w:r>
+        <w:rPr>
+          <w:b/>
+          <w:bCs/>
+        </w:rPr>
+        <w:t>Artículos</w:t>
+      </w:r>
+    </w:p>
+    <w:p>
+      <w:pPr>
+        <w:rPr>
+          <w:b/>
+          <w:bCs/>
+        </w:rPr>
+      </w:pPr>
+      <w:r>
+        <w:rPr>
+          <w:noProof/>
+        </w:rPr>
+        <w:drawing>
+          <wp:inline distT="0" distB="0" distL="0" distR="0" wp14:anchorId="7C9421CB" wp14:editId="4CA518E2">
+            <wp:extent cx="3323646" cy="1468588"/>
+            <wp:effectExtent l="0" t="0" r="0" b="0"/>
+            <wp:docPr id="8" name="Imagen 8" descr="Tabla&#10;&#10;Descripción generada automáticamente"/>
+            <wp:cNvGraphicFramePr>
+              <a:graphicFrameLocks xmlns:a="http://schemas.openxmlformats.org/drawingml/2006/main" noChangeAspect="1"/>
+            </wp:cNvGraphicFramePr>
+            <a:graphic xmlns:a="http://schemas.openxmlformats.org/drawingml/2006/main">
+              <a:graphicData uri="http://schemas.openxmlformats.org/drawingml/2006/picture">
+                <pic:pic xmlns:pic="http://schemas.openxmlformats.org/drawingml/2006/picture">
+                  <pic:nvPicPr>
+                    <pic:cNvPr id="8" name="Imagen 8" descr="Tabla&#10;&#10;Descripción generada automáticamente"/>
+                    <pic:cNvPicPr/>
+                  </pic:nvPicPr>
+                  <pic:blipFill>
+                    <a:blip r:embed="rId15"/>
+                    <a:stretch>
+                      <a:fillRect/>
+                    </a:stretch>
+                  </pic:blipFill>
+                  <pic:spPr>
+                    <a:xfrm>
+                      <a:off x="0" y="0"/>
+                      <a:ext cx="3342848" cy="1477073"/>
+                    </a:xfrm>
+                    <a:prstGeom prst="rect">
+                      <a:avLst/>
+                    </a:prstGeom>
+                  </pic:spPr>
+                </pic:pic>
+              </a:graphicData>
+            </a:graphic>
+          </wp:inline>
+        </w:drawing>
+      </w:r>
+    </w:p>
+    <w:p>
+      <w:pPr>
+        <w:rPr>
+          <w:b/>
+          <w:bCs/>
+        </w:rPr>
+      </w:pPr>
+    </w:p>
+    <w:p>
+      <w:pPr>
+        <w:rPr>
+          <w:b/>
+          <w:bCs/>
+        </w:rPr>
+      </w:pPr>
+    </w:p>
+    <w:p>
+      <w:pPr>
+        <w:rPr>
+          <w:b/>
+          <w:bCs/>
+        </w:rPr>
+      </w:pPr>
+      <w:r>
+        <w:rPr>
+          <w:b/>
+          <w:bCs/>
+        </w:rPr>
+        <w:lastRenderedPageBreak/>
+        <w:t>Envíos</w:t>
+      </w:r>
+    </w:p>
+    <w:p>
+      <w:pPr>
+        <w:rPr>
+          <w:b/>
+          <w:bCs/>
+        </w:rPr>
+      </w:pPr>
+      <w:r>
+        <w:rPr>
+          <w:noProof/>
+        </w:rPr>
+        <w:drawing>
+          <wp:inline distT="0" distB="0" distL="0" distR="0" wp14:anchorId="3C530094" wp14:editId="4EB9BB67">
+            <wp:extent cx="1765190" cy="4530654"/>
+            <wp:effectExtent l="0" t="0" r="6985" b="3810"/>
+            <wp:docPr id="10" name="Imagen 10" descr="Tabla&#10;&#10;Descripción generada automáticamente con confianza media"/>
+            <wp:cNvGraphicFramePr>
+              <a:graphicFrameLocks xmlns:a="http://schemas.openxmlformats.org/drawingml/2006/main" noChangeAspect="1"/>
+            </wp:cNvGraphicFramePr>
+            <a:graphic xmlns:a="http://schemas.openxmlformats.org/drawingml/2006/main">
+              <a:graphicData uri="http://schemas.openxmlformats.org/drawingml/2006/picture">
+                <pic:pic xmlns:pic="http://schemas.openxmlformats.org/drawingml/2006/picture">
+                  <pic:nvPicPr>
+                    <pic:cNvPr id="10" name="Imagen 10" descr="Tabla&#10;&#10;Descripción generada automáticamente con confianza media"/>
+                    <pic:cNvPicPr/>
+                  </pic:nvPicPr>
+                  <pic:blipFill>
+                    <a:blip r:embed="rId16"/>
+                    <a:stretch>
+                      <a:fillRect/>
+                    </a:stretch>
+                  </pic:blipFill>
+                  <pic:spPr>
+                    <a:xfrm>
+                      <a:off x="0" y="0"/>
+                      <a:ext cx="1775462" cy="4557019"/>
+                    </a:xfrm>
+                    <a:prstGeom prst="rect">
+                      <a:avLst/>
+                    </a:prstGeom>
+                  </pic:spPr>
+                </pic:pic>
+              </a:graphicData>
+            </a:graphic>
+          </wp:inline>
+        </w:drawing>
+      </w:r>
+    </w:p>
+    <w:p>
+      <w:pPr>
+        <w:pStyle w:val="SubtituloAPA"/>
+      </w:pPr>
+      <w:bookmarkStart w:id="4" w:name="_Toc116072928"/>
+      <w:r>
+        <w:t>Ejercicios y sus soluciones.</w:t>
+      </w:r>
+      <w:bookmarkEnd w:id="4"/>
+    </w:p>
+    <w:p>
+      <w:pPr>
+        <w:pStyle w:val="TextoAPA"/>
+        <w:numPr>
+          <w:ilvl w:val="0"/>
+          <w:numId w:val="1"/>
+        </w:numPr>
+        <w:rPr>
+          <w:b/>
+          <w:bCs/>
+        </w:rPr>
+      </w:pPr>
+      <w:r>
+        <w:rPr>
+          <w:b/>
+          <w:bCs/>
+        </w:rPr>
+        <w:t>Obtener todos los detalles de todos los artículos de CACERES.</w:t>
+      </w:r>
+    </w:p>
+    <w:p>
+      <w:r>
+        <w:rPr>
+          <w:noProof/>
+        </w:rPr>
+        <w:drawing>
+          <wp:inline distT="0" distB="0" distL="0" distR="0" wp14:anchorId="2735D624" wp14:editId="69C18BEC">
+            <wp:extent cx="4627660" cy="307359"/>
+            <wp:effectExtent l="0" t="0" r="1905" b="0"/>
+            <wp:docPr id="13" name="Imagen 13"/>
+            <wp:cNvGraphicFramePr>
+              <a:graphicFrameLocks xmlns:a="http://schemas.openxmlformats.org/drawingml/2006/main" noChangeAspect="1"/>
+            </wp:cNvGraphicFramePr>
+            <a:graphic xmlns:a="http://schemas.openxmlformats.org/drawingml/2006/main">
+              <a:graphicData uri="http://schemas.openxmlformats.org/drawingml/2006/picture">
+                <pic:pic xmlns:pic="http://schemas.openxmlformats.org/drawingml/2006/picture">
+                  <pic:nvPicPr>
+                    <pic:cNvPr id="1" name=""/>
+                    <pic:cNvPicPr/>
+                  </pic:nvPicPr>
+                  <pic:blipFill>
+                    <a:blip r:embed="rId17"/>
+                    <a:stretch>
+                      <a:fillRect/>
+                    </a:stretch>
+                  </pic:blipFill>
+                  <pic:spPr>
+                    <a:xfrm>
+                      <a:off x="0" y="0"/>
+                      <a:ext cx="4700133" cy="312173"/>
+                    </a:xfrm>
+                    <a:prstGeom prst="rect">
+                      <a:avLst/>
+                    </a:prstGeom>
+                  </pic:spPr>
+                </pic:pic>
+              </a:graphicData>
+            </a:graphic>
+          </wp:inline>
+        </w:drawing>
+      </w:r>
+    </w:p>
+    <w:p>
+      <w:r>
+        <w:t>Resultado:</w:t>
+      </w:r>
+    </w:p>
+    <w:p>
+      <w:r>
+        <w:rPr>
+          <w:noProof/>
+        </w:rPr>
+        <w:drawing>
+          <wp:inline distT="0" distB="0" distL="0" distR="0" wp14:anchorId="750104A2" wp14:editId="431BA7A6">
+            <wp:extent cx="2388112" cy="803082"/>
+            <wp:effectExtent l="0" t="0" r="0" b="0"/>
+            <wp:docPr id="14" name="Imagen 14" descr="Interfaz de usuario gráfica, Tabla&#10;&#10;Descripción generada automáticamente"/>
+            <wp:cNvGraphicFramePr>
+              <a:graphicFrameLocks xmlns:a="http://schemas.openxmlformats.org/drawingml/2006/main" noChangeAspect="1"/>
+            </wp:cNvGraphicFramePr>
+            <a:graphic xmlns:a="http://schemas.openxmlformats.org/drawingml/2006/main">
+              <a:graphicData uri="http://schemas.openxmlformats.org/drawingml/2006/picture">
+                <pic:pic xmlns:pic="http://schemas.openxmlformats.org/drawingml/2006/picture">
+                  <pic:nvPicPr>
+                    <pic:cNvPr id="2" name="Imagen 2" descr="Interfaz de usuario gráfica, Tabla&#10;&#10;Descripción generada automáticamente"/>
+                    <pic:cNvPicPr/>
+                  </pic:nvPicPr>
+                  <pic:blipFill>
+                    <a:blip r:embed="rId18"/>
+                    <a:stretch>
+                      <a:fillRect/>
+                    </a:stretch>
+                  </pic:blipFill>
+                  <pic:spPr>
+                    <a:xfrm>
+                      <a:off x="0" y="0"/>
+                      <a:ext cx="2389427" cy="803524"/>
+                    </a:xfrm>
+                    <a:prstGeom prst="rect">
+                      <a:avLst/>
+                    </a:prstGeom>
+                  </pic:spPr>
+                </pic:pic>
+              </a:graphicData>
+            </a:graphic>
+          </wp:inline>
+        </w:drawing>
+      </w:r>
+    </w:p>
+    <w:p>
+      <w:r>
+        <w:t xml:space="preserve">Seleccionamos todos los datos de la tabla artículos donde la ciudad sea igual a </w:t>
+      </w:r>
+      <w:proofErr w:type="spellStart"/>
+      <w:r>
+        <w:t>caceres</w:t>
+      </w:r>
+      <w:proofErr w:type="spellEnd"/>
+      <w:r>
+        <w:t>.</w:t>
+      </w:r>
+    </w:p>
+    <w:p>
+      <w:pPr>
+        <w:pStyle w:val="Prrafodelista"/>
+        <w:numPr>
+          <w:ilvl w:val="0"/>
+          <w:numId w:val="1"/>
+        </w:numPr>
+        <w:rPr>
+          <w:b/>
+          <w:bCs/>
+        </w:rPr>
+      </w:pPr>
+      <w:r>
+        <w:rPr>
+          <w:b/>
+          <w:bCs/>
+        </w:rPr>
+        <w:t>Obtener todos los valores de P# para los proveedores que abastecen el artículo T1</w:t>
+      </w:r>
+    </w:p>
+    <w:p>
+      <w:r>
+        <w:rPr>
+          <w:noProof/>
+        </w:rPr>
+        <w:drawing>
+          <wp:inline distT="0" distB="0" distL="0" distR="0" wp14:anchorId="46113410" wp14:editId="6F94E133">
+            <wp:extent cx="5844561" cy="270344"/>
+            <wp:effectExtent l="0" t="0" r="0" b="0"/>
+            <wp:docPr id="15" name="Imagen 15"/>
+            <wp:cNvGraphicFramePr>
+              <a:graphicFrameLocks xmlns:a="http://schemas.openxmlformats.org/drawingml/2006/main" noChangeAspect="1"/>
+            </wp:cNvGraphicFramePr>
+            <a:graphic xmlns:a="http://schemas.openxmlformats.org/drawingml/2006/main">
+              <a:graphicData uri="http://schemas.openxmlformats.org/drawingml/2006/picture">
+                <pic:pic xmlns:pic="http://schemas.openxmlformats.org/drawingml/2006/picture">
+                  <pic:nvPicPr>
+                    <pic:cNvPr id="1" name=""/>
+                    <pic:cNvPicPr/>
+                  </pic:nvPicPr>
+                  <pic:blipFill rotWithShape="1">
+                    <a:blip r:embed="rId19"/>
+                    <a:srcRect l="5100" t="6064"/>
+                    <a:stretch/>
+                  </pic:blipFill>
+                  <pic:spPr bwMode="auto">
+                    <a:xfrm>
+                      <a:off x="0" y="0"/>
+                      <a:ext cx="5950072" cy="275224"/>
+                    </a:xfrm>
+                    <a:prstGeom prst="rect">
+                      <a:avLst/>
+                    </a:prstGeom>
+                    <a:ln>
+                      <a:noFill/>
+                    </a:ln>
+                    <a:extLst>
+                      <a:ext uri="{53640926-AAD7-44D8-BBD7-CCE9431645EC}">
+                        <a14:shadowObscured xmlns:a14="http://schemas.microsoft.com/office/drawing/2010/main"/>
+                      </a:ext>
+                    </a:extLst>
+                  </pic:spPr>
+                </pic:pic>
+              </a:graphicData>
+            </a:graphic>
+          </wp:inline>
+        </w:drawing>
+      </w:r>
+    </w:p>
+    <w:p>
+      <w:r>
+        <w:lastRenderedPageBreak/>
+        <w:t>Resultado:</w:t>
+      </w:r>
+    </w:p>
+    <w:p>
+      <w:r>
+        <w:rPr>
+          <w:noProof/>
+        </w:rPr>
+        <w:drawing>
+          <wp:inline distT="0" distB="0" distL="0" distR="0" wp14:anchorId="5E1B6B8F" wp14:editId="5CFA46EE">
+            <wp:extent cx="1407381" cy="1019520"/>
+            <wp:effectExtent l="0" t="0" r="2540" b="9525"/>
+            <wp:docPr id="16" name="Imagen 16" descr="Tabla&#10;&#10;Descripción generada automáticamente"/>
+            <wp:cNvGraphicFramePr>
+              <a:graphicFrameLocks xmlns:a="http://schemas.openxmlformats.org/drawingml/2006/main" noChangeAspect="1"/>
+            </wp:cNvGraphicFramePr>
+            <a:graphic xmlns:a="http://schemas.openxmlformats.org/drawingml/2006/main">
+              <a:graphicData uri="http://schemas.openxmlformats.org/drawingml/2006/picture">
+                <pic:pic xmlns:pic="http://schemas.openxmlformats.org/drawingml/2006/picture">
+                  <pic:nvPicPr>
+                    <pic:cNvPr id="6" name="Imagen 6" descr="Tabla&#10;&#10;Descripción generada automáticamente"/>
+                    <pic:cNvPicPr/>
+                  </pic:nvPicPr>
+                  <pic:blipFill>
+                    <a:blip r:embed="rId20"/>
+                    <a:stretch>
+                      <a:fillRect/>
+                    </a:stretch>
+                  </pic:blipFill>
+                  <pic:spPr>
+                    <a:xfrm>
+                      <a:off x="0" y="0"/>
+                      <a:ext cx="1410708" cy="1021930"/>
+                    </a:xfrm>
+                    <a:prstGeom prst="rect">
+                      <a:avLst/>
+                    </a:prstGeom>
+                  </pic:spPr>
+                </pic:pic>
+              </a:graphicData>
+            </a:graphic>
+          </wp:inline>
+        </w:drawing>
+      </w:r>
+    </w:p>
+    <w:p>
+      <w:r>
+        <w:t>Seleccionamos solamente los valores del id de Proveedores que son distintos, ósea sin repetir de la tabla envíos donde el id del Artículo sea T1.</w:t>
+      </w:r>
+    </w:p>
+    <w:p>
+      <w:pPr>
+        <w:pStyle w:val="Prrafodelista"/>
+        <w:numPr>
+          <w:ilvl w:val="0"/>
+          <w:numId w:val="1"/>
+        </w:numPr>
+        <w:rPr>
+          <w:b/>
+          <w:bCs/>
+        </w:rPr>
+      </w:pPr>
+      <w:r>
+        <w:rPr>
+          <w:b/>
+          <w:bCs/>
+        </w:rPr>
+        <w:t>Obtener la lista de pares de atributos (COLOR, CIUDAD) de la tabla componentes eliminando los pares duplicados.</w:t>
+      </w:r>
+    </w:p>
+    <w:p>
+      <w:pPr>
+        <w:rPr>
+          <w:b/>
+          <w:bCs/>
+        </w:rPr>
+      </w:pPr>
+      <w:r>
+        <w:rPr>
+          <w:noProof/>
+        </w:rPr>
+        <w:drawing>
+          <wp:inline distT="0" distB="0" distL="0" distR="0" wp14:anchorId="2B5A1FE8" wp14:editId="3B161FF3">
+            <wp:extent cx="4564049" cy="247361"/>
+            <wp:effectExtent l="0" t="0" r="0" b="635"/>
+            <wp:docPr id="17" name="Imagen 17"/>
+            <wp:cNvGraphicFramePr>
+              <a:graphicFrameLocks xmlns:a="http://schemas.openxmlformats.org/drawingml/2006/main" noChangeAspect="1"/>
+            </wp:cNvGraphicFramePr>
+            <a:graphic xmlns:a="http://schemas.openxmlformats.org/drawingml/2006/main">
+              <a:graphicData uri="http://schemas.openxmlformats.org/drawingml/2006/picture">
+                <pic:pic xmlns:pic="http://schemas.openxmlformats.org/drawingml/2006/picture">
+                  <pic:nvPicPr>
+                    <pic:cNvPr id="1" name=""/>
+                    <pic:cNvPicPr/>
+                  </pic:nvPicPr>
+                  <pic:blipFill>
+                    <a:blip r:embed="rId21"/>
+                    <a:stretch>
+                      <a:fillRect/>
+                    </a:stretch>
+                  </pic:blipFill>
+                  <pic:spPr>
+                    <a:xfrm>
+                      <a:off x="0" y="0"/>
+                      <a:ext cx="4801328" cy="260221"/>
+                    </a:xfrm>
+                    <a:prstGeom prst="rect">
+                      <a:avLst/>
+                    </a:prstGeom>
+                  </pic:spPr>
+                </pic:pic>
+              </a:graphicData>
+            </a:graphic>
+          </wp:inline>
+        </w:drawing>
+      </w:r>
+    </w:p>
+    <w:p>
+      <w:r>
+        <w:t>Resultado:</w:t>
+      </w:r>
+    </w:p>
+    <w:p>
+      <w:r>
+        <w:rPr>
+          <w:noProof/>
+        </w:rPr>
+        <w:drawing>
+          <wp:inline distT="0" distB="0" distL="0" distR="0" wp14:anchorId="221C9176" wp14:editId="3D051BA2">
+            <wp:extent cx="1381125" cy="971550"/>
+            <wp:effectExtent l="0" t="0" r="9525" b="0"/>
+            <wp:docPr id="18" name="Imagen 18" descr="Tabla&#10;&#10;Descripción generada automáticamente"/>
+            <wp:cNvGraphicFramePr>
+              <a:graphicFrameLocks xmlns:a="http://schemas.openxmlformats.org/drawingml/2006/main" noChangeAspect="1"/>
+            </wp:cNvGraphicFramePr>
+            <a:graphic xmlns:a="http://schemas.openxmlformats.org/drawingml/2006/main">
+              <a:graphicData uri="http://schemas.openxmlformats.org/drawingml/2006/picture">
+                <pic:pic xmlns:pic="http://schemas.openxmlformats.org/drawingml/2006/picture">
+                  <pic:nvPicPr>
+                    <pic:cNvPr id="8" name="Imagen 8" descr="Tabla&#10;&#10;Descripción generada automáticamente"/>
+                    <pic:cNvPicPr/>
+                  </pic:nvPicPr>
+                  <pic:blipFill>
+                    <a:blip r:embed="rId22"/>
+                    <a:stretch>
+                      <a:fillRect/>
+                    </a:stretch>
+                  </pic:blipFill>
+                  <pic:spPr>
+                    <a:xfrm>
+                      <a:off x="0" y="0"/>
+                      <a:ext cx="1381125" cy="971550"/>
+                    </a:xfrm>
+                    <a:prstGeom prst="rect">
+                      <a:avLst/>
+                    </a:prstGeom>
+                  </pic:spPr>
+                </pic:pic>
+              </a:graphicData>
+            </a:graphic>
+          </wp:inline>
+        </w:drawing>
+      </w:r>
+    </w:p>
+    <w:p>
+      <w:r>
+        <w:t xml:space="preserve">Seleccionamos solamente los valores </w:t>
+      </w:r>
+      <w:r>
+        <w:t xml:space="preserve">color y ciudad </w:t>
+      </w:r>
+      <w:r>
+        <w:t>que son distintos, ósea sin repetir</w:t>
+      </w:r>
+      <w:r>
+        <w:t xml:space="preserve"> de la tabla componentes.</w:t>
+      </w:r>
+    </w:p>
+    <w:p>
+      <w:pPr>
+        <w:pStyle w:val="Prrafodelista"/>
+        <w:numPr>
+          <w:ilvl w:val="0"/>
+          <w:numId w:val="1"/>
+        </w:numPr>
+        <w:rPr>
+          <w:b/>
+          <w:bCs/>
+        </w:rPr>
+      </w:pPr>
+      <w:r>
+        <w:rPr>
+          <w:b/>
+          <w:bCs/>
+        </w:rPr>
+        <w:t>Obtener de la tabla de artículos los valores de T# y CIUDAD donde el nombre de la ciudad acaba en D o contiene al menos una E.</w:t>
+      </w:r>
+    </w:p>
+    <w:p>
+      <w:pPr>
+        <w:rPr>
+          <w:b/>
+          <w:bCs/>
+        </w:rPr>
+      </w:pPr>
+      <w:r>
+        <w:rPr>
+          <w:noProof/>
+        </w:rPr>
+        <w:drawing>
+          <wp:inline distT="0" distB="0" distL="0" distR="0" wp14:anchorId="248B36D8" wp14:editId="6A411B91">
+            <wp:extent cx="2934032" cy="912983"/>
+            <wp:effectExtent l="0" t="0" r="0" b="1905"/>
+            <wp:docPr id="20" name="Imagen 20" descr="Texto&#10;&#10;Descripción generada automáticamente"/>
+            <wp:cNvGraphicFramePr>
+              <a:graphicFrameLocks xmlns:a="http://schemas.openxmlformats.org/drawingml/2006/main" noChangeAspect="1"/>
+            </wp:cNvGraphicFramePr>
+            <a:graphic xmlns:a="http://schemas.openxmlformats.org/drawingml/2006/main">
+              <a:graphicData uri="http://schemas.openxmlformats.org/drawingml/2006/picture">
+                <pic:pic xmlns:pic="http://schemas.openxmlformats.org/drawingml/2006/picture">
+                  <pic:nvPicPr>
+                    <pic:cNvPr id="20" name="Imagen 20" descr="Texto&#10;&#10;Descripción generada automáticamente"/>
+                    <pic:cNvPicPr/>
+                  </pic:nvPicPr>
+                  <pic:blipFill>
+                    <a:blip r:embed="rId23"/>
+                    <a:stretch>
+                      <a:fillRect/>
+                    </a:stretch>
+                  </pic:blipFill>
+                  <pic:spPr>
+                    <a:xfrm>
+                      <a:off x="0" y="0"/>
+                      <a:ext cx="2967167" cy="923294"/>
+                    </a:xfrm>
+                    <a:prstGeom prst="rect">
+                      <a:avLst/>
+                    </a:prstGeom>
+                  </pic:spPr>
+                </pic:pic>
+              </a:graphicData>
+            </a:graphic>
+          </wp:inline>
+        </w:drawing>
+      </w:r>
+    </w:p>
+    <w:p>
+      <w:r>
+        <w:t>Resultado:</w:t>
+      </w:r>
+    </w:p>
+    <w:p>
+      <w:r>
+        <w:rPr>
+          <w:noProof/>
+        </w:rPr>
+        <w:drawing>
+          <wp:inline distT="0" distB="0" distL="0" distR="0" wp14:anchorId="5D46AA6B" wp14:editId="7B04B5A4">
+            <wp:extent cx="1666875" cy="1390650"/>
+            <wp:effectExtent l="0" t="0" r="9525" b="0"/>
+            <wp:docPr id="21" name="Imagen 21" descr="Tabla&#10;&#10;Descripción generada automáticamente"/>
+            <wp:cNvGraphicFramePr>
+              <a:graphicFrameLocks xmlns:a="http://schemas.openxmlformats.org/drawingml/2006/main" noChangeAspect="1"/>
+            </wp:cNvGraphicFramePr>
+            <a:graphic xmlns:a="http://schemas.openxmlformats.org/drawingml/2006/main">
+              <a:graphicData uri="http://schemas.openxmlformats.org/drawingml/2006/picture">
+                <pic:pic xmlns:pic="http://schemas.openxmlformats.org/drawingml/2006/picture">
+                  <pic:nvPicPr>
+                    <pic:cNvPr id="10" name="Imagen 10" descr="Tabla&#10;&#10;Descripción generada automáticamente"/>
+                    <pic:cNvPicPr/>
+                  </pic:nvPicPr>
+                  <pic:blipFill>
+                    <a:blip r:embed="rId24"/>
+                    <a:stretch>
+                      <a:fillRect/>
+                    </a:stretch>
+                  </pic:blipFill>
+                  <pic:spPr>
+                    <a:xfrm>
+                      <a:off x="0" y="0"/>
+                      <a:ext cx="1666875" cy="1390650"/>
+                    </a:xfrm>
+                    <a:prstGeom prst="rect">
+                      <a:avLst/>
+                    </a:prstGeom>
+                  </pic:spPr>
+                </pic:pic>
+              </a:graphicData>
+            </a:graphic>
+          </wp:inline>
+        </w:drawing>
+      </w:r>
+    </w:p>
+    <w:p>
+      <w:r>
+        <w:lastRenderedPageBreak/>
+        <w:t>Seleccionamos los datos del id del Artículo y la ciudad de la tabla de Artículos donde la ciudad acabe con D o tenga una E dentro.</w:t>
+      </w:r>
+    </w:p>
+    <w:p>
+      <w:pPr>
+        <w:pStyle w:val="Prrafodelista"/>
+        <w:numPr>
+          <w:ilvl w:val="0"/>
+          <w:numId w:val="1"/>
+        </w:numPr>
+        <w:rPr>
+          <w:b/>
+          <w:bCs/>
+        </w:rPr>
+      </w:pPr>
+      <w:r>
+        <w:rPr>
+          <w:b/>
+          <w:bCs/>
+        </w:rPr>
+        <w:t>Obtener los valores de P# para los proveedores que suministran para el artículo T1</w:t>
+      </w:r>
+      <w:r>
+        <w:rPr>
+          <w:b/>
+          <w:bCs/>
+        </w:rPr>
+        <w:t xml:space="preserve"> </w:t>
+      </w:r>
+      <w:r>
+        <w:rPr>
+          <w:b/>
+          <w:bCs/>
+        </w:rPr>
+        <w:t>el componente C1.</w:t>
+      </w:r>
+    </w:p>
+    <w:p>
+      <w:pPr>
+        <w:rPr>
+          <w:b/>
+          <w:bCs/>
+        </w:rPr>
+      </w:pPr>
+      <w:r>
+        <w:rPr>
+          <w:noProof/>
+        </w:rPr>
+        <w:drawing>
+          <wp:inline distT="0" distB="0" distL="0" distR="0" wp14:anchorId="140814EC" wp14:editId="7460B40E">
+            <wp:extent cx="4373870" cy="715617"/>
+            <wp:effectExtent l="0" t="0" r="0" b="8890"/>
+            <wp:docPr id="22" name="Imagen 22" descr="Imagen que contiene Diagrama&#10;&#10;Descripción generada automáticamente"/>
+            <wp:cNvGraphicFramePr>
+              <a:graphicFrameLocks xmlns:a="http://schemas.openxmlformats.org/drawingml/2006/main" noChangeAspect="1"/>
+            </wp:cNvGraphicFramePr>
+            <a:graphic xmlns:a="http://schemas.openxmlformats.org/drawingml/2006/main">
+              <a:graphicData uri="http://schemas.openxmlformats.org/drawingml/2006/picture">
+                <pic:pic xmlns:pic="http://schemas.openxmlformats.org/drawingml/2006/picture">
+                  <pic:nvPicPr>
+                    <pic:cNvPr id="22" name="Imagen 22" descr="Imagen que contiene Diagrama&#10;&#10;Descripción generada automáticamente"/>
+                    <pic:cNvPicPr/>
+                  </pic:nvPicPr>
+                  <pic:blipFill>
+                    <a:blip r:embed="rId25"/>
+                    <a:stretch>
+                      <a:fillRect/>
+                    </a:stretch>
+                  </pic:blipFill>
+                  <pic:spPr>
+                    <a:xfrm>
+                      <a:off x="0" y="0"/>
+                      <a:ext cx="4446561" cy="727510"/>
+                    </a:xfrm>
+                    <a:prstGeom prst="rect">
+                      <a:avLst/>
+                    </a:prstGeom>
+                  </pic:spPr>
+                </pic:pic>
+              </a:graphicData>
+            </a:graphic>
+          </wp:inline>
+        </w:drawing>
+      </w:r>
+    </w:p>
+    <w:p>
+      <w:r>
+        <w:t>Resultado:</w:t>
+      </w:r>
+    </w:p>
+    <w:p>
+      <w:r>
+        <w:rPr>
+          <w:noProof/>
+        </w:rPr>
+        <w:drawing>
+          <wp:inline distT="0" distB="0" distL="0" distR="0" wp14:anchorId="2443F5CD" wp14:editId="5E396DC5">
+            <wp:extent cx="1190625" cy="523875"/>
+            <wp:effectExtent l="0" t="0" r="9525" b="9525"/>
+            <wp:docPr id="11" name="Imagen 11" descr="Interfaz de usuario gráfica&#10;&#10;Descripción generada automáticamente"/>
+            <wp:cNvGraphicFramePr>
+              <a:graphicFrameLocks xmlns:a="http://schemas.openxmlformats.org/drawingml/2006/main" noChangeAspect="1"/>
+            </wp:cNvGraphicFramePr>
+            <a:graphic xmlns:a="http://schemas.openxmlformats.org/drawingml/2006/main">
+              <a:graphicData uri="http://schemas.openxmlformats.org/drawingml/2006/picture">
+                <pic:pic xmlns:pic="http://schemas.openxmlformats.org/drawingml/2006/picture">
+                  <pic:nvPicPr>
+                    <pic:cNvPr id="11" name="Imagen 11" descr="Interfaz de usuario gráfica&#10;&#10;Descripción generada automáticamente"/>
+                    <pic:cNvPicPr/>
+                  </pic:nvPicPr>
+                  <pic:blipFill>
+                    <a:blip r:embed="rId26"/>
+                    <a:stretch>
+                      <a:fillRect/>
+                    </a:stretch>
+                  </pic:blipFill>
+                  <pic:spPr>
+                    <a:xfrm>
+                      <a:off x="0" y="0"/>
+                      <a:ext cx="1190625" cy="523875"/>
+                    </a:xfrm>
+                    <a:prstGeom prst="rect">
+                      <a:avLst/>
+                    </a:prstGeom>
+                  </pic:spPr>
+                </pic:pic>
+              </a:graphicData>
+            </a:graphic>
+          </wp:inline>
+        </w:drawing>
+      </w:r>
+    </w:p>
+    <w:p>
+      <w:r>
+        <w:t>Seleccionamos los valores del id del Proveedor de la tabla de envíos donde el id del Artículo sea T1 y el id del Componentes sea C1.</w:t>
+      </w:r>
+    </w:p>
+    <w:p>
+      <w:pPr>
+        <w:pStyle w:val="Prrafodelista"/>
+        <w:numPr>
+          <w:ilvl w:val="0"/>
+          <w:numId w:val="1"/>
+        </w:numPr>
+        <w:rPr>
+          <w:b/>
+          <w:bCs/>
+        </w:rPr>
+      </w:pPr>
+      <w:r>
+        <w:rPr>
+          <w:b/>
+          <w:bCs/>
+        </w:rPr>
+        <w:t>Obtener los valores de TNOMBRE en orden alfabético para los artículos abastecidos por el proveedor P1.</w:t>
+      </w:r>
+    </w:p>
+    <w:p>
+      <w:r>
+        <w:rPr>
+          <w:noProof/>
+        </w:rPr>
+        <w:drawing>
+          <wp:inline distT="0" distB="0" distL="0" distR="0" wp14:anchorId="78B8F611" wp14:editId="46C4FB4E">
+            <wp:extent cx="6088680" cy="381662"/>
+            <wp:effectExtent l="0" t="0" r="7620" b="0"/>
+            <wp:docPr id="23" name="Imagen 23"/>
+            <wp:cNvGraphicFramePr>
+              <a:graphicFrameLocks xmlns:a="http://schemas.openxmlformats.org/drawingml/2006/main" noChangeAspect="1"/>
+            </wp:cNvGraphicFramePr>
+            <a:graphic xmlns:a="http://schemas.openxmlformats.org/drawingml/2006/main">
+              <a:graphicData uri="http://schemas.openxmlformats.org/drawingml/2006/picture">
+                <pic:pic xmlns:pic="http://schemas.openxmlformats.org/drawingml/2006/picture">
+                  <pic:nvPicPr>
+                    <pic:cNvPr id="1" name=""/>
+                    <pic:cNvPicPr/>
+                  </pic:nvPicPr>
+                  <pic:blipFill>
+                    <a:blip r:embed="rId27"/>
+                    <a:stretch>
+                      <a:fillRect/>
+                    </a:stretch>
+                  </pic:blipFill>
+                  <pic:spPr>
+                    <a:xfrm>
+                      <a:off x="0" y="0"/>
+                      <a:ext cx="6203040" cy="388831"/>
+                    </a:xfrm>
+                    <a:prstGeom prst="rect">
+                      <a:avLst/>
+                    </a:prstGeom>
+                  </pic:spPr>
+                </pic:pic>
+              </a:graphicData>
+            </a:graphic>
+          </wp:inline>
+        </w:drawing>
+      </w:r>
+    </w:p>
+    <w:p>
+      <w:r>
+        <w:t>Resultado:</w:t>
+      </w:r>
+    </w:p>
+    <w:p>
+      <w:r>
+        <w:rPr>
+          <w:noProof/>
+        </w:rPr>
+        <w:drawing>
+          <wp:inline distT="0" distB="0" distL="0" distR="0" wp14:anchorId="44D6E744" wp14:editId="0372EDAE">
+            <wp:extent cx="1276350" cy="628650"/>
+            <wp:effectExtent l="0" t="0" r="0" b="0"/>
+            <wp:docPr id="12" name="Imagen 12" descr="Interfaz de usuario gráfica, Texto&#10;&#10;Descripción generada automáticamente"/>
+            <wp:cNvGraphicFramePr>
+              <a:graphicFrameLocks xmlns:a="http://schemas.openxmlformats.org/drawingml/2006/main" noChangeAspect="1"/>
+            </wp:cNvGraphicFramePr>
+            <a:graphic xmlns:a="http://schemas.openxmlformats.org/drawingml/2006/main">
+              <a:graphicData uri="http://schemas.openxmlformats.org/drawingml/2006/picture">
+                <pic:pic xmlns:pic="http://schemas.openxmlformats.org/drawingml/2006/picture">
+                  <pic:nvPicPr>
+                    <pic:cNvPr id="12" name="Imagen 12" descr="Interfaz de usuario gráfica, Texto&#10;&#10;Descripción generada automáticamente"/>
+                    <pic:cNvPicPr/>
+                  </pic:nvPicPr>
+                  <pic:blipFill>
+                    <a:blip r:embed="rId28"/>
+                    <a:stretch>
+                      <a:fillRect/>
+                    </a:stretch>
+                  </pic:blipFill>
+                  <pic:spPr>
+                    <a:xfrm>
+                      <a:off x="0" y="0"/>
+                      <a:ext cx="1276350" cy="628650"/>
+                    </a:xfrm>
+                    <a:prstGeom prst="rect">
+                      <a:avLst/>
+                    </a:prstGeom>
+                  </pic:spPr>
+                </pic:pic>
+              </a:graphicData>
+            </a:graphic>
+          </wp:inline>
+        </w:drawing>
+      </w:r>
+    </w:p>
+    <w:p>
+      <w:r>
+        <w:t>Seleccionamos los valores del nombre de los Artículos de la tabla artículos con una intersección con la tabla Envíos donde el id de los proveedores sea igual a P1 y esté ordenado por el nombre de los artículos.</w:t>
+      </w:r>
+    </w:p>
+    <w:p>
+      <w:pPr>
+        <w:pStyle w:val="Prrafodelista"/>
+        <w:numPr>
+          <w:ilvl w:val="0"/>
+          <w:numId w:val="1"/>
+        </w:numPr>
+        <w:rPr>
+          <w:b/>
+          <w:bCs/>
+        </w:rPr>
+      </w:pPr>
+      <w:r>
+        <w:rPr>
+          <w:b/>
+          <w:bCs/>
+        </w:rPr>
+        <w:t>Obtener los valores de C# para los componentes suministrados para cualquier artículo de MADRID.</w:t>
+      </w:r>
+    </w:p>
+    <w:p>
+      <w:pPr>
+        <w:rPr>
+          <w:b/>
+          <w:bCs/>
+        </w:rPr>
+      </w:pPr>
+      <w:r>
+        <w:rPr>
+          <w:noProof/>
+        </w:rPr>
+        <w:drawing>
+          <wp:inline distT="0" distB="0" distL="0" distR="0" wp14:anchorId="29523191" wp14:editId="73C51F07">
+            <wp:extent cx="6069867" cy="564543"/>
+            <wp:effectExtent l="0" t="0" r="7620" b="6985"/>
+            <wp:docPr id="19" name="Imagen 19"/>
+            <wp:cNvGraphicFramePr>
+              <a:graphicFrameLocks xmlns:a="http://schemas.openxmlformats.org/drawingml/2006/main" noChangeAspect="1"/>
+            </wp:cNvGraphicFramePr>
+            <a:graphic xmlns:a="http://schemas.openxmlformats.org/drawingml/2006/main">
+              <a:graphicData uri="http://schemas.openxmlformats.org/drawingml/2006/picture">
+                <pic:pic xmlns:pic="http://schemas.openxmlformats.org/drawingml/2006/picture">
+                  <pic:nvPicPr>
+                    <pic:cNvPr id="1" name=""/>
+                    <pic:cNvPicPr/>
+                  </pic:nvPicPr>
+                  <pic:blipFill>
+                    <a:blip r:embed="rId29"/>
+                    <a:stretch>
+                      <a:fillRect/>
+                    </a:stretch>
+                  </pic:blipFill>
+                  <pic:spPr>
+                    <a:xfrm>
+                      <a:off x="0" y="0"/>
+                      <a:ext cx="6111557" cy="568420"/>
+                    </a:xfrm>
+                    <a:prstGeom prst="rect">
+                      <a:avLst/>
+                    </a:prstGeom>
+                  </pic:spPr>
+                </pic:pic>
+              </a:graphicData>
+            </a:graphic>
+          </wp:inline>
+        </w:drawing>
+      </w:r>
+    </w:p>
+    <w:p>
+      <w:r>
+        <w:t>Resultado:</w:t>
+      </w:r>
+    </w:p>
+    <w:p>
+      <w:r>
+        <w:rPr>
+          <w:noProof/>
+        </w:rPr>
+        <w:drawing>
+          <wp:inline distT="0" distB="0" distL="0" distR="0" wp14:anchorId="7E748BBC" wp14:editId="582198EA">
+            <wp:extent cx="1162050" cy="657225"/>
+            <wp:effectExtent l="0" t="0" r="0" b="9525"/>
+            <wp:docPr id="24" name="Imagen 24" descr="Interfaz de usuario gráfica, Aplicación&#10;&#10;Descripción generada automáticamente"/>
+            <wp:cNvGraphicFramePr>
+              <a:graphicFrameLocks xmlns:a="http://schemas.openxmlformats.org/drawingml/2006/main" noChangeAspect="1"/>
+            </wp:cNvGraphicFramePr>
+            <a:graphic xmlns:a="http://schemas.openxmlformats.org/drawingml/2006/main">
+              <a:graphicData uri="http://schemas.openxmlformats.org/drawingml/2006/picture">
+                <pic:pic xmlns:pic="http://schemas.openxmlformats.org/drawingml/2006/picture">
+                  <pic:nvPicPr>
+                    <pic:cNvPr id="13" name="Imagen 13" descr="Interfaz de usuario gráfica, Aplicación&#10;&#10;Descripción generada automáticamente"/>
+                    <pic:cNvPicPr/>
+                  </pic:nvPicPr>
+                  <pic:blipFill>
+                    <a:blip r:embed="rId30"/>
+                    <a:stretch>
+                      <a:fillRect/>
+                    </a:stretch>
+                  </pic:blipFill>
+                  <pic:spPr>
+                    <a:xfrm>
+                      <a:off x="0" y="0"/>
+                      <a:ext cx="1162050" cy="657225"/>
+                    </a:xfrm>
+                    <a:prstGeom prst="rect">
+                      <a:avLst/>
+                    </a:prstGeom>
+                  </pic:spPr>
+                </pic:pic>
+              </a:graphicData>
+            </a:graphic>
+          </wp:inline>
+        </w:drawing>
+      </w:r>
+    </w:p>
+    <w:p>
+      <w:r>
+        <w:lastRenderedPageBreak/>
+        <w:t xml:space="preserve">Seleccionamos solamente los valores </w:t>
+      </w:r>
+      <w:r>
+        <w:t xml:space="preserve">del id de los Componentes </w:t>
+      </w:r>
+      <w:r>
+        <w:t xml:space="preserve">que son distintos, ósea sin repetir de la tabla </w:t>
+      </w:r>
+      <w:r>
+        <w:t>envíos donde el Id de los artículos esté en la selección de los valores del id de artículos de la tabla artículos donde el campo ciudad sea Madrid.</w:t>
+      </w:r>
+    </w:p>
+    <w:p>
+      <w:pPr>
+        <w:pStyle w:val="Prrafodelista"/>
+        <w:numPr>
+          <w:ilvl w:val="0"/>
+          <w:numId w:val="1"/>
+        </w:numPr>
+        <w:rPr>
+          <w:b/>
+          <w:bCs/>
+        </w:rPr>
+      </w:pPr>
+      <w:r>
+        <w:rPr>
+          <w:b/>
+          <w:bCs/>
+        </w:rPr>
+        <w:t>Obtener todos los valores de C# de los componentes tales que ningún otro componente tenga un valor de peso inferior.</w:t>
+      </w:r>
+    </w:p>
+    <w:p>
+      <w:r>
+        <w:rPr>
+          <w:noProof/>
+        </w:rPr>
+        <w:drawing>
+          <wp:inline distT="0" distB="0" distL="0" distR="0" wp14:anchorId="6BB0F98C" wp14:editId="64574725">
+            <wp:extent cx="4603806" cy="515701"/>
+            <wp:effectExtent l="0" t="0" r="6350" b="0"/>
+            <wp:docPr id="25" name="Imagen 25" descr="Imagen que contiene Texto&#10;&#10;Descripción generada automáticamente"/>
+            <wp:cNvGraphicFramePr>
+              <a:graphicFrameLocks xmlns:a="http://schemas.openxmlformats.org/drawingml/2006/main" noChangeAspect="1"/>
+            </wp:cNvGraphicFramePr>
+            <a:graphic xmlns:a="http://schemas.openxmlformats.org/drawingml/2006/main">
+              <a:graphicData uri="http://schemas.openxmlformats.org/drawingml/2006/picture">
+                <pic:pic xmlns:pic="http://schemas.openxmlformats.org/drawingml/2006/picture">
+                  <pic:nvPicPr>
+                    <pic:cNvPr id="18" name="Imagen 18" descr="Imagen que contiene Texto&#10;&#10;Descripción generada automáticamente"/>
+                    <pic:cNvPicPr/>
+                  </pic:nvPicPr>
+                  <pic:blipFill>
+                    <a:blip r:embed="rId31"/>
+                    <a:stretch>
+                      <a:fillRect/>
+                    </a:stretch>
+                  </pic:blipFill>
+                  <pic:spPr>
+                    <a:xfrm>
+                      <a:off x="0" y="0"/>
+                      <a:ext cx="4681503" cy="524404"/>
+                    </a:xfrm>
+                    <a:prstGeom prst="rect">
+                      <a:avLst/>
+                    </a:prstGeom>
+                  </pic:spPr>
+                </pic:pic>
+              </a:graphicData>
+            </a:graphic>
+          </wp:inline>
+        </w:drawing>
+      </w:r>
+    </w:p>
+    <w:p>
+      <w:r>
+        <w:t>Resultado:</w:t>
+      </w:r>
+    </w:p>
+    <w:p>
+      <w:r>
+        <w:rPr>
+          <w:noProof/>
+        </w:rPr>
+        <w:drawing>
+          <wp:inline distT="0" distB="0" distL="0" distR="0" wp14:anchorId="72550173" wp14:editId="42258E7D">
+            <wp:extent cx="1219200" cy="733425"/>
+            <wp:effectExtent l="0" t="0" r="0" b="9525"/>
+            <wp:docPr id="26" name="Imagen 26" descr="Interfaz de usuario gráfica, Aplicación, Tabla&#10;&#10;Descripción generada automáticamente"/>
+            <wp:cNvGraphicFramePr>
+              <a:graphicFrameLocks xmlns:a="http://schemas.openxmlformats.org/drawingml/2006/main" noChangeAspect="1"/>
+            </wp:cNvGraphicFramePr>
+            <a:graphic xmlns:a="http://schemas.openxmlformats.org/drawingml/2006/main">
+              <a:graphicData uri="http://schemas.openxmlformats.org/drawingml/2006/picture">
+                <pic:pic xmlns:pic="http://schemas.openxmlformats.org/drawingml/2006/picture">
+                  <pic:nvPicPr>
+                    <pic:cNvPr id="14" name="Imagen 14" descr="Interfaz de usuario gráfica, Aplicación, Tabla&#10;&#10;Descripción generada automáticamente"/>
+                    <pic:cNvPicPr/>
+                  </pic:nvPicPr>
+                  <pic:blipFill>
+                    <a:blip r:embed="rId32"/>
+                    <a:stretch>
+                      <a:fillRect/>
+                    </a:stretch>
+                  </pic:blipFill>
+                  <pic:spPr>
+                    <a:xfrm>
+                      <a:off x="0" y="0"/>
+                      <a:ext cx="1219200" cy="733425"/>
+                    </a:xfrm>
+                    <a:prstGeom prst="rect">
+                      <a:avLst/>
+                    </a:prstGeom>
+                  </pic:spPr>
+                </pic:pic>
+              </a:graphicData>
+            </a:graphic>
+          </wp:inline>
+        </w:drawing>
+      </w:r>
+    </w:p>
+    <w:p>
+      <w:r>
+        <w:t>Seleccionamos los valores del id de los Componentes de la tabla componentes donde el peso sea el mínimo peso de esta misma tabla.</w:t>
+      </w:r>
+    </w:p>
+    <w:p>
+      <w:pPr>
+        <w:pStyle w:val="Prrafodelista"/>
+        <w:numPr>
+          <w:ilvl w:val="0"/>
+          <w:numId w:val="1"/>
+        </w:numPr>
+        <w:rPr>
+          <w:b/>
+          <w:bCs/>
+        </w:rPr>
+      </w:pPr>
+      <w:r>
+        <w:rPr>
+          <w:b/>
+          <w:bCs/>
+        </w:rPr>
+        <w:t>Obtener los valores de P# para los proveedores que suministren los artículos T1 y T2.</w:t>
+      </w:r>
+    </w:p>
+    <w:p>
+      <w:pPr>
+        <w:rPr>
+          <w:b/>
+          <w:bCs/>
+        </w:rPr>
+      </w:pPr>
+      <w:r>
+        <w:rPr>
+          <w:noProof/>
+        </w:rPr>
+        <w:drawing>
+          <wp:inline distT="0" distB="0" distL="0" distR="0" wp14:anchorId="41A5DA9A" wp14:editId="53F76CA3">
+            <wp:extent cx="5057030" cy="1370399"/>
+            <wp:effectExtent l="0" t="0" r="0" b="1270"/>
+            <wp:docPr id="27" name="Imagen 27" descr="Interfaz de usuario gráfica, Texto, Aplicación&#10;&#10;Descripción generada automáticamente"/>
+            <wp:cNvGraphicFramePr>
+              <a:graphicFrameLocks xmlns:a="http://schemas.openxmlformats.org/drawingml/2006/main" noChangeAspect="1"/>
+            </wp:cNvGraphicFramePr>
+            <a:graphic xmlns:a="http://schemas.openxmlformats.org/drawingml/2006/main">
+              <a:graphicData uri="http://schemas.openxmlformats.org/drawingml/2006/picture">
+                <pic:pic xmlns:pic="http://schemas.openxmlformats.org/drawingml/2006/picture">
+                  <pic:nvPicPr>
+                    <pic:cNvPr id="16" name="Imagen 16" descr="Interfaz de usuario gráfica, Texto, Aplicación&#10;&#10;Descripción generada automáticamente"/>
+                    <pic:cNvPicPr/>
+                  </pic:nvPicPr>
+                  <pic:blipFill>
+                    <a:blip r:embed="rId33"/>
+                    <a:stretch>
+                      <a:fillRect/>
+                    </a:stretch>
+                  </pic:blipFill>
+                  <pic:spPr>
+                    <a:xfrm>
+                      <a:off x="0" y="0"/>
+                      <a:ext cx="5073242" cy="1374792"/>
+                    </a:xfrm>
+                    <a:prstGeom prst="rect">
+                      <a:avLst/>
+                    </a:prstGeom>
+                  </pic:spPr>
+                </pic:pic>
+              </a:graphicData>
+            </a:graphic>
+          </wp:inline>
+        </w:drawing>
+      </w:r>
+    </w:p>
+    <w:p>
+      <w:r>
+        <w:t>Resultado</w:t>
+      </w:r>
+    </w:p>
+    <w:p>
+      <w:pPr>
+        <w:rPr>
+          <w:b/>
+          <w:bCs/>
+        </w:rPr>
+      </w:pPr>
+      <w:r>
+        <w:rPr>
+          <w:noProof/>
+        </w:rPr>
+        <w:drawing>
+          <wp:inline distT="0" distB="0" distL="0" distR="0" wp14:anchorId="14C1E655" wp14:editId="6DAE150E">
+            <wp:extent cx="1247775" cy="695325"/>
+            <wp:effectExtent l="0" t="0" r="9525" b="9525"/>
+            <wp:docPr id="28" name="Imagen 28" descr="Interfaz de usuario gráfica, Tabla&#10;&#10;Descripción generada automáticamente con confianza media"/>
+            <wp:cNvGraphicFramePr>
+              <a:graphicFrameLocks xmlns:a="http://schemas.openxmlformats.org/drawingml/2006/main" noChangeAspect="1"/>
+            </wp:cNvGraphicFramePr>
+            <a:graphic xmlns:a="http://schemas.openxmlformats.org/drawingml/2006/main">
+              <a:graphicData uri="http://schemas.openxmlformats.org/drawingml/2006/picture">
+                <pic:pic xmlns:pic="http://schemas.openxmlformats.org/drawingml/2006/picture">
+                  <pic:nvPicPr>
+                    <pic:cNvPr id="4" name="Imagen 4" descr="Interfaz de usuario gráfica, Tabla&#10;&#10;Descripción generada automáticamente con confianza media"/>
+                    <pic:cNvPicPr/>
+                  </pic:nvPicPr>
+                  <pic:blipFill>
+                    <a:blip r:embed="rId34"/>
+                    <a:stretch>
+                      <a:fillRect/>
+                    </a:stretch>
+                  </pic:blipFill>
+                  <pic:spPr>
+                    <a:xfrm>
+                      <a:off x="0" y="0"/>
+                      <a:ext cx="1247775" cy="695325"/>
+                    </a:xfrm>
+                    <a:prstGeom prst="rect">
+                      <a:avLst/>
+                    </a:prstGeom>
+                  </pic:spPr>
+                </pic:pic>
+              </a:graphicData>
+            </a:graphic>
+          </wp:inline>
+        </w:drawing>
+      </w:r>
+    </w:p>
+    <w:p>
+      <w:r>
+        <w:t xml:space="preserve">Seleccionamos solamente los valores del id de </w:t>
+      </w:r>
+      <w:r>
+        <w:t>los proveedores</w:t>
+      </w:r>
+      <w:r>
+        <w:t xml:space="preserve"> que son distintos, ósea sin repetir de la tabla envíos</w:t>
+      </w:r>
+      <w:r>
+        <w:t xml:space="preserve"> donde el </w:t>
+      </w:r>
+      <w:proofErr w:type="spellStart"/>
+      <w:r>
+        <w:t>idProveedor</w:t>
+      </w:r>
+      <w:proofErr w:type="spellEnd"/>
+      <w:r>
+        <w:t xml:space="preserve"> esté en la intersección de la consulta donde el </w:t>
+      </w:r>
+      <w:proofErr w:type="spellStart"/>
+      <w:r>
+        <w:t>idArticulos</w:t>
+      </w:r>
+      <w:proofErr w:type="spellEnd"/>
+      <w:r>
+        <w:t xml:space="preserve"> sea T1 con la otra consulta donde el </w:t>
+      </w:r>
+      <w:proofErr w:type="spellStart"/>
+      <w:r>
+        <w:t>idArticulos</w:t>
+      </w:r>
+      <w:proofErr w:type="spellEnd"/>
+      <w:r>
+        <w:t xml:space="preserve"> sea T2.</w:t>
+      </w:r>
+    </w:p>
+    <w:p>
+      <w:pPr>
+        <w:pStyle w:val="Prrafodelista"/>
+        <w:numPr>
+          <w:ilvl w:val="0"/>
+          <w:numId w:val="1"/>
+        </w:numPr>
+        <w:rPr>
+          <w:b/>
+          <w:bCs/>
+        </w:rPr>
+      </w:pPr>
+      <w:r>
+        <w:rPr>
+          <w:b/>
+          <w:bCs/>
+        </w:rPr>
+        <w:t>Obtener los valores de P# para los proveedores que suministran para un artículo de SEVILLA o MADRID un componente ROJO.</w:t>
+      </w:r>
+      <w:r>
+        <w:t xml:space="preserve"> </w:t>
+      </w:r>
+    </w:p>
+    <w:p>
+      <w:r>
+        <w:rPr>
+          <w:noProof/>
+        </w:rPr>
+        <w:lastRenderedPageBreak/>
+        <w:drawing>
+          <wp:inline distT="0" distB="0" distL="0" distR="0" wp14:anchorId="12C0C430" wp14:editId="08331C97">
+            <wp:extent cx="3697357" cy="1492044"/>
+            <wp:effectExtent l="0" t="0" r="0" b="0"/>
+            <wp:docPr id="29" name="Imagen 29" descr="Interfaz de usuario gráfica, Texto&#10;&#10;Descripción generada automáticamente"/>
+            <wp:cNvGraphicFramePr>
+              <a:graphicFrameLocks xmlns:a="http://schemas.openxmlformats.org/drawingml/2006/main" noChangeAspect="1"/>
+            </wp:cNvGraphicFramePr>
+            <a:graphic xmlns:a="http://schemas.openxmlformats.org/drawingml/2006/main">
+              <a:graphicData uri="http://schemas.openxmlformats.org/drawingml/2006/picture">
+                <pic:pic xmlns:pic="http://schemas.openxmlformats.org/drawingml/2006/picture">
+                  <pic:nvPicPr>
+                    <pic:cNvPr id="15" name="Imagen 15" descr="Interfaz de usuario gráfica, Texto&#10;&#10;Descripción generada automáticamente"/>
+                    <pic:cNvPicPr/>
+                  </pic:nvPicPr>
+                  <pic:blipFill>
+                    <a:blip r:embed="rId35"/>
+                    <a:stretch>
+                      <a:fillRect/>
+                    </a:stretch>
+                  </pic:blipFill>
+                  <pic:spPr>
+                    <a:xfrm>
+                      <a:off x="0" y="0"/>
+                      <a:ext cx="3709605" cy="1496986"/>
+                    </a:xfrm>
+                    <a:prstGeom prst="rect">
+                      <a:avLst/>
+                    </a:prstGeom>
+                  </pic:spPr>
+                </pic:pic>
+              </a:graphicData>
+            </a:graphic>
+          </wp:inline>
+        </w:drawing>
+      </w:r>
+    </w:p>
+    <w:p>
+      <w:r>
+        <w:t>Resultado:</w:t>
+      </w:r>
+    </w:p>
+    <w:p>
+      <w:r>
+        <w:rPr>
+          <w:noProof/>
+        </w:rPr>
+        <w:drawing>
+          <wp:inline distT="0" distB="0" distL="0" distR="0" wp14:anchorId="2E5B0327" wp14:editId="7494C93B">
+            <wp:extent cx="1104900" cy="647700"/>
+            <wp:effectExtent l="0" t="0" r="0" b="0"/>
+            <wp:docPr id="30" name="Imagen 30" descr="Interfaz de usuario gráfica, Aplicación&#10;&#10;Descripción generada automáticamente"/>
+            <wp:cNvGraphicFramePr>
+              <a:graphicFrameLocks xmlns:a="http://schemas.openxmlformats.org/drawingml/2006/main" noChangeAspect="1"/>
+            </wp:cNvGraphicFramePr>
+            <a:graphic xmlns:a="http://schemas.openxmlformats.org/drawingml/2006/main">
+              <a:graphicData uri="http://schemas.openxmlformats.org/drawingml/2006/picture">
+                <pic:pic xmlns:pic="http://schemas.openxmlformats.org/drawingml/2006/picture">
+                  <pic:nvPicPr>
+                    <pic:cNvPr id="17" name="Imagen 17" descr="Interfaz de usuario gráfica, Aplicación&#10;&#10;Descripción generada automáticamente"/>
+                    <pic:cNvPicPr/>
+                  </pic:nvPicPr>
+                  <pic:blipFill>
+                    <a:blip r:embed="rId36"/>
+                    <a:stretch>
+                      <a:fillRect/>
+                    </a:stretch>
+                  </pic:blipFill>
+                  <pic:spPr>
+                    <a:xfrm>
+                      <a:off x="0" y="0"/>
+                      <a:ext cx="1104900" cy="647700"/>
+                    </a:xfrm>
+                    <a:prstGeom prst="rect">
+                      <a:avLst/>
+                    </a:prstGeom>
+                  </pic:spPr>
+                </pic:pic>
+              </a:graphicData>
+            </a:graphic>
+          </wp:inline>
+        </w:drawing>
+      </w:r>
+    </w:p>
+    <w:p>
+      <w:pPr>
+        <w:pStyle w:val="Prrafodelista"/>
+        <w:numPr>
+          <w:ilvl w:val="0"/>
+          <w:numId w:val="1"/>
+        </w:numPr>
+        <w:rPr>
+          <w:b/>
+          <w:bCs/>
+        </w:rPr>
+      </w:pPr>
+      <w:r>
+        <w:rPr>
+          <w:b/>
+          <w:bCs/>
+        </w:rPr>
+        <w:t>Obtener, mediante subconsultas, los valores de C# para los componentes suministrados para algún artículo de SEVILLA por un proveedor de SEVILLA.</w:t>
+      </w:r>
+    </w:p>
+    <w:p>
+      <w:pPr>
+        <w:rPr>
+          <w:b/>
+          <w:bCs/>
+        </w:rPr>
+      </w:pPr>
+      <w:r>
+        <w:rPr>
+          <w:noProof/>
+        </w:rPr>
+        <w:drawing>
+          <wp:inline distT="0" distB="0" distL="0" distR="0" wp14:anchorId="18500811" wp14:editId="51523AE8">
+            <wp:extent cx="2476500" cy="2514600"/>
+            <wp:effectExtent l="0" t="0" r="0" b="0"/>
+            <wp:docPr id="31" name="Imagen 31" descr="Interfaz de usuario gráfica, Aplicación&#10;&#10;Descripción generada automáticamente"/>
+            <wp:cNvGraphicFramePr>
+              <a:graphicFrameLocks xmlns:a="http://schemas.openxmlformats.org/drawingml/2006/main" noChangeAspect="1"/>
+            </wp:cNvGraphicFramePr>
+            <a:graphic xmlns:a="http://schemas.openxmlformats.org/drawingml/2006/main">
+              <a:graphicData uri="http://schemas.openxmlformats.org/drawingml/2006/picture">
+                <pic:pic xmlns:pic="http://schemas.openxmlformats.org/drawingml/2006/picture">
+                  <pic:nvPicPr>
+                    <pic:cNvPr id="23" name="Imagen 23" descr="Interfaz de usuario gráfica, Aplicación&#10;&#10;Descripción generada automáticamente"/>
+                    <pic:cNvPicPr/>
+                  </pic:nvPicPr>
+                  <pic:blipFill>
+                    <a:blip r:embed="rId37"/>
+                    <a:stretch>
+                      <a:fillRect/>
+                    </a:stretch>
+                  </pic:blipFill>
+                  <pic:spPr>
+                    <a:xfrm>
+                      <a:off x="0" y="0"/>
+                      <a:ext cx="2476500" cy="2514600"/>
+                    </a:xfrm>
+                    <a:prstGeom prst="rect">
+                      <a:avLst/>
+                    </a:prstGeom>
+                  </pic:spPr>
+                </pic:pic>
+              </a:graphicData>
+            </a:graphic>
+          </wp:inline>
+        </w:drawing>
+      </w:r>
+    </w:p>
+    <w:p>
+      <w:r>
+        <w:t>Resultado:</w:t>
+      </w:r>
+    </w:p>
+    <w:p>
+      <w:r>
+        <w:rPr>
+          <w:noProof/>
+        </w:rPr>
+        <w:drawing>
+          <wp:inline distT="0" distB="0" distL="0" distR="0" wp14:anchorId="2E291FB6" wp14:editId="7AB260E3">
+            <wp:extent cx="1123950" cy="438150"/>
+            <wp:effectExtent l="0" t="0" r="0" b="0"/>
+            <wp:docPr id="32" name="Imagen 32"/>
+            <wp:cNvGraphicFramePr>
+              <a:graphicFrameLocks xmlns:a="http://schemas.openxmlformats.org/drawingml/2006/main" noChangeAspect="1"/>
+            </wp:cNvGraphicFramePr>
+            <a:graphic xmlns:a="http://schemas.openxmlformats.org/drawingml/2006/main">
+              <a:graphicData uri="http://schemas.openxmlformats.org/drawingml/2006/picture">
+                <pic:pic xmlns:pic="http://schemas.openxmlformats.org/drawingml/2006/picture">
+                  <pic:nvPicPr>
+                    <pic:cNvPr id="1" name=""/>
+                    <pic:cNvPicPr/>
+                  </pic:nvPicPr>
+                  <pic:blipFill>
+                    <a:blip r:embed="rId38"/>
+                    <a:stretch>
+                      <a:fillRect/>
+                    </a:stretch>
+                  </pic:blipFill>
+                  <pic:spPr>
+                    <a:xfrm>
+                      <a:off x="0" y="0"/>
+                      <a:ext cx="1123950" cy="438150"/>
+                    </a:xfrm>
+                    <a:prstGeom prst="rect">
+                      <a:avLst/>
+                    </a:prstGeom>
+                  </pic:spPr>
+                </pic:pic>
+              </a:graphicData>
+            </a:graphic>
+          </wp:inline>
+        </w:drawing>
+      </w:r>
+    </w:p>
+    <w:p>
+      <w:pPr>
+        <w:pStyle w:val="Prrafodelista"/>
+        <w:numPr>
+          <w:ilvl w:val="0"/>
+          <w:numId w:val="1"/>
+        </w:numPr>
+        <w:rPr>
+          <w:b/>
+          <w:bCs/>
+        </w:rPr>
+      </w:pPr>
+      <w:r>
+        <w:rPr>
+          <w:b/>
+          <w:bCs/>
+        </w:rPr>
+        <w:t>Obtener los valores de T# para los artículos que usan al menos un componente que se puede obtener con el proveedor P1.</w:t>
+      </w:r>
+    </w:p>
+    <w:p>
+      <w:pPr>
+        <w:rPr>
+          <w:b/>
+          <w:bCs/>
+        </w:rPr>
+      </w:pPr>
+      <w:r>
+        <w:rPr>
+          <w:noProof/>
+        </w:rPr>
+        <w:lastRenderedPageBreak/>
+        <w:drawing>
+          <wp:inline distT="0" distB="0" distL="0" distR="0" wp14:anchorId="788DFAEB" wp14:editId="79DFFC3C">
+            <wp:extent cx="3029447" cy="1406795"/>
+            <wp:effectExtent l="0" t="0" r="0" b="3175"/>
+            <wp:docPr id="33" name="Imagen 33" descr="Interfaz de usuario gráfica, Texto, Aplicación&#10;&#10;Descripción generada automáticamente"/>
+            <wp:cNvGraphicFramePr>
+              <a:graphicFrameLocks xmlns:a="http://schemas.openxmlformats.org/drawingml/2006/main" noChangeAspect="1"/>
+            </wp:cNvGraphicFramePr>
+            <a:graphic xmlns:a="http://schemas.openxmlformats.org/drawingml/2006/main">
+              <a:graphicData uri="http://schemas.openxmlformats.org/drawingml/2006/picture">
+                <pic:pic xmlns:pic="http://schemas.openxmlformats.org/drawingml/2006/picture">
+                  <pic:nvPicPr>
+                    <pic:cNvPr id="25" name="Imagen 25" descr="Interfaz de usuario gráfica, Texto, Aplicación&#10;&#10;Descripción generada automáticamente"/>
+                    <pic:cNvPicPr/>
+                  </pic:nvPicPr>
+                  <pic:blipFill>
+                    <a:blip r:embed="rId39"/>
+                    <a:stretch>
+                      <a:fillRect/>
+                    </a:stretch>
+                  </pic:blipFill>
+                  <pic:spPr>
+                    <a:xfrm>
+                      <a:off x="0" y="0"/>
+                      <a:ext cx="3037741" cy="1410647"/>
+                    </a:xfrm>
+                    <a:prstGeom prst="rect">
+                      <a:avLst/>
+                    </a:prstGeom>
+                  </pic:spPr>
+                </pic:pic>
+              </a:graphicData>
+            </a:graphic>
+          </wp:inline>
+        </w:drawing>
+      </w:r>
+    </w:p>
+    <w:p>
+      <w:r>
+        <w:t>Resultado:</w:t>
+      </w:r>
+    </w:p>
+    <w:p>
+      <w:r>
+        <w:rPr>
+          <w:noProof/>
+        </w:rPr>
+        <w:drawing>
+          <wp:inline distT="0" distB="0" distL="0" distR="0" wp14:anchorId="1090F0A3" wp14:editId="236C4C92">
+            <wp:extent cx="971550" cy="609600"/>
+            <wp:effectExtent l="0" t="0" r="0" b="0"/>
+            <wp:docPr id="34" name="Imagen 34" descr="Interfaz de usuario gráfica, Aplicación&#10;&#10;Descripción generada automáticamente"/>
+            <wp:cNvGraphicFramePr>
+              <a:graphicFrameLocks xmlns:a="http://schemas.openxmlformats.org/drawingml/2006/main" noChangeAspect="1"/>
+            </wp:cNvGraphicFramePr>
+            <a:graphic xmlns:a="http://schemas.openxmlformats.org/drawingml/2006/main">
+              <a:graphicData uri="http://schemas.openxmlformats.org/drawingml/2006/picture">
+                <pic:pic xmlns:pic="http://schemas.openxmlformats.org/drawingml/2006/picture">
+                  <pic:nvPicPr>
+                    <pic:cNvPr id="26" name="Imagen 26" descr="Interfaz de usuario gráfica, Aplicación&#10;&#10;Descripción generada automáticamente"/>
+                    <pic:cNvPicPr/>
+                  </pic:nvPicPr>
+                  <pic:blipFill>
+                    <a:blip r:embed="rId40"/>
+                    <a:stretch>
+                      <a:fillRect/>
+                    </a:stretch>
+                  </pic:blipFill>
+                  <pic:spPr>
+                    <a:xfrm>
+                      <a:off x="0" y="0"/>
+                      <a:ext cx="971550" cy="609600"/>
+                    </a:xfrm>
+                    <a:prstGeom prst="rect">
+                      <a:avLst/>
+                    </a:prstGeom>
+                  </pic:spPr>
+                </pic:pic>
+              </a:graphicData>
+            </a:graphic>
+          </wp:inline>
+        </w:drawing>
+      </w:r>
+    </w:p>
+    <w:p>
+      <w:pPr>
+        <w:pStyle w:val="Prrafodelista"/>
+        <w:numPr>
+          <w:ilvl w:val="0"/>
+          <w:numId w:val="1"/>
+        </w:numPr>
+        <w:rPr>
+          <w:b/>
+          <w:bCs/>
+        </w:rPr>
+      </w:pPr>
+      <w:r>
+        <w:rPr>
+          <w:b/>
+          <w:bCs/>
+        </w:rPr>
+        <w:t>Obtener todas las ternas (CIUDAD, C#, CIUDAD) tales que un proveedor de la primera ciudad suministre el componente especificado para un artículo montado en la segunda ciudad.</w:t>
+      </w:r>
+    </w:p>
+    <w:p>
+      <w:pPr>
+        <w:rPr>
+          <w:b/>
+          <w:bCs/>
+        </w:rPr>
+      </w:pPr>
+      <w:r>
+        <w:rPr>
+          <w:noProof/>
+        </w:rPr>
+        <w:drawing>
+          <wp:inline distT="0" distB="0" distL="0" distR="0" wp14:anchorId="5A319267" wp14:editId="3ACA4E3D">
+            <wp:extent cx="3935896" cy="943647"/>
+            <wp:effectExtent l="0" t="0" r="7620" b="8890"/>
+            <wp:docPr id="35" name="Imagen 35" descr="Texto&#10;&#10;Descripción generada automáticamente"/>
+            <wp:cNvGraphicFramePr>
+              <a:graphicFrameLocks xmlns:a="http://schemas.openxmlformats.org/drawingml/2006/main" noChangeAspect="1"/>
+            </wp:cNvGraphicFramePr>
+            <a:graphic xmlns:a="http://schemas.openxmlformats.org/drawingml/2006/main">
+              <a:graphicData uri="http://schemas.openxmlformats.org/drawingml/2006/picture">
+                <pic:pic xmlns:pic="http://schemas.openxmlformats.org/drawingml/2006/picture">
+                  <pic:nvPicPr>
+                    <pic:cNvPr id="27" name="Imagen 27" descr="Texto&#10;&#10;Descripción generada automáticamente"/>
+                    <pic:cNvPicPr/>
+                  </pic:nvPicPr>
+                  <pic:blipFill>
+                    <a:blip r:embed="rId41"/>
+                    <a:stretch>
+                      <a:fillRect/>
+                    </a:stretch>
+                  </pic:blipFill>
+                  <pic:spPr>
+                    <a:xfrm>
+                      <a:off x="0" y="0"/>
+                      <a:ext cx="3940741" cy="944809"/>
+                    </a:xfrm>
+                    <a:prstGeom prst="rect">
+                      <a:avLst/>
+                    </a:prstGeom>
+                  </pic:spPr>
+                </pic:pic>
+              </a:graphicData>
+            </a:graphic>
+          </wp:inline>
+        </w:drawing>
+      </w:r>
+    </w:p>
+    <w:p>
+      <w:r>
+        <w:t>Resultado:</w:t>
+      </w:r>
+    </w:p>
+    <w:p>
+      <w:r>
+        <w:rPr>
+          <w:noProof/>
+        </w:rPr>
+        <w:lastRenderedPageBreak/>
+        <w:drawing>
+          <wp:inline distT="0" distB="0" distL="0" distR="0" wp14:anchorId="7F88C73F" wp14:editId="3D50AEC1">
+            <wp:extent cx="2324100" cy="4114800"/>
+            <wp:effectExtent l="0" t="0" r="0" b="0"/>
+            <wp:docPr id="36" name="Imagen 36" descr="Tabla&#10;&#10;Descripción generada automáticamente"/>
+            <wp:cNvGraphicFramePr>
+              <a:graphicFrameLocks xmlns:a="http://schemas.openxmlformats.org/drawingml/2006/main" noChangeAspect="1"/>
+            </wp:cNvGraphicFramePr>
+            <a:graphic xmlns:a="http://schemas.openxmlformats.org/drawingml/2006/main">
+              <a:graphicData uri="http://schemas.openxmlformats.org/drawingml/2006/picture">
+                <pic:pic xmlns:pic="http://schemas.openxmlformats.org/drawingml/2006/picture">
+                  <pic:nvPicPr>
+                    <pic:cNvPr id="28" name="Imagen 28" descr="Tabla&#10;&#10;Descripción generada automáticamente"/>
+                    <pic:cNvPicPr/>
+                  </pic:nvPicPr>
+                  <pic:blipFill>
+                    <a:blip r:embed="rId42"/>
+                    <a:stretch>
+                      <a:fillRect/>
+                    </a:stretch>
+                  </pic:blipFill>
+                  <pic:spPr>
+                    <a:xfrm>
+                      <a:off x="0" y="0"/>
+                      <a:ext cx="2324100" cy="4114800"/>
+                    </a:xfrm>
+                    <a:prstGeom prst="rect">
+                      <a:avLst/>
+                    </a:prstGeom>
+                  </pic:spPr>
+                </pic:pic>
+              </a:graphicData>
+            </a:graphic>
+          </wp:inline>
+        </w:drawing>
+      </w:r>
+    </w:p>
+    <w:p>
+      <w:pPr>
+        <w:pStyle w:val="Prrafodelista"/>
+        <w:numPr>
+          <w:ilvl w:val="0"/>
+          <w:numId w:val="1"/>
+        </w:numPr>
+        <w:rPr>
+          <w:b/>
+          <w:bCs/>
+        </w:rPr>
+      </w:pPr>
+      <w:r>
+        <w:rPr>
+          <w:b/>
+          <w:bCs/>
+        </w:rPr>
+        <w:t xml:space="preserve">Repetir el ejercicio </w:t>
+      </w:r>
+      <w:r>
+        <w:rPr>
+          <w:b/>
+          <w:bCs/>
+        </w:rPr>
+        <w:t>anterior,</w:t>
+      </w:r>
+      <w:r>
+        <w:rPr>
+          <w:b/>
+          <w:bCs/>
+        </w:rPr>
+        <w:t xml:space="preserve"> pero sin recuperar las ternas en los que los dos valores de ciudad sean los mismos.</w:t>
+      </w:r>
+    </w:p>
+    <w:p>
+      <w:pPr>
+        <w:rPr>
+          <w:b/>
+          <w:bCs/>
+        </w:rPr>
+      </w:pPr>
+      <w:r>
+        <w:rPr>
+          <w:noProof/>
+        </w:rPr>
+        <w:drawing>
+          <wp:inline distT="0" distB="0" distL="0" distR="0" wp14:anchorId="5691B614" wp14:editId="52E136DB">
+            <wp:extent cx="3649649" cy="1083606"/>
+            <wp:effectExtent l="0" t="0" r="8255" b="2540"/>
+            <wp:docPr id="37" name="Imagen 37" descr="Texto&#10;&#10;Descripción generada automáticamente"/>
+            <wp:cNvGraphicFramePr>
+              <a:graphicFrameLocks xmlns:a="http://schemas.openxmlformats.org/drawingml/2006/main" noChangeAspect="1"/>
+            </wp:cNvGraphicFramePr>
+            <a:graphic xmlns:a="http://schemas.openxmlformats.org/drawingml/2006/main">
+              <a:graphicData uri="http://schemas.openxmlformats.org/drawingml/2006/picture">
+                <pic:pic xmlns:pic="http://schemas.openxmlformats.org/drawingml/2006/picture">
+                  <pic:nvPicPr>
+                    <pic:cNvPr id="29" name="Imagen 29" descr="Texto&#10;&#10;Descripción generada automáticamente"/>
+                    <pic:cNvPicPr/>
+                  </pic:nvPicPr>
+                  <pic:blipFill>
+                    <a:blip r:embed="rId43"/>
+                    <a:stretch>
+                      <a:fillRect/>
+                    </a:stretch>
+                  </pic:blipFill>
+                  <pic:spPr>
+                    <a:xfrm>
+                      <a:off x="0" y="0"/>
+                      <a:ext cx="3665332" cy="1088262"/>
+                    </a:xfrm>
+                    <a:prstGeom prst="rect">
+                      <a:avLst/>
+                    </a:prstGeom>
+                  </pic:spPr>
+                </pic:pic>
+              </a:graphicData>
+            </a:graphic>
+          </wp:inline>
+        </w:drawing>
+      </w:r>
+    </w:p>
+    <w:p>
+      <w:r>
+        <w:t>Resultado:</w:t>
+      </w:r>
+    </w:p>
+    <w:p>
+      <w:r>
+        <w:rPr>
+          <w:noProof/>
+        </w:rPr>
+        <w:lastRenderedPageBreak/>
+        <w:drawing>
+          <wp:inline distT="0" distB="0" distL="0" distR="0" wp14:anchorId="28CEC6A7" wp14:editId="1FA7AA65">
+            <wp:extent cx="2266950" cy="2943225"/>
+            <wp:effectExtent l="0" t="0" r="0" b="9525"/>
+            <wp:docPr id="38" name="Imagen 38" descr="Tabla&#10;&#10;Descripción generada automáticamente"/>
+            <wp:cNvGraphicFramePr>
+              <a:graphicFrameLocks xmlns:a="http://schemas.openxmlformats.org/drawingml/2006/main" noChangeAspect="1"/>
+            </wp:cNvGraphicFramePr>
+            <a:graphic xmlns:a="http://schemas.openxmlformats.org/drawingml/2006/main">
+              <a:graphicData uri="http://schemas.openxmlformats.org/drawingml/2006/picture">
+                <pic:pic xmlns:pic="http://schemas.openxmlformats.org/drawingml/2006/picture">
+                  <pic:nvPicPr>
+                    <pic:cNvPr id="30" name="Imagen 30" descr="Tabla&#10;&#10;Descripción generada automáticamente"/>
+                    <pic:cNvPicPr/>
+                  </pic:nvPicPr>
+                  <pic:blipFill>
+                    <a:blip r:embed="rId44"/>
+                    <a:stretch>
+                      <a:fillRect/>
+                    </a:stretch>
+                  </pic:blipFill>
+                  <pic:spPr>
+                    <a:xfrm>
+                      <a:off x="0" y="0"/>
+                      <a:ext cx="2266950" cy="2943225"/>
+                    </a:xfrm>
+                    <a:prstGeom prst="rect">
+                      <a:avLst/>
+                    </a:prstGeom>
+                  </pic:spPr>
+                </pic:pic>
+              </a:graphicData>
+            </a:graphic>
+          </wp:inline>
+        </w:drawing>
+      </w:r>
+    </w:p>
+    <w:p>
+      <w:pPr>
+        <w:pStyle w:val="Prrafodelista"/>
+        <w:numPr>
+          <w:ilvl w:val="0"/>
+          <w:numId w:val="1"/>
+        </w:numPr>
+        <w:rPr>
+          <w:b/>
+          <w:bCs/>
+        </w:rPr>
+      </w:pPr>
+      <w:r>
+        <w:rPr>
+          <w:b/>
+          <w:bCs/>
+        </w:rPr>
+        <w:t>Obtener el número de suministros, el de artículos distintos suministrados y la cantidad total de artículos suministrados por el proveedor P2.</w:t>
+      </w:r>
+    </w:p>
+    <w:p>
+      <w:pPr>
+        <w:rPr>
+          <w:b/>
+          <w:bCs/>
+        </w:rPr>
+      </w:pPr>
+      <w:r>
+        <w:rPr>
+          <w:noProof/>
+        </w:rPr>
+        <w:drawing>
+          <wp:inline distT="0" distB="0" distL="0" distR="0" wp14:anchorId="5DD1A3B1" wp14:editId="7E3D5B80">
+            <wp:extent cx="4238046" cy="1057713"/>
+            <wp:effectExtent l="0" t="0" r="0" b="9525"/>
+            <wp:docPr id="39" name="Imagen 39" descr="Texto&#10;&#10;Descripción generada automáticamente"/>
+            <wp:cNvGraphicFramePr>
+              <a:graphicFrameLocks xmlns:a="http://schemas.openxmlformats.org/drawingml/2006/main" noChangeAspect="1"/>
+            </wp:cNvGraphicFramePr>
+            <a:graphic xmlns:a="http://schemas.openxmlformats.org/drawingml/2006/main">
+              <a:graphicData uri="http://schemas.openxmlformats.org/drawingml/2006/picture">
+                <pic:pic xmlns:pic="http://schemas.openxmlformats.org/drawingml/2006/picture">
+                  <pic:nvPicPr>
+                    <pic:cNvPr id="31" name="Imagen 31" descr="Texto&#10;&#10;Descripción generada automáticamente"/>
+                    <pic:cNvPicPr/>
+                  </pic:nvPicPr>
+                  <pic:blipFill>
+                    <a:blip r:embed="rId45"/>
+                    <a:stretch>
+                      <a:fillRect/>
+                    </a:stretch>
+                  </pic:blipFill>
+                  <pic:spPr>
+                    <a:xfrm>
+                      <a:off x="0" y="0"/>
+                      <a:ext cx="4260489" cy="1063314"/>
+                    </a:xfrm>
+                    <a:prstGeom prst="rect">
+                      <a:avLst/>
+                    </a:prstGeom>
+                  </pic:spPr>
+                </pic:pic>
+              </a:graphicData>
+            </a:graphic>
+          </wp:inline>
+        </w:drawing>
+      </w:r>
+    </w:p>
+    <w:p>
+      <w:r>
+        <w:t>Resultado:</w:t>
+      </w:r>
+    </w:p>
+    <w:p>
+      <w:r>
+        <w:rPr>
+          <w:noProof/>
+        </w:rPr>
+        <w:drawing>
+          <wp:inline distT="0" distB="0" distL="0" distR="0" wp14:anchorId="6E71BA2D" wp14:editId="1C0050A1">
+            <wp:extent cx="4114800" cy="447675"/>
+            <wp:effectExtent l="0" t="0" r="0" b="9525"/>
+            <wp:docPr id="40" name="Imagen 40"/>
+            <wp:cNvGraphicFramePr>
+              <a:graphicFrameLocks xmlns:a="http://schemas.openxmlformats.org/drawingml/2006/main" noChangeAspect="1"/>
+            </wp:cNvGraphicFramePr>
+            <a:graphic xmlns:a="http://schemas.openxmlformats.org/drawingml/2006/main">
+              <a:graphicData uri="http://schemas.openxmlformats.org/drawingml/2006/picture">
+                <pic:pic xmlns:pic="http://schemas.openxmlformats.org/drawingml/2006/picture">
+                  <pic:nvPicPr>
+                    <pic:cNvPr id="1" name=""/>
+                    <pic:cNvPicPr/>
+                  </pic:nvPicPr>
+                  <pic:blipFill>
+                    <a:blip r:embed="rId46"/>
+                    <a:stretch>
+                      <a:fillRect/>
+                    </a:stretch>
+                  </pic:blipFill>
+                  <pic:spPr>
+                    <a:xfrm>
+                      <a:off x="0" y="0"/>
+                      <a:ext cx="4114800" cy="447675"/>
+                    </a:xfrm>
+                    <a:prstGeom prst="rect">
+                      <a:avLst/>
+                    </a:prstGeom>
+                  </pic:spPr>
+                </pic:pic>
+              </a:graphicData>
+            </a:graphic>
+          </wp:inline>
+        </w:drawing>
+      </w:r>
+    </w:p>
+    <w:p>
+      <w:pPr>
+        <w:pStyle w:val="Prrafodelista"/>
+        <w:numPr>
+          <w:ilvl w:val="0"/>
+          <w:numId w:val="1"/>
+        </w:numPr>
+        <w:rPr>
+          <w:b/>
+          <w:bCs/>
+        </w:rPr>
+      </w:pPr>
+      <w:r>
+        <w:rPr>
+          <w:b/>
+          <w:bCs/>
+        </w:rPr>
+        <w:t>Para cada artículo y componente suministrado obtener los valores de C#, T# y la cantidad total correspondiente.</w:t>
+      </w:r>
+    </w:p>
+    <w:p>
+      <w:pPr>
+        <w:rPr>
+          <w:b/>
+          <w:bCs/>
+        </w:rPr>
+      </w:pPr>
+      <w:r>
+        <w:rPr>
+          <w:noProof/>
+        </w:rPr>
+        <w:drawing>
+          <wp:inline distT="0" distB="0" distL="0" distR="0" wp14:anchorId="42CB28D6" wp14:editId="044CDCB9">
+            <wp:extent cx="4786686" cy="938598"/>
+            <wp:effectExtent l="0" t="0" r="0" b="0"/>
+            <wp:docPr id="41" name="Imagen 41" descr="Texto&#10;&#10;Descripción generada automáticamente"/>
+            <wp:cNvGraphicFramePr>
+              <a:graphicFrameLocks xmlns:a="http://schemas.openxmlformats.org/drawingml/2006/main" noChangeAspect="1"/>
+            </wp:cNvGraphicFramePr>
+            <a:graphic xmlns:a="http://schemas.openxmlformats.org/drawingml/2006/main">
+              <a:graphicData uri="http://schemas.openxmlformats.org/drawingml/2006/picture">
+                <pic:pic xmlns:pic="http://schemas.openxmlformats.org/drawingml/2006/picture">
+                  <pic:nvPicPr>
+                    <pic:cNvPr id="33" name="Imagen 33" descr="Texto&#10;&#10;Descripción generada automáticamente"/>
+                    <pic:cNvPicPr/>
+                  </pic:nvPicPr>
+                  <pic:blipFill>
+                    <a:blip r:embed="rId47"/>
+                    <a:stretch>
+                      <a:fillRect/>
+                    </a:stretch>
+                  </pic:blipFill>
+                  <pic:spPr>
+                    <a:xfrm>
+                      <a:off x="0" y="0"/>
+                      <a:ext cx="4811876" cy="943537"/>
+                    </a:xfrm>
+                    <a:prstGeom prst="rect">
+                      <a:avLst/>
+                    </a:prstGeom>
+                  </pic:spPr>
+                </pic:pic>
+              </a:graphicData>
+            </a:graphic>
+          </wp:inline>
+        </w:drawing>
+      </w:r>
+    </w:p>
+    <w:p>
+      <w:r>
+        <w:t>Resultado:</w:t>
+      </w:r>
+    </w:p>
+    <w:p>
+      <w:r>
+        <w:rPr>
+          <w:noProof/>
+        </w:rPr>
+        <w:lastRenderedPageBreak/>
+        <w:drawing>
+          <wp:inline distT="0" distB="0" distL="0" distR="0" wp14:anchorId="6C649463" wp14:editId="699D9A9D">
+            <wp:extent cx="1962150" cy="3657600"/>
+            <wp:effectExtent l="0" t="0" r="0" b="0"/>
+            <wp:docPr id="42" name="Imagen 42" descr="Tabla&#10;&#10;Descripción generada automáticamente"/>
+            <wp:cNvGraphicFramePr>
+              <a:graphicFrameLocks xmlns:a="http://schemas.openxmlformats.org/drawingml/2006/main" noChangeAspect="1"/>
+            </wp:cNvGraphicFramePr>
+            <a:graphic xmlns:a="http://schemas.openxmlformats.org/drawingml/2006/main">
+              <a:graphicData uri="http://schemas.openxmlformats.org/drawingml/2006/picture">
+                <pic:pic xmlns:pic="http://schemas.openxmlformats.org/drawingml/2006/picture">
+                  <pic:nvPicPr>
+                    <pic:cNvPr id="34" name="Imagen 34" descr="Tabla&#10;&#10;Descripción generada automáticamente"/>
+                    <pic:cNvPicPr/>
+                  </pic:nvPicPr>
+                  <pic:blipFill>
+                    <a:blip r:embed="rId48"/>
+                    <a:stretch>
+                      <a:fillRect/>
+                    </a:stretch>
+                  </pic:blipFill>
+                  <pic:spPr>
+                    <a:xfrm>
+                      <a:off x="0" y="0"/>
+                      <a:ext cx="1962150" cy="3657600"/>
+                    </a:xfrm>
+                    <a:prstGeom prst="rect">
+                      <a:avLst/>
+                    </a:prstGeom>
+                  </pic:spPr>
+                </pic:pic>
+              </a:graphicData>
+            </a:graphic>
+          </wp:inline>
+        </w:drawing>
+      </w:r>
+    </w:p>
+    <w:p>
+      <w:pPr>
+        <w:pStyle w:val="Prrafodelista"/>
+        <w:numPr>
+          <w:ilvl w:val="0"/>
+          <w:numId w:val="1"/>
+        </w:numPr>
+        <w:rPr>
+          <w:b/>
+          <w:bCs/>
+        </w:rPr>
+      </w:pPr>
+      <w:r>
+        <w:rPr>
+          <w:b/>
+          <w:bCs/>
+        </w:rPr>
+        <w:t>Obtener los valores de T# de los artículos abastecidos al menos por un proveedor que no viva en MADRID y que no esté en la misma ciudad en la que se monta el artículo.</w:t>
+      </w:r>
+    </w:p>
+    <w:p>
+      <w:pPr>
+        <w:rPr>
+          <w:b/>
+          <w:bCs/>
+        </w:rPr>
+      </w:pPr>
+      <w:r>
+        <w:rPr>
+          <w:noProof/>
+        </w:rPr>
+        <w:drawing>
+          <wp:inline distT="0" distB="0" distL="0" distR="0" wp14:anchorId="5D482F08" wp14:editId="700B7D0A">
+            <wp:extent cx="3681454" cy="1625210"/>
+            <wp:effectExtent l="0" t="0" r="0" b="0"/>
+            <wp:docPr id="43" name="Imagen 43" descr="Texto&#10;&#10;Descripción generada automáticamente"/>
+            <wp:cNvGraphicFramePr>
+              <a:graphicFrameLocks xmlns:a="http://schemas.openxmlformats.org/drawingml/2006/main" noChangeAspect="1"/>
+            </wp:cNvGraphicFramePr>
+            <a:graphic xmlns:a="http://schemas.openxmlformats.org/drawingml/2006/main">
+              <a:graphicData uri="http://schemas.openxmlformats.org/drawingml/2006/picture">
+                <pic:pic xmlns:pic="http://schemas.openxmlformats.org/drawingml/2006/picture">
+                  <pic:nvPicPr>
+                    <pic:cNvPr id="35" name="Imagen 35" descr="Texto&#10;&#10;Descripción generada automáticamente"/>
+                    <pic:cNvPicPr/>
+                  </pic:nvPicPr>
+                  <pic:blipFill>
+                    <a:blip r:embed="rId49"/>
+                    <a:stretch>
+                      <a:fillRect/>
+                    </a:stretch>
+                  </pic:blipFill>
+                  <pic:spPr>
+                    <a:xfrm>
+                      <a:off x="0" y="0"/>
+                      <a:ext cx="3696984" cy="1632066"/>
+                    </a:xfrm>
+                    <a:prstGeom prst="rect">
+                      <a:avLst/>
+                    </a:prstGeom>
+                  </pic:spPr>
+                </pic:pic>
+              </a:graphicData>
+            </a:graphic>
+          </wp:inline>
+        </w:drawing>
+      </w:r>
+    </w:p>
+    <w:p>
+      <w:r>
+        <w:t>Resultado:</w:t>
+      </w:r>
+    </w:p>
+    <w:p>
+      <w:r>
+        <w:rPr>
+          <w:noProof/>
+        </w:rPr>
+        <w:drawing>
+          <wp:inline distT="0" distB="0" distL="0" distR="0" wp14:anchorId="5647AB12" wp14:editId="167AB160">
+            <wp:extent cx="933450" cy="1228725"/>
+            <wp:effectExtent l="0" t="0" r="0" b="9525"/>
+            <wp:docPr id="44" name="Imagen 44" descr="Tabla&#10;&#10;Descripción generada automáticamente con confianza media"/>
+            <wp:cNvGraphicFramePr>
+              <a:graphicFrameLocks xmlns:a="http://schemas.openxmlformats.org/drawingml/2006/main" noChangeAspect="1"/>
+            </wp:cNvGraphicFramePr>
+            <a:graphic xmlns:a="http://schemas.openxmlformats.org/drawingml/2006/main">
+              <a:graphicData uri="http://schemas.openxmlformats.org/drawingml/2006/picture">
+                <pic:pic xmlns:pic="http://schemas.openxmlformats.org/drawingml/2006/picture">
+                  <pic:nvPicPr>
+                    <pic:cNvPr id="36" name="Imagen 36" descr="Tabla&#10;&#10;Descripción generada automáticamente con confianza media"/>
+                    <pic:cNvPicPr/>
+                  </pic:nvPicPr>
+                  <pic:blipFill>
+                    <a:blip r:embed="rId50"/>
+                    <a:stretch>
+                      <a:fillRect/>
+                    </a:stretch>
+                  </pic:blipFill>
+                  <pic:spPr>
+                    <a:xfrm>
+                      <a:off x="0" y="0"/>
+                      <a:ext cx="933450" cy="1228725"/>
+                    </a:xfrm>
+                    <a:prstGeom prst="rect">
+                      <a:avLst/>
+                    </a:prstGeom>
+                  </pic:spPr>
+                </pic:pic>
+              </a:graphicData>
+            </a:graphic>
+          </wp:inline>
+        </w:drawing>
+      </w:r>
+    </w:p>
+    <w:p>
+      <w:pPr>
+        <w:pStyle w:val="Prrafodelista"/>
+        <w:numPr>
+          <w:ilvl w:val="0"/>
+          <w:numId w:val="1"/>
+        </w:numPr>
+        <w:rPr>
+          <w:b/>
+          <w:bCs/>
+        </w:rPr>
+      </w:pPr>
+      <w:r>
+        <w:rPr>
+          <w:b/>
+          <w:bCs/>
+        </w:rPr>
+        <w:lastRenderedPageBreak/>
+        <w:t>Obtener los valores de P# para los proveedores que suministran al menos un componente suministrado al menos por un proveedor que suministra al menos un componente ROJO.</w:t>
+      </w:r>
+    </w:p>
+    <w:p>
+      <w:pPr>
+        <w:rPr>
+          <w:b/>
+          <w:bCs/>
+        </w:rPr>
+      </w:pPr>
+      <w:r>
+        <w:rPr>
+          <w:noProof/>
+        </w:rPr>
+        <w:drawing>
+          <wp:inline distT="0" distB="0" distL="0" distR="0" wp14:anchorId="07233DE6" wp14:editId="47087027">
+            <wp:extent cx="3132814" cy="1907493"/>
+            <wp:effectExtent l="0" t="0" r="0" b="0"/>
+            <wp:docPr id="45" name="Imagen 45" descr="Interfaz de usuario gráfica, Aplicación&#10;&#10;Descripción generada automáticamente"/>
+            <wp:cNvGraphicFramePr>
+              <a:graphicFrameLocks xmlns:a="http://schemas.openxmlformats.org/drawingml/2006/main" noChangeAspect="1"/>
+            </wp:cNvGraphicFramePr>
+            <a:graphic xmlns:a="http://schemas.openxmlformats.org/drawingml/2006/main">
+              <a:graphicData uri="http://schemas.openxmlformats.org/drawingml/2006/picture">
+                <pic:pic xmlns:pic="http://schemas.openxmlformats.org/drawingml/2006/picture">
+                  <pic:nvPicPr>
+                    <pic:cNvPr id="37" name="Imagen 37" descr="Interfaz de usuario gráfica, Aplicación&#10;&#10;Descripción generada automáticamente"/>
+                    <pic:cNvPicPr/>
+                  </pic:nvPicPr>
+                  <pic:blipFill rotWithShape="1">
+                    <a:blip r:embed="rId51"/>
+                    <a:srcRect b="1565"/>
+                    <a:stretch/>
+                  </pic:blipFill>
+                  <pic:spPr bwMode="auto">
+                    <a:xfrm>
+                      <a:off x="0" y="0"/>
+                      <a:ext cx="3138185" cy="1910763"/>
+                    </a:xfrm>
+                    <a:prstGeom prst="rect">
+                      <a:avLst/>
+                    </a:prstGeom>
+                    <a:ln>
+                      <a:noFill/>
+                    </a:ln>
+                    <a:extLst>
+                      <a:ext uri="{53640926-AAD7-44D8-BBD7-CCE9431645EC}">
+                        <a14:shadowObscured xmlns:a14="http://schemas.microsoft.com/office/drawing/2010/main"/>
+                      </a:ext>
+                    </a:extLst>
+                  </pic:spPr>
+                </pic:pic>
+              </a:graphicData>
+            </a:graphic>
+          </wp:inline>
+        </w:drawing>
+      </w:r>
+    </w:p>
+    <w:p>
+      <w:r>
+        <w:t>Resultado:</w:t>
+      </w:r>
+    </w:p>
+    <w:p>
+      <w:r>
+        <w:rPr>
+          <w:noProof/>
+        </w:rPr>
+        <w:drawing>
+          <wp:inline distT="0" distB="0" distL="0" distR="0" wp14:anchorId="297CC67A" wp14:editId="32D6ECE8">
+            <wp:extent cx="1123950" cy="1114425"/>
+            <wp:effectExtent l="0" t="0" r="0" b="9525"/>
+            <wp:docPr id="46" name="Imagen 46" descr="Tabla&#10;&#10;Descripción generada automáticamente con confianza media"/>
+            <wp:cNvGraphicFramePr>
+              <a:graphicFrameLocks xmlns:a="http://schemas.openxmlformats.org/drawingml/2006/main" noChangeAspect="1"/>
+            </wp:cNvGraphicFramePr>
+            <a:graphic xmlns:a="http://schemas.openxmlformats.org/drawingml/2006/main">
+              <a:graphicData uri="http://schemas.openxmlformats.org/drawingml/2006/picture">
+                <pic:pic xmlns:pic="http://schemas.openxmlformats.org/drawingml/2006/picture">
+                  <pic:nvPicPr>
+                    <pic:cNvPr id="38" name="Imagen 38" descr="Tabla&#10;&#10;Descripción generada automáticamente con confianza media"/>
+                    <pic:cNvPicPr/>
+                  </pic:nvPicPr>
+                  <pic:blipFill>
+                    <a:blip r:embed="rId52"/>
+                    <a:stretch>
+                      <a:fillRect/>
+                    </a:stretch>
+                  </pic:blipFill>
+                  <pic:spPr>
+                    <a:xfrm>
+                      <a:off x="0" y="0"/>
+                      <a:ext cx="1123950" cy="1114425"/>
+                    </a:xfrm>
+                    <a:prstGeom prst="rect">
+                      <a:avLst/>
+                    </a:prstGeom>
+                  </pic:spPr>
+                </pic:pic>
+              </a:graphicData>
+            </a:graphic>
+          </wp:inline>
+        </w:drawing>
+      </w:r>
+    </w:p>
+    <w:p>
+      <w:pPr>
+        <w:pStyle w:val="Prrafodelista"/>
+        <w:numPr>
+          <w:ilvl w:val="0"/>
+          <w:numId w:val="1"/>
+        </w:numPr>
+        <w:rPr>
+          <w:b/>
+          <w:bCs/>
+        </w:rPr>
+      </w:pPr>
+      <w:r>
+        <w:rPr>
+          <w:b/>
+          <w:bCs/>
+        </w:rPr>
+        <w:t>Obtener los identificadores de artículos, T#, para los que se ha suministrado algún componente del que se haya suministrado una media superior a 320 artículos.</w:t>
+      </w:r>
+    </w:p>
+    <w:p>
+      <w:pPr>
+        <w:rPr>
+          <w:b/>
+          <w:bCs/>
+        </w:rPr>
+      </w:pPr>
+      <w:r>
+        <w:rPr>
+          <w:b/>
+          <w:bCs/>
+          <w:noProof/>
+        </w:rPr>
+        <w:drawing>
+          <wp:inline distT="0" distB="0" distL="0" distR="0" wp14:anchorId="6808748E" wp14:editId="2DDA414E">
+            <wp:extent cx="2407920" cy="1542415"/>
+            <wp:effectExtent l="0" t="0" r="0" b="635"/>
+            <wp:docPr id="47" name="Imagen 47"/>
+            <wp:cNvGraphicFramePr>
+              <a:graphicFrameLocks xmlns:a="http://schemas.openxmlformats.org/drawingml/2006/main" noChangeAspect="1"/>
+            </wp:cNvGraphicFramePr>
+            <a:graphic xmlns:a="http://schemas.openxmlformats.org/drawingml/2006/main">
+              <a:graphicData uri="http://schemas.openxmlformats.org/drawingml/2006/picture">
+                <pic:pic xmlns:pic="http://schemas.openxmlformats.org/drawingml/2006/picture">
+                  <pic:nvPicPr>
+                    <pic:cNvPr id="0" name="Picture 2"/>
+                    <pic:cNvPicPr>
+                      <a:picLocks noChangeAspect="1" noChangeArrowheads="1"/>
+                    </pic:cNvPicPr>
+                  </pic:nvPicPr>
+                  <pic:blipFill>
+                    <a:blip r:embed="rId53">
+                      <a:extLst>
+                        <a:ext uri="{28A0092B-C50C-407E-A947-70E740481C1C}">
+                          <a14:useLocalDpi xmlns:a14="http://schemas.microsoft.com/office/drawing/2010/main" val="0"/>
+                        </a:ext>
+                      </a:extLst>
+                    </a:blip>
+                    <a:srcRect/>
+                    <a:stretch>
+                      <a:fillRect/>
+                    </a:stretch>
+                  </pic:blipFill>
+                  <pic:spPr bwMode="auto">
+                    <a:xfrm>
+                      <a:off x="0" y="0"/>
+                      <a:ext cx="2407920" cy="1542415"/>
+                    </a:xfrm>
+                    <a:prstGeom prst="rect">
+                      <a:avLst/>
+                    </a:prstGeom>
+                    <a:noFill/>
+                  </pic:spPr>
+                </pic:pic>
+              </a:graphicData>
+            </a:graphic>
+          </wp:inline>
+        </w:drawing>
+      </w:r>
+    </w:p>
+    <w:p>
+      <w:r>
+        <w:t>Resultado:</w:t>
+      </w:r>
+    </w:p>
+    <w:p>
+      <w:r>
+        <w:rPr>
+          <w:noProof/>
+        </w:rPr>
+        <w:lastRenderedPageBreak/>
+        <w:drawing>
+          <wp:inline distT="0" distB="0" distL="0" distR="0" wp14:anchorId="07C19D78" wp14:editId="29C2B11A">
+            <wp:extent cx="942975" cy="1390650"/>
+            <wp:effectExtent l="0" t="0" r="9525" b="0"/>
+            <wp:docPr id="48" name="Imagen 48" descr="Imagen que contiene Tabla&#10;&#10;Descripción generada automáticamente"/>
+            <wp:cNvGraphicFramePr>
+              <a:graphicFrameLocks xmlns:a="http://schemas.openxmlformats.org/drawingml/2006/main" noChangeAspect="1"/>
+            </wp:cNvGraphicFramePr>
+            <a:graphic xmlns:a="http://schemas.openxmlformats.org/drawingml/2006/main">
+              <a:graphicData uri="http://schemas.openxmlformats.org/drawingml/2006/picture">
+                <pic:pic xmlns:pic="http://schemas.openxmlformats.org/drawingml/2006/picture">
+                  <pic:nvPicPr>
+                    <pic:cNvPr id="40" name="Imagen 40" descr="Imagen que contiene Tabla&#10;&#10;Descripción generada automáticamente"/>
+                    <pic:cNvPicPr/>
+                  </pic:nvPicPr>
+                  <pic:blipFill>
+                    <a:blip r:embed="rId54"/>
+                    <a:stretch>
+                      <a:fillRect/>
+                    </a:stretch>
+                  </pic:blipFill>
+                  <pic:spPr>
+                    <a:xfrm>
+                      <a:off x="0" y="0"/>
+                      <a:ext cx="942975" cy="1390650"/>
+                    </a:xfrm>
+                    <a:prstGeom prst="rect">
+                      <a:avLst/>
+                    </a:prstGeom>
+                  </pic:spPr>
+                </pic:pic>
+              </a:graphicData>
+            </a:graphic>
+          </wp:inline>
+        </w:drawing>
+      </w:r>
+    </w:p>
+    <w:p>
+      <w:pPr>
+        <w:pStyle w:val="Prrafodelista"/>
+        <w:numPr>
+          <w:ilvl w:val="0"/>
+          <w:numId w:val="1"/>
+        </w:numPr>
+        <w:rPr>
+          <w:b/>
+          <w:bCs/>
+        </w:rPr>
+      </w:pPr>
+      <w:r>
+        <w:rPr>
+          <w:b/>
+          <w:bCs/>
+        </w:rPr>
+        <w:t>Seleccionar los identificadores de proveedores que hayan realizado algún envío con Cantidad mayor que la media de los envíos realizados para el componente a que corresponda dicho envío.</w:t>
+      </w:r>
+    </w:p>
+    <w:p>
+      <w:pPr>
+        <w:tabs>
+          <w:tab w:val="left" w:pos="1265"/>
+        </w:tabs>
+        <w:rPr>
+          <w:b/>
+          <w:bCs/>
+        </w:rPr>
+      </w:pPr>
+      <w:r>
+        <w:rPr>
+          <w:b/>
+          <w:bCs/>
+          <w:noProof/>
+        </w:rPr>
+        <w:drawing>
+          <wp:inline distT="0" distB="0" distL="0" distR="0" wp14:anchorId="5D082637" wp14:editId="5F2A7CF3">
+            <wp:extent cx="3291840" cy="1417513"/>
+            <wp:effectExtent l="0" t="0" r="3810" b="0"/>
+            <wp:docPr id="50" name="Imagen 50"/>
+            <wp:cNvGraphicFramePr>
+              <a:graphicFrameLocks xmlns:a="http://schemas.openxmlformats.org/drawingml/2006/main" noChangeAspect="1"/>
+            </wp:cNvGraphicFramePr>
+            <a:graphic xmlns:a="http://schemas.openxmlformats.org/drawingml/2006/main">
+              <a:graphicData uri="http://schemas.openxmlformats.org/drawingml/2006/picture">
+                <pic:pic xmlns:pic="http://schemas.openxmlformats.org/drawingml/2006/picture">
+                  <pic:nvPicPr>
+                    <pic:cNvPr id="0" name="Picture 4"/>
+                    <pic:cNvPicPr>
+                      <a:picLocks noChangeAspect="1" noChangeArrowheads="1"/>
+                    </pic:cNvPicPr>
+                  </pic:nvPicPr>
+                  <pic:blipFill>
+                    <a:blip r:embed="rId55">
+                      <a:extLst>
+                        <a:ext uri="{28A0092B-C50C-407E-A947-70E740481C1C}">
+                          <a14:useLocalDpi xmlns:a14="http://schemas.microsoft.com/office/drawing/2010/main" val="0"/>
+                        </a:ext>
+                      </a:extLst>
+                    </a:blip>
+                    <a:srcRect/>
+                    <a:stretch>
+                      <a:fillRect/>
+                    </a:stretch>
+                  </pic:blipFill>
+                  <pic:spPr bwMode="auto">
+                    <a:xfrm>
+                      <a:off x="0" y="0"/>
+                      <a:ext cx="3300313" cy="1421161"/>
+                    </a:xfrm>
+                    <a:prstGeom prst="rect">
+                      <a:avLst/>
+                    </a:prstGeom>
+                    <a:noFill/>
+                  </pic:spPr>
+                </pic:pic>
+              </a:graphicData>
+            </a:graphic>
+          </wp:inline>
+        </w:drawing>
+      </w:r>
+    </w:p>
+    <w:p>
+      <w:pPr>
+        <w:tabs>
+          <w:tab w:val="left" w:pos="1265"/>
+        </w:tabs>
+      </w:pPr>
+      <w:r>
+        <w:t>Resultado:</w:t>
+      </w:r>
+    </w:p>
+    <w:p>
+      <w:pPr>
+        <w:tabs>
+          <w:tab w:val="left" w:pos="1265"/>
+        </w:tabs>
+      </w:pPr>
+      <w:r>
+        <w:rPr>
+          <w:noProof/>
+        </w:rPr>
+        <w:drawing>
+          <wp:inline distT="0" distB="0" distL="0" distR="0" wp14:anchorId="1EF7EBF7" wp14:editId="11155E5A">
+            <wp:extent cx="1216550" cy="737907"/>
+            <wp:effectExtent l="0" t="0" r="3175" b="5080"/>
+            <wp:docPr id="51" name="Imagen 51" descr="Interfaz de usuario gráfica, Aplicación&#10;&#10;Descripción generada automáticamente"/>
+            <wp:cNvGraphicFramePr>
+              <a:graphicFrameLocks xmlns:a="http://schemas.openxmlformats.org/drawingml/2006/main" noChangeAspect="1"/>
+            </wp:cNvGraphicFramePr>
+            <a:graphic xmlns:a="http://schemas.openxmlformats.org/drawingml/2006/main">
+              <a:graphicData uri="http://schemas.openxmlformats.org/drawingml/2006/picture">
+                <pic:pic xmlns:pic="http://schemas.openxmlformats.org/drawingml/2006/picture">
+                  <pic:nvPicPr>
+                    <pic:cNvPr id="42" name="Imagen 42" descr="Interfaz de usuario gráfica, Aplicación&#10;&#10;Descripción generada automáticamente"/>
+                    <pic:cNvPicPr/>
+                  </pic:nvPicPr>
+                  <pic:blipFill>
+                    <a:blip r:embed="rId56"/>
+                    <a:stretch>
+                      <a:fillRect/>
+                    </a:stretch>
+                  </pic:blipFill>
+                  <pic:spPr>
+                    <a:xfrm>
+                      <a:off x="0" y="0"/>
+                      <a:ext cx="1217997" cy="738784"/>
+                    </a:xfrm>
+                    <a:prstGeom prst="rect">
+                      <a:avLst/>
+                    </a:prstGeom>
+                  </pic:spPr>
+                </pic:pic>
+              </a:graphicData>
+            </a:graphic>
+          </wp:inline>
+        </w:drawing>
+      </w:r>
+    </w:p>
+    <w:p>
+      <w:pPr>
+        <w:pStyle w:val="Prrafodelista"/>
+        <w:numPr>
+          <w:ilvl w:val="0"/>
+          <w:numId w:val="1"/>
+        </w:numPr>
+        <w:rPr>
+          <w:b/>
+          <w:bCs/>
+        </w:rPr>
+      </w:pPr>
+      <w:r>
+        <w:rPr>
+          <w:b/>
+          <w:bCs/>
+        </w:rPr>
+        <w:t>Seleccionar los identificadores de componentes suministrados para el artículo 'T2' por el proveedor 'P2'.</w:t>
+      </w:r>
+    </w:p>
+    <w:p>
+      <w:pPr>
+        <w:rPr>
+          <w:b/>
+          <w:bCs/>
+        </w:rPr>
+      </w:pPr>
+      <w:r>
+        <w:rPr>
+          <w:noProof/>
+        </w:rPr>
+        <w:drawing>
+          <wp:inline distT="0" distB="0" distL="0" distR="0" wp14:anchorId="0F830372" wp14:editId="2E928D84">
+            <wp:extent cx="3983604" cy="724292"/>
+            <wp:effectExtent l="0" t="0" r="0" b="0"/>
+            <wp:docPr id="52" name="Imagen 52" descr="Logotipo&#10;&#10;Descripción generada automáticamente"/>
+            <wp:cNvGraphicFramePr>
+              <a:graphicFrameLocks xmlns:a="http://schemas.openxmlformats.org/drawingml/2006/main" noChangeAspect="1"/>
+            </wp:cNvGraphicFramePr>
+            <a:graphic xmlns:a="http://schemas.openxmlformats.org/drawingml/2006/main">
+              <a:graphicData uri="http://schemas.openxmlformats.org/drawingml/2006/picture">
+                <pic:pic xmlns:pic="http://schemas.openxmlformats.org/drawingml/2006/picture">
+                  <pic:nvPicPr>
+                    <pic:cNvPr id="43" name="Imagen 43" descr="Logotipo&#10;&#10;Descripción generada automáticamente"/>
+                    <pic:cNvPicPr/>
+                  </pic:nvPicPr>
+                  <pic:blipFill>
+                    <a:blip r:embed="rId57"/>
+                    <a:stretch>
+                      <a:fillRect/>
+                    </a:stretch>
+                  </pic:blipFill>
+                  <pic:spPr>
+                    <a:xfrm>
+                      <a:off x="0" y="0"/>
+                      <a:ext cx="4002815" cy="727785"/>
+                    </a:xfrm>
+                    <a:prstGeom prst="rect">
+                      <a:avLst/>
+                    </a:prstGeom>
+                  </pic:spPr>
+                </pic:pic>
+              </a:graphicData>
+            </a:graphic>
+          </wp:inline>
+        </w:drawing>
+      </w:r>
+    </w:p>
+    <w:p>
+      <w:r>
+        <w:rPr>
+          <w:b/>
+          <w:bCs/>
+        </w:rPr>
+        <w:t xml:space="preserve"> </w:t>
+      </w:r>
+      <w:r>
+        <w:t>Resultado:</w:t>
+      </w:r>
+    </w:p>
+    <w:p>
+      <w:r>
+        <w:rPr>
+          <w:noProof/>
+        </w:rPr>
+        <w:drawing>
+          <wp:inline distT="0" distB="0" distL="0" distR="0" wp14:anchorId="223220E1" wp14:editId="782412B4">
+            <wp:extent cx="1171575" cy="590550"/>
+            <wp:effectExtent l="0" t="0" r="9525" b="0"/>
+            <wp:docPr id="53" name="Imagen 53" descr="Interfaz de usuario gráfica, Texto, Aplicación&#10;&#10;Descripción generada automáticamente"/>
+            <wp:cNvGraphicFramePr>
+              <a:graphicFrameLocks xmlns:a="http://schemas.openxmlformats.org/drawingml/2006/main" noChangeAspect="1"/>
+            </wp:cNvGraphicFramePr>
+            <a:graphic xmlns:a="http://schemas.openxmlformats.org/drawingml/2006/main">
+              <a:graphicData uri="http://schemas.openxmlformats.org/drawingml/2006/picture">
+                <pic:pic xmlns:pic="http://schemas.openxmlformats.org/drawingml/2006/picture">
+                  <pic:nvPicPr>
+                    <pic:cNvPr id="44" name="Imagen 44" descr="Interfaz de usuario gráfica, Texto, Aplicación&#10;&#10;Descripción generada automáticamente"/>
+                    <pic:cNvPicPr/>
+                  </pic:nvPicPr>
+                  <pic:blipFill>
+                    <a:blip r:embed="rId58"/>
+                    <a:stretch>
+                      <a:fillRect/>
+                    </a:stretch>
+                  </pic:blipFill>
+                  <pic:spPr>
+                    <a:xfrm>
+                      <a:off x="0" y="0"/>
+                      <a:ext cx="1171575" cy="590550"/>
+                    </a:xfrm>
+                    <a:prstGeom prst="rect">
+                      <a:avLst/>
+                    </a:prstGeom>
+                  </pic:spPr>
+                </pic:pic>
+              </a:graphicData>
+            </a:graphic>
+          </wp:inline>
+        </w:drawing>
+      </w:r>
+    </w:p>
+    <w:p>
+      <w:pPr>
+        <w:pStyle w:val="Prrafodelista"/>
+        <w:numPr>
+          <w:ilvl w:val="0"/>
+          <w:numId w:val="1"/>
+        </w:numPr>
+        <w:rPr>
+          <w:b/>
+          <w:bCs/>
+        </w:rPr>
+      </w:pPr>
+      <w:r>
+        <w:rPr>
+          <w:b/>
+          <w:bCs/>
+        </w:rPr>
+        <w:t>Seleccionar todos los datos de los envíos realizados de componentes cuyo color no sea 'ROJO'.</w:t>
+      </w:r>
+    </w:p>
+    <w:p>
+      <w:pPr>
+        <w:rPr>
+          <w:b/>
+          <w:bCs/>
+        </w:rPr>
+      </w:pPr>
+      <w:r>
+        <w:rPr>
+          <w:noProof/>
+        </w:rPr>
+        <w:lastRenderedPageBreak/>
+        <w:drawing>
+          <wp:inline distT="0" distB="0" distL="0" distR="0" wp14:anchorId="3B7DF49A" wp14:editId="4F1B2E56">
+            <wp:extent cx="3379305" cy="701856"/>
+            <wp:effectExtent l="0" t="0" r="0" b="3175"/>
+            <wp:docPr id="54" name="Imagen 54" descr="Imagen que contiene Interfaz de usuario gráfica&#10;&#10;Descripción generada automáticamente"/>
+            <wp:cNvGraphicFramePr>
+              <a:graphicFrameLocks xmlns:a="http://schemas.openxmlformats.org/drawingml/2006/main" noChangeAspect="1"/>
+            </wp:cNvGraphicFramePr>
+            <a:graphic xmlns:a="http://schemas.openxmlformats.org/drawingml/2006/main">
+              <a:graphicData uri="http://schemas.openxmlformats.org/drawingml/2006/picture">
+                <pic:pic xmlns:pic="http://schemas.openxmlformats.org/drawingml/2006/picture">
+                  <pic:nvPicPr>
+                    <pic:cNvPr id="45" name="Imagen 45" descr="Imagen que contiene Interfaz de usuario gráfica&#10;&#10;Descripción generada automáticamente"/>
+                    <pic:cNvPicPr/>
+                  </pic:nvPicPr>
+                  <pic:blipFill>
+                    <a:blip r:embed="rId59"/>
+                    <a:stretch>
+                      <a:fillRect/>
+                    </a:stretch>
+                  </pic:blipFill>
+                  <pic:spPr>
+                    <a:xfrm>
+                      <a:off x="0" y="0"/>
+                      <a:ext cx="3389886" cy="704054"/>
+                    </a:xfrm>
+                    <a:prstGeom prst="rect">
+                      <a:avLst/>
+                    </a:prstGeom>
+                  </pic:spPr>
+                </pic:pic>
+              </a:graphicData>
+            </a:graphic>
+          </wp:inline>
+        </w:drawing>
+      </w:r>
+    </w:p>
+    <w:p>
+      <w:r>
+        <w:t>Resultado:</w:t>
+      </w:r>
+    </w:p>
+    <w:p>
+      <w:r>
+        <w:rPr>
+          <w:noProof/>
+        </w:rPr>
+        <w:drawing>
+          <wp:inline distT="0" distB="0" distL="0" distR="0" wp14:anchorId="251E736E" wp14:editId="1C3F019A">
+            <wp:extent cx="3228975" cy="2733675"/>
+            <wp:effectExtent l="0" t="0" r="9525" b="9525"/>
+            <wp:docPr id="55" name="Imagen 55" descr="Tabla&#10;&#10;Descripción generada automáticamente"/>
+            <wp:cNvGraphicFramePr>
+              <a:graphicFrameLocks xmlns:a="http://schemas.openxmlformats.org/drawingml/2006/main" noChangeAspect="1"/>
+            </wp:cNvGraphicFramePr>
+            <a:graphic xmlns:a="http://schemas.openxmlformats.org/drawingml/2006/main">
+              <a:graphicData uri="http://schemas.openxmlformats.org/drawingml/2006/picture">
+                <pic:pic xmlns:pic="http://schemas.openxmlformats.org/drawingml/2006/picture">
+                  <pic:nvPicPr>
+                    <pic:cNvPr id="46" name="Imagen 46" descr="Tabla&#10;&#10;Descripción generada automáticamente"/>
+                    <pic:cNvPicPr/>
+                  </pic:nvPicPr>
+                  <pic:blipFill>
+                    <a:blip r:embed="rId60"/>
+                    <a:stretch>
+                      <a:fillRect/>
+                    </a:stretch>
+                  </pic:blipFill>
+                  <pic:spPr>
+                    <a:xfrm>
+                      <a:off x="0" y="0"/>
+                      <a:ext cx="3228975" cy="2733675"/>
+                    </a:xfrm>
+                    <a:prstGeom prst="rect">
+                      <a:avLst/>
+                    </a:prstGeom>
+                  </pic:spPr>
+                </pic:pic>
+              </a:graphicData>
+            </a:graphic>
+          </wp:inline>
+        </w:drawing>
+      </w:r>
+    </w:p>
+    <w:p>
+      <w:pPr>
+        <w:pStyle w:val="Prrafodelista"/>
+        <w:numPr>
+          <w:ilvl w:val="0"/>
+          <w:numId w:val="1"/>
+        </w:numPr>
+        <w:rPr>
+          <w:b/>
+          <w:bCs/>
+        </w:rPr>
+      </w:pPr>
+      <w:r>
+        <w:rPr>
+          <w:b/>
+          <w:bCs/>
+        </w:rPr>
+        <w:t>Seleccionar los identificadores de componentes que se suministren para los artículos 'T1' y 'T2'.</w:t>
+      </w:r>
+    </w:p>
+    <w:p>
+      <w:pPr>
+        <w:rPr>
+          <w:b/>
+          <w:bCs/>
+        </w:rPr>
+      </w:pPr>
+      <w:r>
+        <w:rPr>
+          <w:noProof/>
+        </w:rPr>
+        <w:drawing>
+          <wp:inline distT="0" distB="0" distL="0" distR="0" wp14:anchorId="4760A797" wp14:editId="620A3188">
+            <wp:extent cx="4738978" cy="1440246"/>
+            <wp:effectExtent l="0" t="0" r="5080" b="7620"/>
+            <wp:docPr id="56" name="Imagen 56" descr="Interfaz de usuario gráfica, Texto, Aplicación&#10;&#10;Descripción generada automáticamente"/>
+            <wp:cNvGraphicFramePr>
+              <a:graphicFrameLocks xmlns:a="http://schemas.openxmlformats.org/drawingml/2006/main" noChangeAspect="1"/>
+            </wp:cNvGraphicFramePr>
+            <a:graphic xmlns:a="http://schemas.openxmlformats.org/drawingml/2006/main">
+              <a:graphicData uri="http://schemas.openxmlformats.org/drawingml/2006/picture">
+                <pic:pic xmlns:pic="http://schemas.openxmlformats.org/drawingml/2006/picture">
+                  <pic:nvPicPr>
+                    <pic:cNvPr id="47" name="Imagen 47" descr="Interfaz de usuario gráfica, Texto, Aplicación&#10;&#10;Descripción generada automáticamente"/>
+                    <pic:cNvPicPr/>
+                  </pic:nvPicPr>
+                  <pic:blipFill>
+                    <a:blip r:embed="rId61"/>
+                    <a:stretch>
+                      <a:fillRect/>
+                    </a:stretch>
+                  </pic:blipFill>
+                  <pic:spPr>
+                    <a:xfrm>
+                      <a:off x="0" y="0"/>
+                      <a:ext cx="4747008" cy="1442686"/>
+                    </a:xfrm>
+                    <a:prstGeom prst="rect">
+                      <a:avLst/>
+                    </a:prstGeom>
+                  </pic:spPr>
+                </pic:pic>
+              </a:graphicData>
+            </a:graphic>
+          </wp:inline>
+        </w:drawing>
+      </w:r>
+    </w:p>
+    <w:p>
+      <w:r>
+        <w:t>Resultado:</w:t>
+      </w:r>
+    </w:p>
+    <w:p>
+      <w:r>
+        <w:rPr>
+          <w:noProof/>
+        </w:rPr>
+        <w:drawing>
+          <wp:inline distT="0" distB="0" distL="0" distR="0" wp14:anchorId="7DFFFAAC" wp14:editId="604091CB">
+            <wp:extent cx="1143000" cy="466725"/>
+            <wp:effectExtent l="0" t="0" r="0" b="9525"/>
+            <wp:docPr id="57" name="Imagen 57"/>
+            <wp:cNvGraphicFramePr>
+              <a:graphicFrameLocks xmlns:a="http://schemas.openxmlformats.org/drawingml/2006/main" noChangeAspect="1"/>
+            </wp:cNvGraphicFramePr>
+            <a:graphic xmlns:a="http://schemas.openxmlformats.org/drawingml/2006/main">
+              <a:graphicData uri="http://schemas.openxmlformats.org/drawingml/2006/picture">
+                <pic:pic xmlns:pic="http://schemas.openxmlformats.org/drawingml/2006/picture">
+                  <pic:nvPicPr>
+                    <pic:cNvPr id="1" name=""/>
+                    <pic:cNvPicPr/>
+                  </pic:nvPicPr>
+                  <pic:blipFill>
+                    <a:blip r:embed="rId62"/>
+                    <a:stretch>
+                      <a:fillRect/>
+                    </a:stretch>
+                  </pic:blipFill>
+                  <pic:spPr>
+                    <a:xfrm>
+                      <a:off x="0" y="0"/>
+                      <a:ext cx="1143000" cy="466725"/>
+                    </a:xfrm>
+                    <a:prstGeom prst="rect">
+                      <a:avLst/>
+                    </a:prstGeom>
+                  </pic:spPr>
+                </pic:pic>
+              </a:graphicData>
+            </a:graphic>
+          </wp:inline>
+        </w:drawing>
+      </w:r>
+    </w:p>
+    <w:p>
+      <w:pPr>
+        <w:pStyle w:val="Prrafodelista"/>
+        <w:numPr>
+          <w:ilvl w:val="0"/>
+          <w:numId w:val="1"/>
+        </w:numPr>
+        <w:rPr>
+          <w:b/>
+          <w:bCs/>
+        </w:rPr>
+      </w:pPr>
+      <w:r>
+        <w:rPr>
+          <w:b/>
+          <w:bCs/>
+        </w:rPr>
+        <w:t>Seleccionar el identificador de proveedor y el número de envíos de componentes de color 'ROJO' llevados a cabo por cada proveedor.</w:t>
+      </w:r>
+    </w:p>
+    <w:p>
+      <w:pPr>
+        <w:rPr>
+          <w:b/>
+          <w:bCs/>
+        </w:rPr>
+      </w:pPr>
+    </w:p>
+    <w:p>
+      <w:pPr>
+        <w:rPr>
+          <w:b/>
+          <w:bCs/>
+          <w:noProof/>
+        </w:rPr>
+      </w:pPr>
+    </w:p>
+    <w:p>
+      <w:pPr>
+        <w:rPr>
+          <w:b/>
+          <w:bCs/>
+        </w:rPr>
+      </w:pPr>
+      <w:r>
+        <w:rPr>
+          <w:b/>
+          <w:bCs/>
+          <w:noProof/>
+        </w:rPr>
+        <w:lastRenderedPageBreak/>
+        <w:drawing>
+          <wp:inline distT="0" distB="0" distL="0" distR="0" wp14:anchorId="17F0BF46" wp14:editId="75E24AB0">
+            <wp:extent cx="2735249" cy="1602024"/>
+            <wp:effectExtent l="0" t="0" r="8255" b="0"/>
+            <wp:docPr id="58" name="Imagen 58"/>
+            <wp:cNvGraphicFramePr>
+              <a:graphicFrameLocks xmlns:a="http://schemas.openxmlformats.org/drawingml/2006/main" noChangeAspect="1"/>
+            </wp:cNvGraphicFramePr>
+            <a:graphic xmlns:a="http://schemas.openxmlformats.org/drawingml/2006/main">
+              <a:graphicData uri="http://schemas.openxmlformats.org/drawingml/2006/picture">
+                <pic:pic xmlns:pic="http://schemas.openxmlformats.org/drawingml/2006/picture">
+                  <pic:nvPicPr>
+                    <pic:cNvPr id="0" name="Picture 5"/>
+                    <pic:cNvPicPr>
+                      <a:picLocks noChangeAspect="1" noChangeArrowheads="1"/>
+                    </pic:cNvPicPr>
+                  </pic:nvPicPr>
+                  <pic:blipFill>
+                    <a:blip r:embed="rId63">
+                      <a:extLst>
+                        <a:ext uri="{28A0092B-C50C-407E-A947-70E740481C1C}">
+                          <a14:useLocalDpi xmlns:a14="http://schemas.microsoft.com/office/drawing/2010/main" val="0"/>
+                        </a:ext>
+                      </a:extLst>
+                    </a:blip>
+                    <a:srcRect/>
+                    <a:stretch>
+                      <a:fillRect/>
+                    </a:stretch>
+                  </pic:blipFill>
+                  <pic:spPr bwMode="auto">
+                    <a:xfrm>
+                      <a:off x="0" y="0"/>
+                      <a:ext cx="2740178" cy="1604911"/>
+                    </a:xfrm>
+                    <a:prstGeom prst="rect">
+                      <a:avLst/>
+                    </a:prstGeom>
+                    <a:noFill/>
+                  </pic:spPr>
+                </pic:pic>
+              </a:graphicData>
+            </a:graphic>
+          </wp:inline>
+        </w:drawing>
+      </w:r>
+    </w:p>
+    <w:p>
+      <w:r>
+        <w:t>Resultado:</w:t>
+      </w:r>
+    </w:p>
+    <w:p>
+      <w:r>
+        <w:rPr>
+          <w:noProof/>
+        </w:rPr>
+        <w:drawing>
+          <wp:inline distT="0" distB="0" distL="0" distR="0" wp14:anchorId="77BB303A" wp14:editId="63360D6A">
+            <wp:extent cx="1543050" cy="971550"/>
+            <wp:effectExtent l="0" t="0" r="0" b="0"/>
+            <wp:docPr id="59" name="Imagen 59" descr="Tabla&#10;&#10;Descripción generada automáticamente"/>
+            <wp:cNvGraphicFramePr>
+              <a:graphicFrameLocks xmlns:a="http://schemas.openxmlformats.org/drawingml/2006/main" noChangeAspect="1"/>
+            </wp:cNvGraphicFramePr>
+            <a:graphic xmlns:a="http://schemas.openxmlformats.org/drawingml/2006/main">
+              <a:graphicData uri="http://schemas.openxmlformats.org/drawingml/2006/picture">
+                <pic:pic xmlns:pic="http://schemas.openxmlformats.org/drawingml/2006/picture">
+                  <pic:nvPicPr>
+                    <pic:cNvPr id="50" name="Imagen 50" descr="Tabla&#10;&#10;Descripción generada automáticamente"/>
+                    <pic:cNvPicPr/>
+                  </pic:nvPicPr>
+                  <pic:blipFill>
+                    <a:blip r:embed="rId64"/>
+                    <a:stretch>
+                      <a:fillRect/>
+                    </a:stretch>
+                  </pic:blipFill>
+                  <pic:spPr>
+                    <a:xfrm>
+                      <a:off x="0" y="0"/>
+                      <a:ext cx="1543050" cy="971550"/>
+                    </a:xfrm>
+                    <a:prstGeom prst="rect">
+                      <a:avLst/>
+                    </a:prstGeom>
+                  </pic:spPr>
+                </pic:pic>
+              </a:graphicData>
+            </a:graphic>
+          </wp:inline>
+        </w:drawing>
+      </w:r>
+    </w:p>
+    <w:p>
+      <w:pPr>
+        <w:pStyle w:val="Prrafodelista"/>
+        <w:numPr>
+          <w:ilvl w:val="0"/>
+          <w:numId w:val="1"/>
+        </w:numPr>
+        <w:rPr>
+          <w:b/>
+          <w:bCs/>
+        </w:rPr>
+      </w:pPr>
+      <w:r>
+        <w:rPr>
+          <w:b/>
+          <w:bCs/>
+        </w:rPr>
+        <w:t>Seleccionar los colores de componentes suministrados por el proveedor</w:t>
+      </w:r>
+      <w:r>
+        <w:rPr>
+          <w:b/>
+          <w:bCs/>
+        </w:rPr>
+        <w:t xml:space="preserve"> </w:t>
+      </w:r>
+      <w:r>
+        <w:rPr>
+          <w:b/>
+          <w:bCs/>
+        </w:rPr>
+        <w:t>'P1'.</w:t>
+      </w:r>
+    </w:p>
+    <w:p>
+      <w:pPr>
+        <w:rPr>
+          <w:b/>
+          <w:bCs/>
+        </w:rPr>
+      </w:pPr>
+      <w:r>
+        <w:rPr>
+          <w:noProof/>
+        </w:rPr>
+        <w:drawing>
+          <wp:inline distT="0" distB="0" distL="0" distR="0" wp14:anchorId="04043621" wp14:editId="0A5433EF">
+            <wp:extent cx="2662116" cy="1407381"/>
+            <wp:effectExtent l="0" t="0" r="5080" b="2540"/>
+            <wp:docPr id="60" name="Imagen 60" descr="Interfaz de usuario gráfica, Texto, Aplicación&#10;&#10;Descripción generada automáticamente"/>
+            <wp:cNvGraphicFramePr>
+              <a:graphicFrameLocks xmlns:a="http://schemas.openxmlformats.org/drawingml/2006/main" noChangeAspect="1"/>
+            </wp:cNvGraphicFramePr>
+            <a:graphic xmlns:a="http://schemas.openxmlformats.org/drawingml/2006/main">
+              <a:graphicData uri="http://schemas.openxmlformats.org/drawingml/2006/picture">
+                <pic:pic xmlns:pic="http://schemas.openxmlformats.org/drawingml/2006/picture">
+                  <pic:nvPicPr>
+                    <pic:cNvPr id="51" name="Imagen 51" descr="Interfaz de usuario gráfica, Texto, Aplicación&#10;&#10;Descripción generada automáticamente"/>
+                    <pic:cNvPicPr/>
+                  </pic:nvPicPr>
+                  <pic:blipFill rotWithShape="1">
+                    <a:blip r:embed="rId65"/>
+                    <a:srcRect b="1897"/>
+                    <a:stretch/>
+                  </pic:blipFill>
+                  <pic:spPr bwMode="auto">
+                    <a:xfrm>
+                      <a:off x="0" y="0"/>
+                      <a:ext cx="2674187" cy="1413762"/>
+                    </a:xfrm>
+                    <a:prstGeom prst="rect">
+                      <a:avLst/>
+                    </a:prstGeom>
+                    <a:ln>
+                      <a:noFill/>
+                    </a:ln>
+                    <a:extLst>
+                      <a:ext uri="{53640926-AAD7-44D8-BBD7-CCE9431645EC}">
+                        <a14:shadowObscured xmlns:a14="http://schemas.microsoft.com/office/drawing/2010/main"/>
+                      </a:ext>
+                    </a:extLst>
+                  </pic:spPr>
+                </pic:pic>
+              </a:graphicData>
+            </a:graphic>
+          </wp:inline>
+        </w:drawing>
+      </w:r>
+    </w:p>
+    <w:p>
+      <w:r>
+        <w:t>Resultado:</w:t>
+      </w:r>
+    </w:p>
+    <w:p>
+      <w:r>
+        <w:rPr>
+          <w:noProof/>
+        </w:rPr>
+        <w:drawing>
+          <wp:inline distT="0" distB="0" distL="0" distR="0" wp14:anchorId="36371846" wp14:editId="7AAB0899">
+            <wp:extent cx="714375" cy="485775"/>
+            <wp:effectExtent l="0" t="0" r="9525" b="9525"/>
+            <wp:docPr id="61" name="Imagen 61" descr="Tabla&#10;&#10;Descripción generada automáticamente"/>
+            <wp:cNvGraphicFramePr>
+              <a:graphicFrameLocks xmlns:a="http://schemas.openxmlformats.org/drawingml/2006/main" noChangeAspect="1"/>
+            </wp:cNvGraphicFramePr>
+            <a:graphic xmlns:a="http://schemas.openxmlformats.org/drawingml/2006/main">
+              <a:graphicData uri="http://schemas.openxmlformats.org/drawingml/2006/picture">
+                <pic:pic xmlns:pic="http://schemas.openxmlformats.org/drawingml/2006/picture">
+                  <pic:nvPicPr>
+                    <pic:cNvPr id="52" name="Imagen 52" descr="Tabla&#10;&#10;Descripción generada automáticamente"/>
+                    <pic:cNvPicPr/>
+                  </pic:nvPicPr>
+                  <pic:blipFill>
+                    <a:blip r:embed="rId66"/>
+                    <a:stretch>
+                      <a:fillRect/>
+                    </a:stretch>
+                  </pic:blipFill>
+                  <pic:spPr>
+                    <a:xfrm>
+                      <a:off x="0" y="0"/>
+                      <a:ext cx="714375" cy="485775"/>
+                    </a:xfrm>
+                    <a:prstGeom prst="rect">
+                      <a:avLst/>
+                    </a:prstGeom>
+                  </pic:spPr>
+                </pic:pic>
+              </a:graphicData>
+            </a:graphic>
+          </wp:inline>
+        </w:drawing>
+      </w:r>
+    </w:p>
+    <w:p>
+      <w:pPr>
+        <w:pStyle w:val="Prrafodelista"/>
+        <w:numPr>
+          <w:ilvl w:val="0"/>
+          <w:numId w:val="1"/>
+        </w:numPr>
+        <w:rPr>
+          <w:b/>
+          <w:bCs/>
+        </w:rPr>
+      </w:pPr>
+      <w:r>
+        <w:rPr>
+          <w:b/>
+          <w:bCs/>
+        </w:rPr>
+        <w:t>Seleccionar los datos de envío y nombre de ciudad de aquellos envíos que cumplan que el artículo, proveedor y componente son de la misma ciudad.</w:t>
+      </w:r>
+    </w:p>
+    <w:p>
+      <w:pPr>
+        <w:rPr>
+          <w:b/>
+          <w:bCs/>
+        </w:rPr>
+      </w:pPr>
+      <w:r>
+        <w:rPr>
+          <w:noProof/>
+        </w:rPr>
+        <w:drawing>
+          <wp:inline distT="0" distB="0" distL="0" distR="0" wp14:anchorId="103C367D" wp14:editId="71030025">
+            <wp:extent cx="4023360" cy="975360"/>
+            <wp:effectExtent l="0" t="0" r="0" b="0"/>
+            <wp:docPr id="62" name="Imagen 62" descr="Interfaz de usuario gráfica, Texto, Aplicación&#10;&#10;Descripción generada automáticamente"/>
+            <wp:cNvGraphicFramePr>
+              <a:graphicFrameLocks xmlns:a="http://schemas.openxmlformats.org/drawingml/2006/main" noChangeAspect="1"/>
+            </wp:cNvGraphicFramePr>
+            <a:graphic xmlns:a="http://schemas.openxmlformats.org/drawingml/2006/main">
+              <a:graphicData uri="http://schemas.openxmlformats.org/drawingml/2006/picture">
+                <pic:pic xmlns:pic="http://schemas.openxmlformats.org/drawingml/2006/picture">
+                  <pic:nvPicPr>
+                    <pic:cNvPr id="53" name="Imagen 53" descr="Interfaz de usuario gráfica, Texto, Aplicación&#10;&#10;Descripción generada automáticamente"/>
+                    <pic:cNvPicPr/>
+                  </pic:nvPicPr>
+                  <pic:blipFill>
+                    <a:blip r:embed="rId67"/>
+                    <a:stretch>
+                      <a:fillRect/>
+                    </a:stretch>
+                  </pic:blipFill>
+                  <pic:spPr>
+                    <a:xfrm>
+                      <a:off x="0" y="0"/>
+                      <a:ext cx="4026630" cy="976153"/>
+                    </a:xfrm>
+                    <a:prstGeom prst="rect">
+                      <a:avLst/>
+                    </a:prstGeom>
+                  </pic:spPr>
+                </pic:pic>
+              </a:graphicData>
+            </a:graphic>
+          </wp:inline>
+        </w:drawing>
+      </w:r>
+    </w:p>
+    <w:p>
+      <w:r>
+        <w:t>Resultado:</w:t>
+      </w:r>
+    </w:p>
+    <w:p>
+      <w:pPr>
+        <w:rPr>
+          <w:b/>
+          <w:bCs/>
+        </w:rPr>
+      </w:pPr>
+      <w:r>
+        <w:rPr>
+          <w:noProof/>
+        </w:rPr>
+        <w:drawing>
+          <wp:inline distT="0" distB="0" distL="0" distR="0" wp14:anchorId="79068ADD" wp14:editId="0B0A2A50">
+            <wp:extent cx="3752850" cy="419100"/>
+            <wp:effectExtent l="0" t="0" r="0" b="0"/>
+            <wp:docPr id="63" name="Imagen 63"/>
+            <wp:cNvGraphicFramePr>
+              <a:graphicFrameLocks xmlns:a="http://schemas.openxmlformats.org/drawingml/2006/main" noChangeAspect="1"/>
+            </wp:cNvGraphicFramePr>
+            <a:graphic xmlns:a="http://schemas.openxmlformats.org/drawingml/2006/main">
+              <a:graphicData uri="http://schemas.openxmlformats.org/drawingml/2006/picture">
+                <pic:pic xmlns:pic="http://schemas.openxmlformats.org/drawingml/2006/picture">
+                  <pic:nvPicPr>
+                    <pic:cNvPr id="1" name=""/>
+                    <pic:cNvPicPr/>
+                  </pic:nvPicPr>
+                  <pic:blipFill>
+                    <a:blip r:embed="rId68"/>
+                    <a:stretch>
+                      <a:fillRect/>
+                    </a:stretch>
+                  </pic:blipFill>
+                  <pic:spPr>
+                    <a:xfrm>
+                      <a:off x="0" y="0"/>
+                      <a:ext cx="3752850" cy="419100"/>
+                    </a:xfrm>
+                    <a:prstGeom prst="rect">
+                      <a:avLst/>
+                    </a:prstGeom>
+                  </pic:spPr>
+                </pic:pic>
+              </a:graphicData>
+            </a:graphic>
+          </wp:inline>
+        </w:drawing>
+      </w:r>
+    </w:p>
+    <w:p>
+      <w:pPr>
+        <w:pStyle w:val="Prrafodelista"/>
+        <w:numPr>
+          <w:ilvl w:val="0"/>
+          <w:numId w:val="1"/>
+        </w:numPr>
+        <w:rPr>
+          <w:b/>
+          <w:bCs/>
+        </w:rPr>
+      </w:pPr>
+      <w:r>
+        <w:rPr>
+          <w:b/>
+          <w:bCs/>
+        </w:rPr>
+        <w:lastRenderedPageBreak/>
+        <w:t>Seleccionar los nombres de los componentes que son suministrados en una cantidad total superior a 500.</w:t>
+      </w:r>
+    </w:p>
+    <w:p>
+      <w:pPr>
+        <w:rPr>
+          <w:b/>
+          <w:bCs/>
+        </w:rPr>
+      </w:pPr>
+      <w:r>
+        <w:rPr>
+          <w:noProof/>
+        </w:rPr>
+        <w:drawing>
+          <wp:inline distT="0" distB="0" distL="0" distR="0" wp14:anchorId="69834A56" wp14:editId="719A4C31">
+            <wp:extent cx="2615980" cy="1791377"/>
+            <wp:effectExtent l="0" t="0" r="0" b="0"/>
+            <wp:docPr id="64" name="Imagen 64" descr="Interfaz de usuario gráfica, Aplicación&#10;&#10;Descripción generada automáticamente"/>
+            <wp:cNvGraphicFramePr>
+              <a:graphicFrameLocks xmlns:a="http://schemas.openxmlformats.org/drawingml/2006/main" noChangeAspect="1"/>
+            </wp:cNvGraphicFramePr>
+            <a:graphic xmlns:a="http://schemas.openxmlformats.org/drawingml/2006/main">
+              <a:graphicData uri="http://schemas.openxmlformats.org/drawingml/2006/picture">
+                <pic:pic xmlns:pic="http://schemas.openxmlformats.org/drawingml/2006/picture">
+                  <pic:nvPicPr>
+                    <pic:cNvPr id="55" name="Imagen 55" descr="Interfaz de usuario gráfica, Aplicación&#10;&#10;Descripción generada automáticamente"/>
+                    <pic:cNvPicPr/>
+                  </pic:nvPicPr>
+                  <pic:blipFill>
+                    <a:blip r:embed="rId69"/>
+                    <a:stretch>
+                      <a:fillRect/>
+                    </a:stretch>
+                  </pic:blipFill>
+                  <pic:spPr>
+                    <a:xfrm>
+                      <a:off x="0" y="0"/>
+                      <a:ext cx="2620265" cy="1794311"/>
+                    </a:xfrm>
+                    <a:prstGeom prst="rect">
+                      <a:avLst/>
+                    </a:prstGeom>
+                  </pic:spPr>
+                </pic:pic>
+              </a:graphicData>
+            </a:graphic>
+          </wp:inline>
+        </w:drawing>
+      </w:r>
+    </w:p>
+    <w:p>
+      <w:r>
+        <w:t>Resultado:</w:t>
+      </w:r>
+    </w:p>
+    <w:p>
+      <w:pPr>
+        <w:rPr>
+          <w:b/>
+          <w:bCs/>
+        </w:rPr>
+      </w:pPr>
+      <w:r>
+        <w:rPr>
+          <w:noProof/>
+        </w:rPr>
+        <w:drawing>
+          <wp:inline distT="0" distB="0" distL="0" distR="0" wp14:anchorId="04C05CF2" wp14:editId="62BA6C9B">
+            <wp:extent cx="866775" cy="942975"/>
+            <wp:effectExtent l="0" t="0" r="9525" b="9525"/>
+            <wp:docPr id="65" name="Imagen 65" descr="Tabla&#10;&#10;Descripción generada automáticamente"/>
+            <wp:cNvGraphicFramePr>
+              <a:graphicFrameLocks xmlns:a="http://schemas.openxmlformats.org/drawingml/2006/main" noChangeAspect="1"/>
+            </wp:cNvGraphicFramePr>
+            <a:graphic xmlns:a="http://schemas.openxmlformats.org/drawingml/2006/main">
+              <a:graphicData uri="http://schemas.openxmlformats.org/drawingml/2006/picture">
+                <pic:pic xmlns:pic="http://schemas.openxmlformats.org/drawingml/2006/picture">
+                  <pic:nvPicPr>
+                    <pic:cNvPr id="56" name="Imagen 56" descr="Tabla&#10;&#10;Descripción generada automáticamente"/>
+                    <pic:cNvPicPr/>
+                  </pic:nvPicPr>
+                  <pic:blipFill>
+                    <a:blip r:embed="rId70"/>
+                    <a:stretch>
+                      <a:fillRect/>
+                    </a:stretch>
+                  </pic:blipFill>
+                  <pic:spPr>
+                    <a:xfrm>
+                      <a:off x="0" y="0"/>
+                      <a:ext cx="866775" cy="942975"/>
+                    </a:xfrm>
+                    <a:prstGeom prst="rect">
+                      <a:avLst/>
+                    </a:prstGeom>
+                  </pic:spPr>
+                </pic:pic>
+              </a:graphicData>
+            </a:graphic>
+          </wp:inline>
+        </w:drawing>
+      </w:r>
+    </w:p>
+    <w:p>
+      <w:pPr>
+        <w:pStyle w:val="Prrafodelista"/>
+        <w:numPr>
+          <w:ilvl w:val="0"/>
+          <w:numId w:val="1"/>
+        </w:numPr>
+        <w:rPr>
+          <w:b/>
+          <w:bCs/>
+        </w:rPr>
+      </w:pPr>
+      <w:r>
+        <w:rPr>
+          <w:b/>
+          <w:bCs/>
+        </w:rPr>
+        <w:t>Seleccionar los identificadores de proveedores que residan en Sevilla y no suministren más de dos artículos distintos.</w:t>
+      </w:r>
+    </w:p>
+    <w:p>
+      <w:pPr>
+        <w:pStyle w:val="Prrafodelista"/>
+        <w:numPr>
+          <w:ilvl w:val="0"/>
+          <w:numId w:val="1"/>
+        </w:numPr>
+        <w:rPr>
+          <w:b/>
+          <w:bCs/>
+        </w:rPr>
+      </w:pPr>
+      <w:r>
+        <w:rPr>
+          <w:b/>
+          <w:bCs/>
+        </w:rPr>
+        <w:t>Seleccionar los identificadores de artículos para los cuales todos sus componentes se fabrican en una misma ciudad.</w:t>
+      </w:r>
+    </w:p>
+    <w:p>
+      <w:pPr>
+        <w:rPr>
+          <w:b/>
+          <w:bCs/>
+        </w:rPr>
+      </w:pPr>
+      <w:r>
+        <w:rPr>
+          <w:noProof/>
+        </w:rPr>
+        <w:drawing>
+          <wp:inline distT="0" distB="0" distL="0" distR="0" wp14:anchorId="2BCB7321" wp14:editId="370C73E2">
+            <wp:extent cx="2981740" cy="887327"/>
+            <wp:effectExtent l="0" t="0" r="0" b="8255"/>
+            <wp:docPr id="66" name="Imagen 66" descr="Interfaz de usuario gráfica, Texto, Aplicación&#10;&#10;Descripción generada automáticamente"/>
+            <wp:cNvGraphicFramePr>
+              <a:graphicFrameLocks xmlns:a="http://schemas.openxmlformats.org/drawingml/2006/main" noChangeAspect="1"/>
+            </wp:cNvGraphicFramePr>
+            <a:graphic xmlns:a="http://schemas.openxmlformats.org/drawingml/2006/main">
+              <a:graphicData uri="http://schemas.openxmlformats.org/drawingml/2006/picture">
+                <pic:pic xmlns:pic="http://schemas.openxmlformats.org/drawingml/2006/picture">
+                  <pic:nvPicPr>
+                    <pic:cNvPr id="57" name="Imagen 57" descr="Interfaz de usuario gráfica, Texto, Aplicación&#10;&#10;Descripción generada automáticamente"/>
+                    <pic:cNvPicPr/>
+                  </pic:nvPicPr>
+                  <pic:blipFill>
+                    <a:blip r:embed="rId71"/>
+                    <a:stretch>
+                      <a:fillRect/>
+                    </a:stretch>
+                  </pic:blipFill>
+                  <pic:spPr>
+                    <a:xfrm>
+                      <a:off x="0" y="0"/>
+                      <a:ext cx="2998039" cy="892177"/>
+                    </a:xfrm>
+                    <a:prstGeom prst="rect">
+                      <a:avLst/>
+                    </a:prstGeom>
+                  </pic:spPr>
+                </pic:pic>
+              </a:graphicData>
+            </a:graphic>
+          </wp:inline>
+        </w:drawing>
+      </w:r>
+    </w:p>
+    <w:p>
+      <w:r>
+        <w:t>Resultado:</w:t>
+      </w:r>
+    </w:p>
+    <w:p>
+      <w:r>
+        <w:rPr>
+          <w:noProof/>
+        </w:rPr>
+        <w:drawing>
+          <wp:inline distT="0" distB="0" distL="0" distR="0" wp14:anchorId="73C67619" wp14:editId="1FAD847C">
+            <wp:extent cx="990600" cy="466725"/>
+            <wp:effectExtent l="0" t="0" r="0" b="9525"/>
+            <wp:docPr id="67" name="Imagen 67"/>
+            <wp:cNvGraphicFramePr>
+              <a:graphicFrameLocks xmlns:a="http://schemas.openxmlformats.org/drawingml/2006/main" noChangeAspect="1"/>
+            </wp:cNvGraphicFramePr>
+            <a:graphic xmlns:a="http://schemas.openxmlformats.org/drawingml/2006/main">
+              <a:graphicData uri="http://schemas.openxmlformats.org/drawingml/2006/picture">
+                <pic:pic xmlns:pic="http://schemas.openxmlformats.org/drawingml/2006/picture">
+                  <pic:nvPicPr>
+                    <pic:cNvPr id="1" name=""/>
+                    <pic:cNvPicPr/>
+                  </pic:nvPicPr>
+                  <pic:blipFill>
+                    <a:blip r:embed="rId72"/>
+                    <a:stretch>
+                      <a:fillRect/>
+                    </a:stretch>
+                  </pic:blipFill>
+                  <pic:spPr>
+                    <a:xfrm>
+                      <a:off x="0" y="0"/>
+                      <a:ext cx="990600" cy="466725"/>
+                    </a:xfrm>
+                    <a:prstGeom prst="rect">
+                      <a:avLst/>
+                    </a:prstGeom>
+                  </pic:spPr>
+                </pic:pic>
+              </a:graphicData>
+            </a:graphic>
+          </wp:inline>
+        </w:drawing>
+      </w:r>
+    </w:p>
+    <w:p>
+      <w:pPr>
+        <w:pStyle w:val="Prrafodelista"/>
+        <w:numPr>
+          <w:ilvl w:val="0"/>
+          <w:numId w:val="1"/>
+        </w:numPr>
+        <w:rPr>
+          <w:b/>
+          <w:bCs/>
+        </w:rPr>
+      </w:pPr>
+      <w:r>
+        <w:rPr>
+          <w:b/>
+          <w:bCs/>
+        </w:rPr>
+        <w:t>Seleccionar los identificadores de artículos para los que se provean envíos de todos los componentes existentes en la base de datos.</w:t>
+      </w:r>
+    </w:p>
+    <w:p>
+      <w:pPr>
+        <w:rPr>
+          <w:b/>
+          <w:bCs/>
+        </w:rPr>
+      </w:pPr>
+      <w:r>
+        <w:rPr>
+          <w:b/>
+          <w:bCs/>
+          <w:noProof/>
+        </w:rPr>
+        <w:drawing>
+          <wp:inline distT="0" distB="0" distL="0" distR="0" wp14:anchorId="40FF33CF" wp14:editId="7C318458">
+            <wp:extent cx="3053301" cy="1069592"/>
+            <wp:effectExtent l="0" t="0" r="0" b="0"/>
+            <wp:docPr id="68" name="Imagen 68"/>
+            <wp:cNvGraphicFramePr>
+              <a:graphicFrameLocks xmlns:a="http://schemas.openxmlformats.org/drawingml/2006/main" noChangeAspect="1"/>
+            </wp:cNvGraphicFramePr>
+            <a:graphic xmlns:a="http://schemas.openxmlformats.org/drawingml/2006/main">
+              <a:graphicData uri="http://schemas.openxmlformats.org/drawingml/2006/picture">
+                <pic:pic xmlns:pic="http://schemas.openxmlformats.org/drawingml/2006/picture">
+                  <pic:nvPicPr>
+                    <pic:cNvPr id="0" name="Picture 6"/>
+                    <pic:cNvPicPr>
+                      <a:picLocks noChangeAspect="1" noChangeArrowheads="1"/>
+                    </pic:cNvPicPr>
+                  </pic:nvPicPr>
+                  <pic:blipFill>
+                    <a:blip r:embed="rId73">
+                      <a:extLst>
+                        <a:ext uri="{28A0092B-C50C-407E-A947-70E740481C1C}">
+                          <a14:useLocalDpi xmlns:a14="http://schemas.microsoft.com/office/drawing/2010/main" val="0"/>
+                        </a:ext>
+                      </a:extLst>
+                    </a:blip>
+                    <a:srcRect/>
+                    <a:stretch>
+                      <a:fillRect/>
+                    </a:stretch>
+                  </pic:blipFill>
+                  <pic:spPr bwMode="auto">
+                    <a:xfrm>
+                      <a:off x="0" y="0"/>
+                      <a:ext cx="3067215" cy="1074466"/>
+                    </a:xfrm>
+                    <a:prstGeom prst="rect">
+                      <a:avLst/>
+                    </a:prstGeom>
+                    <a:noFill/>
+                  </pic:spPr>
+                </pic:pic>
+              </a:graphicData>
+            </a:graphic>
+          </wp:inline>
+        </w:drawing>
+      </w:r>
+    </w:p>
+    <w:p>
+      <w:r>
+        <w:lastRenderedPageBreak/>
+        <w:t>Resultado:</w:t>
+      </w:r>
+    </w:p>
+    <w:p>
+      <w:r>
+        <w:rPr>
+          <w:noProof/>
+        </w:rPr>
+        <w:drawing>
+          <wp:inline distT="0" distB="0" distL="0" distR="0" wp14:anchorId="6CDBC691" wp14:editId="465DA01D">
+            <wp:extent cx="914400" cy="466725"/>
+            <wp:effectExtent l="0" t="0" r="0" b="9525"/>
+            <wp:docPr id="69" name="Imagen 69"/>
+            <wp:cNvGraphicFramePr>
+              <a:graphicFrameLocks xmlns:a="http://schemas.openxmlformats.org/drawingml/2006/main" noChangeAspect="1"/>
+            </wp:cNvGraphicFramePr>
+            <a:graphic xmlns:a="http://schemas.openxmlformats.org/drawingml/2006/main">
+              <a:graphicData uri="http://schemas.openxmlformats.org/drawingml/2006/picture">
+                <pic:pic xmlns:pic="http://schemas.openxmlformats.org/drawingml/2006/picture">
+                  <pic:nvPicPr>
+                    <pic:cNvPr id="1" name=""/>
+                    <pic:cNvPicPr/>
+                  </pic:nvPicPr>
+                  <pic:blipFill>
+                    <a:blip r:embed="rId74"/>
+                    <a:stretch>
+                      <a:fillRect/>
+                    </a:stretch>
+                  </pic:blipFill>
+                  <pic:spPr>
+                    <a:xfrm>
+                      <a:off x="0" y="0"/>
+                      <a:ext cx="914400" cy="466725"/>
+                    </a:xfrm>
+                    <a:prstGeom prst="rect">
+                      <a:avLst/>
+                    </a:prstGeom>
+                  </pic:spPr>
+                </pic:pic>
+              </a:graphicData>
+            </a:graphic>
+          </wp:inline>
+        </w:drawing>
+      </w:r>
+    </w:p>
+    <w:p>
+      <w:pPr>
+        <w:pStyle w:val="Prrafodelista"/>
+        <w:numPr>
+          <w:ilvl w:val="0"/>
+          <w:numId w:val="1"/>
+        </w:numPr>
+        <w:rPr>
+          <w:b/>
+          <w:bCs/>
+        </w:rPr>
+      </w:pPr>
+      <w:r>
+        <w:rPr>
+          <w:b/>
+          <w:bCs/>
+        </w:rPr>
+        <w:t>Seleccionar los códigos de proveedor y artículo que suministran al menos dos componentes de color 'ROJO'.</w:t>
+      </w:r>
+    </w:p>
+    <w:p>
+      <w:pPr>
+        <w:rPr>
+          <w:b/>
+          <w:bCs/>
+        </w:rPr>
+      </w:pPr>
+      <w:r>
+        <w:rPr>
+          <w:noProof/>
+        </w:rPr>
+        <w:drawing>
+          <wp:inline distT="0" distB="0" distL="0" distR="0" wp14:anchorId="11EE8B21" wp14:editId="7EE03732">
+            <wp:extent cx="3085106" cy="1188458"/>
+            <wp:effectExtent l="0" t="0" r="1270" b="0"/>
+            <wp:docPr id="70" name="Imagen 70" descr="Interfaz de usuario gráfica, Texto&#10;&#10;Descripción generada automáticamente"/>
+            <wp:cNvGraphicFramePr>
+              <a:graphicFrameLocks xmlns:a="http://schemas.openxmlformats.org/drawingml/2006/main" noChangeAspect="1"/>
+            </wp:cNvGraphicFramePr>
+            <a:graphic xmlns:a="http://schemas.openxmlformats.org/drawingml/2006/main">
+              <a:graphicData uri="http://schemas.openxmlformats.org/drawingml/2006/picture">
+                <pic:pic xmlns:pic="http://schemas.openxmlformats.org/drawingml/2006/picture">
+                  <pic:nvPicPr>
+                    <pic:cNvPr id="61" name="Imagen 61" descr="Interfaz de usuario gráfica, Texto&#10;&#10;Descripción generada automáticamente"/>
+                    <pic:cNvPicPr/>
+                  </pic:nvPicPr>
+                  <pic:blipFill>
+                    <a:blip r:embed="rId75"/>
+                    <a:stretch>
+                      <a:fillRect/>
+                    </a:stretch>
+                  </pic:blipFill>
+                  <pic:spPr>
+                    <a:xfrm>
+                      <a:off x="0" y="0"/>
+                      <a:ext cx="3092514" cy="1191312"/>
+                    </a:xfrm>
+                    <a:prstGeom prst="rect">
+                      <a:avLst/>
+                    </a:prstGeom>
+                  </pic:spPr>
+                </pic:pic>
+              </a:graphicData>
+            </a:graphic>
+          </wp:inline>
+        </w:drawing>
+      </w:r>
+    </w:p>
+    <w:p>
+      <w:r>
+        <w:t>Resultado:</w:t>
+      </w:r>
+    </w:p>
+    <w:p>
+      <w:r>
+        <w:rPr>
+          <w:noProof/>
+        </w:rPr>
+        <w:drawing>
+          <wp:inline distT="0" distB="0" distL="0" distR="0" wp14:anchorId="6FE0095F" wp14:editId="00D47FFF">
+            <wp:extent cx="1733550" cy="390525"/>
+            <wp:effectExtent l="0" t="0" r="0" b="9525"/>
+            <wp:docPr id="71" name="Imagen 71"/>
+            <wp:cNvGraphicFramePr>
+              <a:graphicFrameLocks xmlns:a="http://schemas.openxmlformats.org/drawingml/2006/main" noChangeAspect="1"/>
+            </wp:cNvGraphicFramePr>
+            <a:graphic xmlns:a="http://schemas.openxmlformats.org/drawingml/2006/main">
+              <a:graphicData uri="http://schemas.openxmlformats.org/drawingml/2006/picture">
+                <pic:pic xmlns:pic="http://schemas.openxmlformats.org/drawingml/2006/picture">
+                  <pic:nvPicPr>
+                    <pic:cNvPr id="1" name=""/>
+                    <pic:cNvPicPr/>
+                  </pic:nvPicPr>
+                  <pic:blipFill>
+                    <a:blip r:embed="rId76"/>
+                    <a:stretch>
+                      <a:fillRect/>
+                    </a:stretch>
+                  </pic:blipFill>
+                  <pic:spPr>
+                    <a:xfrm>
+                      <a:off x="0" y="0"/>
+                      <a:ext cx="1733550" cy="390525"/>
+                    </a:xfrm>
+                    <a:prstGeom prst="rect">
+                      <a:avLst/>
+                    </a:prstGeom>
+                  </pic:spPr>
+                </pic:pic>
+              </a:graphicData>
+            </a:graphic>
+          </wp:inline>
+        </w:drawing>
+      </w:r>
+    </w:p>
+    <w:p>
+      <w:pPr>
+        <w:pStyle w:val="Prrafodelista"/>
+        <w:numPr>
+          <w:ilvl w:val="0"/>
+          <w:numId w:val="1"/>
+        </w:numPr>
+        <w:rPr>
+          <w:b/>
+          <w:bCs/>
         </w:rPr>
       </w:pPr>
       <w:r>
@@ -1012,15 +5449,83 @@
       <w:pPr>
         <w:pStyle w:val="TituloAPA"/>
       </w:pPr>
+      <w:bookmarkStart w:id="5" w:name="_Toc116072929"/>
       <w:r>
         <w:lastRenderedPageBreak/>
         <w:t>Conclusión</w:t>
       </w:r>
+      <w:bookmarkEnd w:id="5"/>
     </w:p>
     <w:p>
       <w:pPr>
         <w:pStyle w:val="TextoAPA"/>
       </w:pPr>
+      <w:r>
+        <w:t xml:space="preserve">En </w:t>
+      </w:r>
+      <w:r>
+        <w:t>conclusión,</w:t>
+      </w:r>
+      <w:r>
+        <w:t xml:space="preserve"> se puede comentar que </w:t>
+      </w:r>
+      <w:r>
+        <w:t>las consultas en MySQL se pueden</w:t>
+      </w:r>
+      <w:r>
+        <w:t xml:space="preserve"> utilizar para realizar cualquier operación de conjuntos con los </w:t>
+      </w:r>
+      <w:proofErr w:type="spellStart"/>
+      <w:r>
+        <w:t>select</w:t>
+      </w:r>
+      <w:proofErr w:type="spellEnd"/>
+      <w:r>
+        <w:t xml:space="preserve"> obtenidos de dos distintas tablas, en este caso se puede obtener</w:t>
+      </w:r>
+      <w:r>
+        <w:t xml:space="preserve"> distintas informaciones haciendo ayuda del </w:t>
+      </w:r>
+      <w:proofErr w:type="spellStart"/>
+      <w:r>
+        <w:t>inner</w:t>
+      </w:r>
+      <w:proofErr w:type="spellEnd"/>
+      <w:r>
+        <w:t xml:space="preserve"> </w:t>
+      </w:r>
+      <w:proofErr w:type="spellStart"/>
+      <w:r>
+        <w:t>join</w:t>
+      </w:r>
+      <w:proofErr w:type="spellEnd"/>
+      <w:r>
+        <w:t xml:space="preserve"> y del </w:t>
+      </w:r>
+      <w:proofErr w:type="spellStart"/>
+      <w:r>
+        <w:t>where</w:t>
+      </w:r>
+      <w:proofErr w:type="spellEnd"/>
+      <w:r>
+        <w:t xml:space="preserve"> in donde podemos hacer uso de la tabla envíos que funciona como una tabla intermediaria de las demás tablas, de esta forma poder realizar consultas mucho más complejas y de forma eficiente. Las consultas de esta practica empezaron desde muy sencillas hasta bastante complejas utilizando más de tres tablas en las consultas en donde se puede observar que se le asigna un nombre para poder identificarlas más </w:t>
+      </w:r>
+      <w:proofErr w:type="gramStart"/>
+      <w:r>
+        <w:t>fácil</w:t>
+      </w:r>
+      <w:proofErr w:type="gramEnd"/>
+      <w:r>
+        <w:t xml:space="preserve"> así como señalar con un punto el campo de la tabla, permitiendo agregar condiciones de forma rápida y sin tantas complicaciones, otra opción seria el natural </w:t>
+      </w:r>
+      <w:proofErr w:type="spellStart"/>
+      <w:r>
+        <w:t>join</w:t>
+      </w:r>
+      <w:proofErr w:type="spellEnd"/>
+      <w:r>
+        <w:t xml:space="preserve"> que hace lo mismo solo que evitamos realizar eso.</w:t>
+      </w:r>
     </w:p>
     <w:p>
       <w:pPr>
@@ -1029,22 +5534,58 @@
         </w:rPr>
       </w:pPr>
       <w:r>
-        <w:br w:type="page"/>
-      </w:r>
-    </w:p>
-    <w:p>
-      <w:pPr>
-        <w:pStyle w:val="TituloAPA"/>
-      </w:pPr>
-      <w:r>
-        <w:lastRenderedPageBreak/>
-        <w:t>Referencias Bibliográficas</w:t>
-      </w:r>
-    </w:p>
-    <w:p>
-      <w:pPr>
-        <w:pStyle w:val="TextoAPA"/>
-      </w:pPr>
+        <w:rPr>
+          <w:noProof/>
+        </w:rPr>
+        <w:drawing>
+          <wp:inline distT="0" distB="0" distL="0" distR="0" wp14:anchorId="48445A9F" wp14:editId="6A08B1FD">
+            <wp:extent cx="5971540" cy="3318510"/>
+            <wp:effectExtent l="0" t="0" r="0" b="0"/>
+            <wp:docPr id="72" name="Imagen 72" descr="🥇 Querys y comandos útiles de MySQL Server - Tutorial"/>
+            <wp:cNvGraphicFramePr>
+              <a:graphicFrameLocks xmlns:a="http://schemas.openxmlformats.org/drawingml/2006/main" noChangeAspect="1"/>
+            </wp:cNvGraphicFramePr>
+            <a:graphic xmlns:a="http://schemas.openxmlformats.org/drawingml/2006/main">
+              <a:graphicData uri="http://schemas.openxmlformats.org/drawingml/2006/picture">
+                <pic:pic xmlns:pic="http://schemas.openxmlformats.org/drawingml/2006/picture">
+                  <pic:nvPicPr>
+                    <pic:cNvPr id="0" name="Picture 8" descr="🥇 Querys y comandos útiles de MySQL Server - Tutorial"/>
+                    <pic:cNvPicPr>
+                      <a:picLocks noChangeAspect="1" noChangeArrowheads="1"/>
+                    </pic:cNvPicPr>
+                  </pic:nvPicPr>
+                  <pic:blipFill>
+                    <a:blip r:embed="rId77">
+                      <a:extLst>
+                        <a:ext uri="{28A0092B-C50C-407E-A947-70E740481C1C}">
+                          <a14:useLocalDpi xmlns:a14="http://schemas.microsoft.com/office/drawing/2010/main" val="0"/>
+                        </a:ext>
+                      </a:extLst>
+                    </a:blip>
+                    <a:srcRect/>
+                    <a:stretch>
+                      <a:fillRect/>
+                    </a:stretch>
+                  </pic:blipFill>
+                  <pic:spPr bwMode="auto">
+                    <a:xfrm>
+                      <a:off x="0" y="0"/>
+                      <a:ext cx="5971540" cy="3318510"/>
+                    </a:xfrm>
+                    <a:prstGeom prst="rect">
+                      <a:avLst/>
+                    </a:prstGeom>
+                    <a:noFill/>
+                    <a:ln>
+                      <a:noFill/>
+                    </a:ln>
+                  </pic:spPr>
+                </pic:pic>
+              </a:graphicData>
+            </a:graphic>
+          </wp:inline>
+        </w:drawing>
+      </w:r>
     </w:p>
     <w:sectPr>
       <w:pgSz w:w="12240" w:h="15840"/>
@@ -1054,6 +5595,216 @@
     </w:sectPr>
   </w:body>
 </w:document>
+</file>
+
+<file path=word/numbering.xml><?xml version="1.0" encoding="utf-8"?>
+<w:numbering xmlns:wpc="http://schemas.microsoft.com/office/word/2010/wordprocessingCanvas" xmlns:cx="http://schemas.microsoft.com/office/drawing/2014/chartex" xmlns:cx1="http://schemas.microsoft.com/office/drawing/2015/9/8/chartex" xmlns:cx2="http://schemas.microsoft.com/office/drawing/2015/10/21/chartex" xmlns:cx3="http://schemas.microsoft.com/office/drawing/2016/5/9/chartex" xmlns:cx4="http://schemas.microsoft.com/office/drawing/2016/5/10/chartex" xmlns:cx5="http://schemas.microsoft.com/office/drawing/2016/5/11/chartex" xmlns:cx6="http://schemas.microsoft.com/office/drawing/2016/5/12/chartex" xmlns:cx7="http://schemas.microsoft.com/office/drawing/2016/5/13/chartex" xmlns:cx8="http://schemas.microsoft.com/office/drawing/2016/5/14/chartex" xmlns:mc="http://schemas.openxmlformats.org/markup-compatibility/2006" xmlns:aink="http://schemas.microsoft.com/office/drawing/2016/ink" xmlns:am3d="http://schemas.microsoft.com/office/drawing/2017/model3d" xmlns:o="urn:schemas-microsoft-com:office:office" xmlns:oel="http://schemas.microsoft.com/office/2019/extlst" xmlns:r="http://schemas.openxmlformats.org/officeDocument/2006/relationships" xmlns:m="http://schemas.openxmlformats.org/officeDocument/2006/math" xmlns:v="urn:schemas-microsoft-com:vml" xmlns:wp14="http://schemas.microsoft.com/office/word/2010/wordprocessingDrawing" xmlns:wp="http://schemas.openxmlformats.org/drawingml/2006/wordprocessingDrawing" xmlns:w10="urn:schemas-microsoft-com:office:word" xmlns:w="http://schemas.openxmlformats.org/wordprocessingml/2006/main" xmlns:w14="http://schemas.microsoft.com/office/word/2010/wordml" xmlns:w15="http://schemas.microsoft.com/office/word/2012/wordml" xmlns:w16cex="http://schemas.microsoft.com/office/word/2018/wordml/cex" xmlns:w16cid="http://schemas.microsoft.com/office/word/2016/wordml/cid" xmlns:w16="http://schemas.microsoft.com/office/word/2018/wordml" xmlns:w16sdtdh="http://schemas.microsoft.com/office/word/2020/wordml/sdtdatahash" xmlns:w16se="http://schemas.microsoft.com/office/word/2015/wordml/symex" xmlns:wpg="http://schemas.microsoft.com/office/word/2010/wordprocessingGroup" xmlns:wpi="http://schemas.microsoft.com/office/word/2010/wordprocessingInk" xmlns:wne="http://schemas.microsoft.com/office/word/2006/wordml" xmlns:wps="http://schemas.microsoft.com/office/word/2010/wordprocessingShape" mc:Ignorable="w14 w15 w16se w16cid w16 w16cex w16sdtdh wp14">
+  <w:abstractNum w:abstractNumId="0" w15:restartNumberingAfterBreak="0">
+    <w:nsid w:val="1D711C66"/>
+    <w:multiLevelType w:val="hybridMultilevel"/>
+    <w:tmpl w:val="5A3AF45E"/>
+    <w:lvl w:ilvl="0" w:tplc="080A0001">
+      <w:start w:val="1"/>
+      <w:numFmt w:val="bullet"/>
+      <w:lvlText w:val=""/>
+      <w:lvlJc w:val="left"/>
+      <w:pPr>
+        <w:ind w:left="720" w:hanging="360"/>
+      </w:pPr>
+      <w:rPr>
+        <w:rFonts w:ascii="Symbol" w:hAnsi="Symbol" w:hint="default"/>
+      </w:rPr>
+    </w:lvl>
+    <w:lvl w:ilvl="1" w:tplc="080A0003" w:tentative="1">
+      <w:start w:val="1"/>
+      <w:numFmt w:val="bullet"/>
+      <w:lvlText w:val="o"/>
+      <w:lvlJc w:val="left"/>
+      <w:pPr>
+        <w:ind w:left="1440" w:hanging="360"/>
+      </w:pPr>
+      <w:rPr>
+        <w:rFonts w:ascii="Courier New" w:hAnsi="Courier New" w:cs="Courier New" w:hint="default"/>
+      </w:rPr>
+    </w:lvl>
+    <w:lvl w:ilvl="2" w:tplc="080A0005" w:tentative="1">
+      <w:start w:val="1"/>
+      <w:numFmt w:val="bullet"/>
+      <w:lvlText w:val=""/>
+      <w:lvlJc w:val="left"/>
+      <w:pPr>
+        <w:ind w:left="2160" w:hanging="360"/>
+      </w:pPr>
+      <w:rPr>
+        <w:rFonts w:ascii="Wingdings" w:hAnsi="Wingdings" w:hint="default"/>
+      </w:rPr>
+    </w:lvl>
+    <w:lvl w:ilvl="3" w:tplc="080A0001" w:tentative="1">
+      <w:start w:val="1"/>
+      <w:numFmt w:val="bullet"/>
+      <w:lvlText w:val=""/>
+      <w:lvlJc w:val="left"/>
+      <w:pPr>
+        <w:ind w:left="2880" w:hanging="360"/>
+      </w:pPr>
+      <w:rPr>
+        <w:rFonts w:ascii="Symbol" w:hAnsi="Symbol" w:hint="default"/>
+      </w:rPr>
+    </w:lvl>
+    <w:lvl w:ilvl="4" w:tplc="080A0003" w:tentative="1">
+      <w:start w:val="1"/>
+      <w:numFmt w:val="bullet"/>
+      <w:lvlText w:val="o"/>
+      <w:lvlJc w:val="left"/>
+      <w:pPr>
+        <w:ind w:left="3600" w:hanging="360"/>
+      </w:pPr>
+      <w:rPr>
+        <w:rFonts w:ascii="Courier New" w:hAnsi="Courier New" w:cs="Courier New" w:hint="default"/>
+      </w:rPr>
+    </w:lvl>
+    <w:lvl w:ilvl="5" w:tplc="080A0005" w:tentative="1">
+      <w:start w:val="1"/>
+      <w:numFmt w:val="bullet"/>
+      <w:lvlText w:val=""/>
+      <w:lvlJc w:val="left"/>
+      <w:pPr>
+        <w:ind w:left="4320" w:hanging="360"/>
+      </w:pPr>
+      <w:rPr>
+        <w:rFonts w:ascii="Wingdings" w:hAnsi="Wingdings" w:hint="default"/>
+      </w:rPr>
+    </w:lvl>
+    <w:lvl w:ilvl="6" w:tplc="080A0001" w:tentative="1">
+      <w:start w:val="1"/>
+      <w:numFmt w:val="bullet"/>
+      <w:lvlText w:val=""/>
+      <w:lvlJc w:val="left"/>
+      <w:pPr>
+        <w:ind w:left="5040" w:hanging="360"/>
+      </w:pPr>
+      <w:rPr>
+        <w:rFonts w:ascii="Symbol" w:hAnsi="Symbol" w:hint="default"/>
+      </w:rPr>
+    </w:lvl>
+    <w:lvl w:ilvl="7" w:tplc="080A0003" w:tentative="1">
+      <w:start w:val="1"/>
+      <w:numFmt w:val="bullet"/>
+      <w:lvlText w:val="o"/>
+      <w:lvlJc w:val="left"/>
+      <w:pPr>
+        <w:ind w:left="5760" w:hanging="360"/>
+      </w:pPr>
+      <w:rPr>
+        <w:rFonts w:ascii="Courier New" w:hAnsi="Courier New" w:cs="Courier New" w:hint="default"/>
+      </w:rPr>
+    </w:lvl>
+    <w:lvl w:ilvl="8" w:tplc="080A0005" w:tentative="1">
+      <w:start w:val="1"/>
+      <w:numFmt w:val="bullet"/>
+      <w:lvlText w:val=""/>
+      <w:lvlJc w:val="left"/>
+      <w:pPr>
+        <w:ind w:left="6480" w:hanging="360"/>
+      </w:pPr>
+      <w:rPr>
+        <w:rFonts w:ascii="Wingdings" w:hAnsi="Wingdings" w:hint="default"/>
+      </w:rPr>
+    </w:lvl>
+  </w:abstractNum>
+  <w:abstractNum w:abstractNumId="1" w15:restartNumberingAfterBreak="0">
+    <w:nsid w:val="694660E1"/>
+    <w:multiLevelType w:val="hybridMultilevel"/>
+    <w:tmpl w:val="4FF28FF0"/>
+    <w:lvl w:ilvl="0" w:tplc="080A000F">
+      <w:start w:val="1"/>
+      <w:numFmt w:val="decimal"/>
+      <w:lvlText w:val="%1."/>
+      <w:lvlJc w:val="left"/>
+      <w:pPr>
+        <w:ind w:left="720" w:hanging="360"/>
+      </w:pPr>
+    </w:lvl>
+    <w:lvl w:ilvl="1" w:tplc="080A0019" w:tentative="1">
+      <w:start w:val="1"/>
+      <w:numFmt w:val="lowerLetter"/>
+      <w:lvlText w:val="%2."/>
+      <w:lvlJc w:val="left"/>
+      <w:pPr>
+        <w:ind w:left="1440" w:hanging="360"/>
+      </w:pPr>
+    </w:lvl>
+    <w:lvl w:ilvl="2" w:tplc="080A001B" w:tentative="1">
+      <w:start w:val="1"/>
+      <w:numFmt w:val="lowerRoman"/>
+      <w:lvlText w:val="%3."/>
+      <w:lvlJc w:val="right"/>
+      <w:pPr>
+        <w:ind w:left="2160" w:hanging="180"/>
+      </w:pPr>
+    </w:lvl>
+    <w:lvl w:ilvl="3" w:tplc="080A000F" w:tentative="1">
+      <w:start w:val="1"/>
+      <w:numFmt w:val="decimal"/>
+      <w:lvlText w:val="%4."/>
+      <w:lvlJc w:val="left"/>
+      <w:pPr>
+        <w:ind w:left="2880" w:hanging="360"/>
+      </w:pPr>
+    </w:lvl>
+    <w:lvl w:ilvl="4" w:tplc="080A0019" w:tentative="1">
+      <w:start w:val="1"/>
+      <w:numFmt w:val="lowerLetter"/>
+      <w:lvlText w:val="%5."/>
+      <w:lvlJc w:val="left"/>
+      <w:pPr>
+        <w:ind w:left="3600" w:hanging="360"/>
+      </w:pPr>
+    </w:lvl>
+    <w:lvl w:ilvl="5" w:tplc="080A001B" w:tentative="1">
+      <w:start w:val="1"/>
+      <w:numFmt w:val="lowerRoman"/>
+      <w:lvlText w:val="%6."/>
+      <w:lvlJc w:val="right"/>
+      <w:pPr>
+        <w:ind w:left="4320" w:hanging="180"/>
+      </w:pPr>
+    </w:lvl>
+    <w:lvl w:ilvl="6" w:tplc="080A000F" w:tentative="1">
+      <w:start w:val="1"/>
+      <w:numFmt w:val="decimal"/>
+      <w:lvlText w:val="%7."/>
+      <w:lvlJc w:val="left"/>
+      <w:pPr>
+        <w:ind w:left="5040" w:hanging="360"/>
+      </w:pPr>
+    </w:lvl>
+    <w:lvl w:ilvl="7" w:tplc="080A0019" w:tentative="1">
+      <w:start w:val="1"/>
+      <w:numFmt w:val="lowerLetter"/>
+      <w:lvlText w:val="%8."/>
+      <w:lvlJc w:val="left"/>
+      <w:pPr>
+        <w:ind w:left="5760" w:hanging="360"/>
+      </w:pPr>
+    </w:lvl>
+    <w:lvl w:ilvl="8" w:tplc="080A001B" w:tentative="1">
+      <w:start w:val="1"/>
+      <w:numFmt w:val="lowerRoman"/>
+      <w:lvlText w:val="%9."/>
+      <w:lvlJc w:val="right"/>
+      <w:pPr>
+        <w:ind w:left="6480" w:hanging="180"/>
+      </w:pPr>
+    </w:lvl>
+  </w:abstractNum>
+  <w:num w:numId="1" w16cid:durableId="1114207155">
+    <w:abstractNumId w:val="1"/>
+  </w:num>
+  <w:num w:numId="2" w16cid:durableId="982389684">
+    <w:abstractNumId w:val="0"/>
+  </w:num>
+</w:numbering>
 </file>
 
 <file path=word/styles.xml><?xml version="1.0" encoding="utf-8"?>
@@ -1856,6 +6607,17 @@
       <w:szCs w:val="26"/>
     </w:rPr>
   </w:style>
+  <w:style w:type="paragraph" w:styleId="Prrafodelista">
+    <w:name w:val="List Paragraph"/>
+    <w:basedOn w:val="Normal"/>
+    <w:uiPriority w:val="34"/>
+    <w:qFormat/>
+    <w:rsid w:val="004E031F"/>
+    <w:pPr>
+      <w:ind w:left="720"/>
+      <w:contextualSpacing/>
+    </w:pPr>
+  </w:style>
 </w:styles>
 </file>
 

</xml_diff>